<commit_message>
Add Lời mở đầu
Thêm lời mở đầu
</commit_message>
<xml_diff>
--- a/THESIS.docx
+++ b/THESIS.docx
@@ -1117,6 +1117,104 @@
     </w:p>
     <w:p>
       <w:pPr>
+        <w:jc w:val="both"/>
+        <w:rPr>
+          <w:rFonts w:ascii="Times New Roman" w:hAnsi="Times New Roman" w:cs="Times New Roman"/>
+          <w:sz w:val="26"/>
+          <w:szCs w:val="26"/>
+        </w:rPr>
+      </w:pPr>
+      <w:r>
+        <w:rPr>
+          <w:rFonts w:ascii="Times New Roman" w:hAnsi="Times New Roman" w:cs="Times New Roman"/>
+          <w:sz w:val="26"/>
+          <w:szCs w:val="26"/>
+        </w:rPr>
+        <w:tab/>
+        <w:t>Trong giao tiếp, bên cạnh ngôn ngữ cơ thể thì gương mặt là một trong những kênh truyền thông phi ngôn ngữ quan trọng nhất. Ngoài việc biểu hiện cảm xúc, các cử chỉ trên gương mặt còn mang đến nhiều thông tin khác như truyền đạt một tín hiệu, thông điệp giao tiếp (nháy mắt, chớp mắt liên tục) hay là biểu hiện trong các trạng thái đau đớn, khó chị</w:t>
+      </w:r>
+      <w:r>
+        <w:rPr>
+          <w:rFonts w:ascii="Times New Roman" w:hAnsi="Times New Roman" w:cs="Times New Roman"/>
+          <w:sz w:val="26"/>
+          <w:szCs w:val="26"/>
+        </w:rPr>
+        <w:t>u;</w:t>
+      </w:r>
+      <w:r>
+        <w:rPr>
+          <w:rFonts w:ascii="Times New Roman" w:hAnsi="Times New Roman" w:cs="Times New Roman"/>
+          <w:sz w:val="26"/>
+          <w:szCs w:val="26"/>
+        </w:rPr>
+        <w:t xml:space="preserve"> trường hợp bệnh lí, trầm cảm, rối loạn cảm xúc. Vì vậy, trong nhiều thế kỉ qua, vấn đề nghiên cứu để nhận dạng những cảm xúc thông qua biểu hiện gương mặt đã được thực hiện và không ng</w:t>
+      </w:r>
+      <w:r>
+        <w:rPr>
+          <w:rFonts w:ascii="Times New Roman" w:hAnsi="Times New Roman" w:cs="Times New Roman"/>
+          <w:sz w:val="26"/>
+          <w:szCs w:val="26"/>
+        </w:rPr>
+        <w:t>ừ</w:t>
+      </w:r>
+      <w:r>
+        <w:rPr>
+          <w:rFonts w:ascii="Times New Roman" w:hAnsi="Times New Roman" w:cs="Times New Roman"/>
+          <w:sz w:val="26"/>
+          <w:szCs w:val="26"/>
+        </w:rPr>
+        <w:t>ng phát triển bởi các nhà khoa học.</w:t>
+      </w:r>
+    </w:p>
+    <w:p>
+      <w:pPr>
+        <w:jc w:val="both"/>
+        <w:rPr>
+          <w:rFonts w:ascii="Times New Roman" w:hAnsi="Times New Roman" w:cs="Times New Roman"/>
+          <w:sz w:val="26"/>
+          <w:szCs w:val="26"/>
+        </w:rPr>
+      </w:pPr>
+      <w:r>
+        <w:rPr>
+          <w:rFonts w:ascii="Times New Roman" w:hAnsi="Times New Roman" w:cs="Times New Roman"/>
+          <w:sz w:val="26"/>
+          <w:szCs w:val="26"/>
+        </w:rPr>
+        <w:tab/>
+      </w:r>
+      <w:r>
+        <w:rPr>
+          <w:rFonts w:ascii="Times New Roman" w:hAnsi="Times New Roman" w:cs="Times New Roman"/>
+          <w:sz w:val="26"/>
+          <w:szCs w:val="26"/>
+        </w:rPr>
+        <w:t>Biểu cảm trên gương mặt là biểu hiện có thể nhìn thấy bằng mắt thường, hiểu được những trạng thái tình cảm, hoạt động nhận thức, tính cách và tâm lí của một người, dự đoán ý định của người đó, đóng góp hơn 55% hiệu quả trong hoạt động giao tiếp [Mehrabian]. Những biểu hiện gương mặt cùng với ngôn ngữ cơ thể giúp người nghe có thể hình dung thêm, hiểu thêm về ngữ cảnh đang nói và nắm bắt sâu hơn vấn đề, ý nghĩa và người nói muốn truyền đạt.</w:t>
+      </w:r>
+    </w:p>
+    <w:p>
+      <w:pPr>
+        <w:jc w:val="both"/>
+        <w:rPr>
+          <w:rFonts w:ascii="Times New Roman" w:hAnsi="Times New Roman" w:cs="Times New Roman"/>
+          <w:sz w:val="26"/>
+          <w:szCs w:val="26"/>
+        </w:rPr>
+      </w:pPr>
+      <w:r>
+        <w:rPr>
+          <w:rFonts w:ascii="Times New Roman" w:hAnsi="Times New Roman" w:cs="Times New Roman"/>
+          <w:sz w:val="26"/>
+          <w:szCs w:val="26"/>
+        </w:rPr>
+        <w:tab/>
+        <w:t>Do đó, biểu cảm gương mặt đóng một vai trò vô cùng quan trọng trong tương tác người – máy, đang được nghiên cứu và cải tiến để hỗ trợ cho những ứng dụng thực tế, giúp con người giải quyết các vấn đề dường như là không thể, như đánh giá độ trung thành của một nhân viên đối với công ty, tìm kiếm tội phạm hay các hệ thống hỗ trợ y tế.</w:t>
+      </w:r>
+      <w:bookmarkStart w:id="0" w:name="_GoBack"/>
+      <w:bookmarkEnd w:id="0"/>
+    </w:p>
+    <w:p>
+      <w:pPr>
         <w:rPr>
           <w:rFonts w:ascii="Times New Roman" w:hAnsi="Times New Roman" w:cs="Times New Roman"/>
           <w:sz w:val="26"/>
@@ -1271,7 +1369,16 @@
           <w:sz w:val="26"/>
           <w:szCs w:val="26"/>
         </w:rPr>
-        <w:t xml:space="preserve"> và kỹ thuật cụ thể, một trong số chúng là khả năng nhận dạng được cảm xúc của con người. Một trong những phương pháp vật lý và có hiệu quả để nhận dạng được cảm xúc của con người là thông qua cả biểu cảm trên gương mặt. Đây là chủ đề chính trong các nghiên cứu của các nhà khoa học ở nhiều năm trước đây, và hiện tại nó vẫn được xem là một đề tài hấp dẫn vì tính ứng dụng và độ phổ biến.</w:t>
+        <w:t xml:space="preserve"> và kỹ thuật cụ thể, một trong số chúng là khả năng nhận dạng được cảm </w:t>
+      </w:r>
+      <w:r>
+        <w:rPr>
+          <w:rFonts w:ascii="Times New Roman" w:hAnsi="Times New Roman" w:cs="Times New Roman"/>
+          <w:sz w:val="26"/>
+          <w:szCs w:val="26"/>
+        </w:rPr>
+        <w:lastRenderedPageBreak/>
+        <w:t>xúc của con người. Một trong những phương pháp vật lý và có hiệu quả để nhận dạng được cảm xúc của con người là thông qua cả biểu cảm trên gương mặt. Đây là chủ đề chính trong các nghiên cứu của các nhà khoa học ở nhiều năm trước đây, và hiện tại nó vẫn được xem là một đề tài hấp dẫn vì tính ứng dụng và độ phổ biến.</w:t>
       </w:r>
     </w:p>
     <w:p>
@@ -1390,16 +1497,7 @@
           <w:sz w:val="26"/>
           <w:szCs w:val="26"/>
         </w:rPr>
-        <w:t xml:space="preserve">đã cho kết quả và độ chính xác nhất </w:t>
-      </w:r>
-      <w:r>
-        <w:rPr>
-          <w:rFonts w:ascii="Times New Roman" w:hAnsi="Times New Roman" w:cs="Times New Roman"/>
-          <w:sz w:val="26"/>
-          <w:szCs w:val="26"/>
-        </w:rPr>
-        <w:lastRenderedPageBreak/>
-        <w:t xml:space="preserve">định, </w:t>
+        <w:t xml:space="preserve">đã cho kết quả và độ chính xác nhất định, </w:t>
       </w:r>
       <w:r>
         <w:rPr>
@@ -1546,7 +1644,16 @@
           <w:szCs w:val="26"/>
         </w:rPr>
         <w:tab/>
-        <w:t>Đối tượng nghiên cứu: phương pháp phân khúc ảnh và tiền xử lý hình ảnh dựa vào đặc trung HOG; các kỹ thuật nhận dạng và xác định vị trí của các thành phần trên gương mặt như AAM/ASM, PCA, AUs; mô hình máy học SVM và mạng nơ ron nhân tạ</w:t>
+        <w:t xml:space="preserve">Đối tượng nghiên cứu: phương pháp phân khúc ảnh và tiền xử lý hình ảnh dựa vào đặc trung HOG; các kỹ thuật nhận dạng và xác định vị trí của các thành phần trên </w:t>
+      </w:r>
+      <w:r>
+        <w:rPr>
+          <w:rFonts w:ascii="Times New Roman" w:hAnsi="Times New Roman" w:cs="Times New Roman"/>
+          <w:sz w:val="26"/>
+          <w:szCs w:val="26"/>
+        </w:rPr>
+        <w:lastRenderedPageBreak/>
+        <w:t>gương mặt như AAM/ASM, PCA, AUs; mô hình máy học SVM và mạng nơ ron nhân tạ</w:t>
       </w:r>
       <w:r>
         <w:rPr>
@@ -1914,7 +2021,16 @@
           <w:sz w:val="26"/>
           <w:szCs w:val="26"/>
         </w:rPr>
-        <w:t xml:space="preserve"> cho rằng con người chỉ có bốn loại cảm xúc cơ bản khi mà những biểu hiện của các cơ trên gương mặt trong hai cảm xúc sợ hãi và ngạc nhiên là như nhau, tương tự với giận dữ và ghê tởm. Thật sự là hai loại cảm xúc trong từng cặp ở trên có sự giống nhau trong quá trình vận động các nhóm cơ mặt để hình thành cảm xúc, chúng chỉ khác nhau khi được thể hiện đầy đủ và xong xuôi, vì thực chất chúng là những cảm xúc khác nhau.</w:t>
+        <w:t xml:space="preserve"> cho rằng con người chỉ có bốn loại cảm xúc cơ bản khi mà những biểu hiện của các cơ trên gương mặt trong hai cảm xúc sợ hãi và ngạc nhiên là như nhau, tương tự với giận dữ và ghê tởm. Thật sự là hai loại cảm xúc trong từng cặp ở trên </w:t>
+      </w:r>
+      <w:r>
+        <w:rPr>
+          <w:rFonts w:ascii="Times New Roman" w:hAnsi="Times New Roman" w:cs="Times New Roman"/>
+          <w:sz w:val="26"/>
+          <w:szCs w:val="26"/>
+        </w:rPr>
+        <w:lastRenderedPageBreak/>
+        <w:t>có sự giống nhau trong quá trình vận động các nhóm cơ mặt để hình thành cảm xúc, chúng chỉ khác nhau khi được thể hiện đầy đủ và xong xuôi, vì thực chất chúng là những cảm xúc khác nhau.</w:t>
       </w:r>
     </w:p>
     <w:p>
@@ -2459,7 +2575,16 @@
           <w:sz w:val="26"/>
           <w:szCs w:val="26"/>
         </w:rPr>
-        <w:t xml:space="preserve"> Tiếp tục sử dụng các thuật toán máy học để huấn luyện tạo thành các tập dữ liệu huấn luyệ</w:t>
+        <w:t xml:space="preserve"> Tiếp tục sử dụng các thuật toán máy </w:t>
+      </w:r>
+      <w:r>
+        <w:rPr>
+          <w:rFonts w:ascii="Times New Roman" w:hAnsi="Times New Roman" w:cs="Times New Roman"/>
+          <w:sz w:val="26"/>
+          <w:szCs w:val="26"/>
+        </w:rPr>
+        <w:lastRenderedPageBreak/>
+        <w:t>học để huấn luyện tạo thành các tập dữ liệu huấn luyệ</w:t>
       </w:r>
       <w:r>
         <w:rPr>
@@ -2939,7 +3064,6 @@
           <w:sz w:val="26"/>
           <w:szCs w:val="26"/>
         </w:rPr>
-        <w:lastRenderedPageBreak/>
         <w:t>Đầu tiên, mô hình AAM được sử dụng để phát hiện vùng mặt, sau đó dự</w:t>
       </w:r>
       <w:r>
@@ -3269,6 +3393,7 @@
           <w:sz w:val="26"/>
           <w:szCs w:val="26"/>
         </w:rPr>
+        <w:lastRenderedPageBreak/>
         <w:tab/>
         <w:t>Các tính năng chính của PCA:</w:t>
       </w:r>
@@ -3487,327 +3612,327 @@
           <w:sz w:val="26"/>
           <w:szCs w:val="26"/>
         </w:rPr>
+        <w:tab/>
+        <w:t>Độ lệch chuẩn là</w:t>
+      </w:r>
+      <w:r>
+        <w:rPr>
+          <w:rFonts w:ascii="Times New Roman" w:hAnsi="Times New Roman" w:cs="Times New Roman"/>
+          <w:sz w:val="26"/>
+          <w:szCs w:val="26"/>
+        </w:rPr>
+        <w:t xml:space="preserve"> một đại lượng dùng để đo khoảng cách giữa các phần tử trong tập dữ liệu. Độ lệch chuẩn còn được hiểu là khoảng cách trung bình từ trung bình mẫu (</w:t>
+      </w:r>
+      <w:r>
+        <w:rPr>
+          <w:rFonts w:ascii="Times New Roman" w:hAnsi="Times New Roman" w:cs="Times New Roman"/>
+          <w:sz w:val="26"/>
+          <w:szCs w:val="26"/>
+        </w:rPr>
+        <w:t>X ngang</w:t>
+      </w:r>
+      <w:r>
+        <w:rPr>
+          <w:rFonts w:ascii="Times New Roman" w:hAnsi="Times New Roman" w:cs="Times New Roman"/>
+          <w:sz w:val="26"/>
+          <w:szCs w:val="26"/>
+        </w:rPr>
+        <w:t>) đến các điểm của dữ liệu.</w:t>
+      </w:r>
+    </w:p>
+    <w:p>
+      <w:pPr>
+        <w:jc w:val="both"/>
+        <w:rPr>
+          <w:rFonts w:ascii="Times New Roman" w:hAnsi="Times New Roman" w:cs="Times New Roman"/>
+          <w:sz w:val="26"/>
+          <w:szCs w:val="26"/>
+        </w:rPr>
+      </w:pPr>
+      <w:r>
+        <w:rPr>
+          <w:rFonts w:ascii="Times New Roman" w:hAnsi="Times New Roman" w:cs="Times New Roman"/>
+          <w:sz w:val="26"/>
+          <w:szCs w:val="26"/>
+        </w:rPr>
+        <w:tab/>
+        <w:t>Giả sử ta có tập dữ liệu X = [x</w:t>
+      </w:r>
+      <w:r>
+        <w:rPr>
+          <w:rFonts w:ascii="Times New Roman" w:hAnsi="Times New Roman" w:cs="Times New Roman"/>
+          <w:sz w:val="26"/>
+          <w:szCs w:val="26"/>
+          <w:vertAlign w:val="subscript"/>
+        </w:rPr>
+        <w:t>1</w:t>
+      </w:r>
+      <w:r>
+        <w:rPr>
+          <w:rFonts w:ascii="Times New Roman" w:hAnsi="Times New Roman" w:cs="Times New Roman"/>
+          <w:sz w:val="26"/>
+          <w:szCs w:val="26"/>
+        </w:rPr>
+        <w:t>, x</w:t>
+      </w:r>
+      <w:r>
+        <w:rPr>
+          <w:rFonts w:ascii="Times New Roman" w:hAnsi="Times New Roman" w:cs="Times New Roman"/>
+          <w:sz w:val="26"/>
+          <w:szCs w:val="26"/>
+          <w:vertAlign w:val="subscript"/>
+        </w:rPr>
+        <w:t>2</w:t>
+      </w:r>
+      <w:r>
+        <w:rPr>
+          <w:rFonts w:ascii="Times New Roman" w:hAnsi="Times New Roman" w:cs="Times New Roman"/>
+          <w:sz w:val="26"/>
+          <w:szCs w:val="26"/>
+        </w:rPr>
+        <w:t>, ..., x</w:t>
+      </w:r>
+      <w:r>
+        <w:rPr>
+          <w:rFonts w:ascii="Times New Roman" w:hAnsi="Times New Roman" w:cs="Times New Roman"/>
+          <w:sz w:val="26"/>
+          <w:szCs w:val="26"/>
+        </w:rPr>
+        <w:softHyphen/>
+      </w:r>
+      <w:r>
+        <w:rPr>
+          <w:rFonts w:ascii="Times New Roman" w:hAnsi="Times New Roman" w:cs="Times New Roman"/>
+          <w:sz w:val="26"/>
+          <w:szCs w:val="26"/>
+        </w:rPr>
+        <w:softHyphen/>
+      </w:r>
+      <w:r>
+        <w:rPr>
+          <w:rFonts w:ascii="Times New Roman" w:hAnsi="Times New Roman" w:cs="Times New Roman"/>
+          <w:sz w:val="26"/>
+          <w:szCs w:val="26"/>
+          <w:vertAlign w:val="subscript"/>
+        </w:rPr>
+        <w:t>n</w:t>
+      </w:r>
+      <w:r>
+        <w:rPr>
+          <w:rFonts w:ascii="Times New Roman" w:hAnsi="Times New Roman" w:cs="Times New Roman"/>
+          <w:sz w:val="26"/>
+          <w:szCs w:val="26"/>
+        </w:rPr>
+        <w:t>]. Vậy trung bình mẫu X ngang là một giá trị nằm giữa của tập X:</w:t>
+      </w:r>
+    </w:p>
+    <w:p>
+      <w:pPr>
+        <w:jc w:val="center"/>
+        <w:rPr>
+          <w:rFonts w:ascii="Times New Roman" w:hAnsi="Times New Roman" w:cs="Times New Roman"/>
+          <w:sz w:val="26"/>
+          <w:szCs w:val="26"/>
+        </w:rPr>
+      </w:pPr>
+      <w:r>
+        <w:rPr>
+          <w:rFonts w:ascii="Times New Roman" w:hAnsi="Times New Roman" w:cs="Times New Roman"/>
+          <w:sz w:val="26"/>
+          <w:szCs w:val="26"/>
+        </w:rPr>
+        <w:t>X ngang =</w:t>
+      </w:r>
+    </w:p>
+    <w:p>
+      <w:pPr>
+        <w:jc w:val="both"/>
+        <w:rPr>
+          <w:rFonts w:ascii="Times New Roman" w:hAnsi="Times New Roman" w:cs="Times New Roman"/>
+          <w:sz w:val="26"/>
+          <w:szCs w:val="26"/>
+        </w:rPr>
+      </w:pPr>
+      <w:r>
+        <w:rPr>
+          <w:rFonts w:ascii="Times New Roman" w:hAnsi="Times New Roman" w:cs="Times New Roman"/>
+          <w:sz w:val="26"/>
+          <w:szCs w:val="26"/>
+        </w:rPr>
+        <w:tab/>
+        <w:t>Công thức tính độ lệch chuẩn (s):</w:t>
+      </w:r>
+    </w:p>
+    <w:p>
+      <w:pPr>
+        <w:jc w:val="center"/>
+        <w:rPr>
+          <w:rFonts w:ascii="Times New Roman" w:hAnsi="Times New Roman" w:cs="Times New Roman"/>
+          <w:sz w:val="26"/>
+          <w:szCs w:val="26"/>
+        </w:rPr>
+      </w:pPr>
+      <w:r>
+        <w:rPr>
+          <w:rFonts w:ascii="Times New Roman" w:hAnsi="Times New Roman" w:cs="Times New Roman"/>
+          <w:sz w:val="26"/>
+          <w:szCs w:val="26"/>
+        </w:rPr>
+        <w:t>s =</w:t>
+      </w:r>
+      <w:r>
+        <w:rPr>
+          <w:rFonts w:ascii="Times New Roman" w:hAnsi="Times New Roman" w:cs="Times New Roman"/>
+          <w:sz w:val="26"/>
+          <w:szCs w:val="26"/>
+        </w:rPr>
+        <w:t xml:space="preserve"> </w:t>
+      </w:r>
+    </w:p>
+    <w:p>
+      <w:pPr>
+        <w:jc w:val="both"/>
+        <w:rPr>
+          <w:rFonts w:ascii="Times New Roman" w:hAnsi="Times New Roman" w:cs="Times New Roman"/>
+          <w:sz w:val="26"/>
+          <w:szCs w:val="26"/>
+        </w:rPr>
+      </w:pPr>
+      <w:r>
+        <w:rPr>
+          <w:rFonts w:ascii="Times New Roman" w:hAnsi="Times New Roman" w:cs="Times New Roman"/>
+          <w:sz w:val="26"/>
+          <w:szCs w:val="26"/>
+        </w:rPr>
+        <w:t>3.1.2 Phương sai</w:t>
+      </w:r>
+    </w:p>
+    <w:p>
+      <w:pPr>
+        <w:ind w:firstLine="720"/>
+        <w:jc w:val="both"/>
+        <w:rPr>
+          <w:rFonts w:ascii="Times New Roman" w:hAnsi="Times New Roman" w:cs="Times New Roman"/>
+          <w:sz w:val="26"/>
+          <w:szCs w:val="26"/>
+        </w:rPr>
+      </w:pPr>
+      <w:r>
+        <w:rPr>
+          <w:rFonts w:ascii="Times New Roman" w:hAnsi="Times New Roman" w:cs="Times New Roman"/>
+          <w:sz w:val="26"/>
+          <w:szCs w:val="26"/>
+        </w:rPr>
+        <w:t>Phương sai là bình phương của độ lệch chuẩn. Phương sai là một đại lượng khác dùng để biểu diễn dữ liệu: đo khoảng cách giữa các phần tử trong tập dữ liệu.</w:t>
+      </w:r>
+    </w:p>
+    <w:p>
+      <w:pPr>
+        <w:ind w:firstLine="720"/>
+        <w:jc w:val="both"/>
+        <w:rPr>
+          <w:rFonts w:ascii="Times New Roman" w:hAnsi="Times New Roman" w:cs="Times New Roman"/>
+          <w:sz w:val="26"/>
+          <w:szCs w:val="26"/>
+        </w:rPr>
+      </w:pPr>
+      <w:r>
+        <w:rPr>
+          <w:rFonts w:ascii="Times New Roman" w:hAnsi="Times New Roman" w:cs="Times New Roman"/>
+          <w:sz w:val="26"/>
+          <w:szCs w:val="26"/>
+        </w:rPr>
+        <w:t>Công thức tính phương sai (s</w:t>
+      </w:r>
+      <w:r>
+        <w:rPr>
+          <w:rFonts w:ascii="Times New Roman" w:hAnsi="Times New Roman" w:cs="Times New Roman"/>
+          <w:sz w:val="26"/>
+          <w:szCs w:val="26"/>
+          <w:vertAlign w:val="superscript"/>
+        </w:rPr>
+        <w:t>2</w:t>
+      </w:r>
+      <w:r>
+        <w:rPr>
+          <w:rFonts w:ascii="Times New Roman" w:hAnsi="Times New Roman" w:cs="Times New Roman"/>
+          <w:sz w:val="26"/>
+          <w:szCs w:val="26"/>
+        </w:rPr>
+        <w:t>):</w:t>
+      </w:r>
+    </w:p>
+    <w:p>
+      <w:pPr>
+        <w:ind w:firstLine="720"/>
+        <w:jc w:val="center"/>
+        <w:rPr>
+          <w:rFonts w:ascii="Times New Roman" w:hAnsi="Times New Roman" w:cs="Times New Roman"/>
+          <w:sz w:val="26"/>
+          <w:szCs w:val="26"/>
+        </w:rPr>
+      </w:pPr>
+      <w:r>
+        <w:rPr>
+          <w:rFonts w:ascii="Times New Roman" w:hAnsi="Times New Roman" w:cs="Times New Roman"/>
+          <w:sz w:val="26"/>
+          <w:szCs w:val="26"/>
+        </w:rPr>
+        <w:t>s</w:t>
+      </w:r>
+      <w:r>
+        <w:rPr>
+          <w:rFonts w:ascii="Times New Roman" w:hAnsi="Times New Roman" w:cs="Times New Roman"/>
+          <w:sz w:val="26"/>
+          <w:szCs w:val="26"/>
+          <w:vertAlign w:val="superscript"/>
+        </w:rPr>
+        <w:t>2</w:t>
+      </w:r>
+      <w:r>
+        <w:rPr>
+          <w:rFonts w:ascii="Times New Roman" w:hAnsi="Times New Roman" w:cs="Times New Roman"/>
+          <w:sz w:val="26"/>
+          <w:szCs w:val="26"/>
+        </w:rPr>
+        <w:t xml:space="preserve"> =</w:t>
+      </w:r>
+    </w:p>
+    <w:p>
+      <w:pPr>
+        <w:jc w:val="both"/>
+        <w:rPr>
+          <w:rFonts w:ascii="Times New Roman" w:hAnsi="Times New Roman" w:cs="Times New Roman"/>
+          <w:sz w:val="26"/>
+          <w:szCs w:val="26"/>
+        </w:rPr>
+      </w:pPr>
+      <w:r>
+        <w:rPr>
+          <w:rFonts w:ascii="Times New Roman" w:hAnsi="Times New Roman" w:cs="Times New Roman"/>
+          <w:sz w:val="26"/>
+          <w:szCs w:val="26"/>
+        </w:rPr>
+        <w:t>3.1.3 Hiệp phương sai</w:t>
+      </w:r>
+    </w:p>
+    <w:p>
+      <w:pPr>
+        <w:jc w:val="both"/>
+        <w:rPr>
+          <w:rFonts w:ascii="Times New Roman" w:hAnsi="Times New Roman" w:cs="Times New Roman"/>
+          <w:sz w:val="26"/>
+          <w:szCs w:val="26"/>
+        </w:rPr>
+      </w:pPr>
+      <w:r>
+        <w:rPr>
+          <w:rFonts w:ascii="Times New Roman" w:hAnsi="Times New Roman" w:cs="Times New Roman"/>
+          <w:sz w:val="26"/>
+          <w:szCs w:val="26"/>
+        </w:rPr>
         <w:lastRenderedPageBreak/>
         <w:tab/>
-        <w:t>Độ lệch chuẩn là</w:t>
-      </w:r>
-      <w:r>
-        <w:rPr>
-          <w:rFonts w:ascii="Times New Roman" w:hAnsi="Times New Roman" w:cs="Times New Roman"/>
-          <w:sz w:val="26"/>
-          <w:szCs w:val="26"/>
-        </w:rPr>
-        <w:t xml:space="preserve"> một đại lượng dùng để đo khoảng cách giữa các phần tử trong tập dữ liệu. Độ lệch chuẩn còn được hiểu là khoảng cách trung bình từ trung bình mẫu (</w:t>
-      </w:r>
-      <w:r>
-        <w:rPr>
-          <w:rFonts w:ascii="Times New Roman" w:hAnsi="Times New Roman" w:cs="Times New Roman"/>
-          <w:sz w:val="26"/>
-          <w:szCs w:val="26"/>
-        </w:rPr>
-        <w:t>X ngang</w:t>
-      </w:r>
-      <w:r>
-        <w:rPr>
-          <w:rFonts w:ascii="Times New Roman" w:hAnsi="Times New Roman" w:cs="Times New Roman"/>
-          <w:sz w:val="26"/>
-          <w:szCs w:val="26"/>
-        </w:rPr>
-        <w:t>) đến các điểm của dữ liệu.</w:t>
-      </w:r>
-    </w:p>
-    <w:p>
-      <w:pPr>
-        <w:jc w:val="both"/>
-        <w:rPr>
-          <w:rFonts w:ascii="Times New Roman" w:hAnsi="Times New Roman" w:cs="Times New Roman"/>
-          <w:sz w:val="26"/>
-          <w:szCs w:val="26"/>
-        </w:rPr>
-      </w:pPr>
-      <w:r>
-        <w:rPr>
-          <w:rFonts w:ascii="Times New Roman" w:hAnsi="Times New Roman" w:cs="Times New Roman"/>
-          <w:sz w:val="26"/>
-          <w:szCs w:val="26"/>
-        </w:rPr>
-        <w:tab/>
-        <w:t>Giả sử ta có tập dữ liệu X = [x</w:t>
-      </w:r>
-      <w:r>
-        <w:rPr>
-          <w:rFonts w:ascii="Times New Roman" w:hAnsi="Times New Roman" w:cs="Times New Roman"/>
-          <w:sz w:val="26"/>
-          <w:szCs w:val="26"/>
-          <w:vertAlign w:val="subscript"/>
-        </w:rPr>
-        <w:t>1</w:t>
-      </w:r>
-      <w:r>
-        <w:rPr>
-          <w:rFonts w:ascii="Times New Roman" w:hAnsi="Times New Roman" w:cs="Times New Roman"/>
-          <w:sz w:val="26"/>
-          <w:szCs w:val="26"/>
-        </w:rPr>
-        <w:t>, x</w:t>
-      </w:r>
-      <w:r>
-        <w:rPr>
-          <w:rFonts w:ascii="Times New Roman" w:hAnsi="Times New Roman" w:cs="Times New Roman"/>
-          <w:sz w:val="26"/>
-          <w:szCs w:val="26"/>
-          <w:vertAlign w:val="subscript"/>
-        </w:rPr>
-        <w:t>2</w:t>
-      </w:r>
-      <w:r>
-        <w:rPr>
-          <w:rFonts w:ascii="Times New Roman" w:hAnsi="Times New Roman" w:cs="Times New Roman"/>
-          <w:sz w:val="26"/>
-          <w:szCs w:val="26"/>
-        </w:rPr>
-        <w:t>, ..., x</w:t>
-      </w:r>
-      <w:r>
-        <w:rPr>
-          <w:rFonts w:ascii="Times New Roman" w:hAnsi="Times New Roman" w:cs="Times New Roman"/>
-          <w:sz w:val="26"/>
-          <w:szCs w:val="26"/>
-        </w:rPr>
-        <w:softHyphen/>
-      </w:r>
-      <w:r>
-        <w:rPr>
-          <w:rFonts w:ascii="Times New Roman" w:hAnsi="Times New Roman" w:cs="Times New Roman"/>
-          <w:sz w:val="26"/>
-          <w:szCs w:val="26"/>
-        </w:rPr>
-        <w:softHyphen/>
-      </w:r>
-      <w:r>
-        <w:rPr>
-          <w:rFonts w:ascii="Times New Roman" w:hAnsi="Times New Roman" w:cs="Times New Roman"/>
-          <w:sz w:val="26"/>
-          <w:szCs w:val="26"/>
-          <w:vertAlign w:val="subscript"/>
-        </w:rPr>
-        <w:t>n</w:t>
-      </w:r>
-      <w:r>
-        <w:rPr>
-          <w:rFonts w:ascii="Times New Roman" w:hAnsi="Times New Roman" w:cs="Times New Roman"/>
-          <w:sz w:val="26"/>
-          <w:szCs w:val="26"/>
-        </w:rPr>
-        <w:t>]. Vậy trung bình mẫu X ngang là một giá trị nằm giữa của tập X:</w:t>
-      </w:r>
-    </w:p>
-    <w:p>
-      <w:pPr>
-        <w:jc w:val="center"/>
-        <w:rPr>
-          <w:rFonts w:ascii="Times New Roman" w:hAnsi="Times New Roman" w:cs="Times New Roman"/>
-          <w:sz w:val="26"/>
-          <w:szCs w:val="26"/>
-        </w:rPr>
-      </w:pPr>
-      <w:r>
-        <w:rPr>
-          <w:rFonts w:ascii="Times New Roman" w:hAnsi="Times New Roman" w:cs="Times New Roman"/>
-          <w:sz w:val="26"/>
-          <w:szCs w:val="26"/>
-        </w:rPr>
-        <w:t>X ngang =</w:t>
-      </w:r>
-    </w:p>
-    <w:p>
-      <w:pPr>
-        <w:jc w:val="both"/>
-        <w:rPr>
-          <w:rFonts w:ascii="Times New Roman" w:hAnsi="Times New Roman" w:cs="Times New Roman"/>
-          <w:sz w:val="26"/>
-          <w:szCs w:val="26"/>
-        </w:rPr>
-      </w:pPr>
-      <w:r>
-        <w:rPr>
-          <w:rFonts w:ascii="Times New Roman" w:hAnsi="Times New Roman" w:cs="Times New Roman"/>
-          <w:sz w:val="26"/>
-          <w:szCs w:val="26"/>
-        </w:rPr>
-        <w:tab/>
-        <w:t>Công thức tính độ lệch chuẩn (s):</w:t>
-      </w:r>
-    </w:p>
-    <w:p>
-      <w:pPr>
-        <w:jc w:val="center"/>
-        <w:rPr>
-          <w:rFonts w:ascii="Times New Roman" w:hAnsi="Times New Roman" w:cs="Times New Roman"/>
-          <w:sz w:val="26"/>
-          <w:szCs w:val="26"/>
-        </w:rPr>
-      </w:pPr>
-      <w:r>
-        <w:rPr>
-          <w:rFonts w:ascii="Times New Roman" w:hAnsi="Times New Roman" w:cs="Times New Roman"/>
-          <w:sz w:val="26"/>
-          <w:szCs w:val="26"/>
-        </w:rPr>
-        <w:t>s =</w:t>
-      </w:r>
-      <w:r>
-        <w:rPr>
-          <w:rFonts w:ascii="Times New Roman" w:hAnsi="Times New Roman" w:cs="Times New Roman"/>
-          <w:sz w:val="26"/>
-          <w:szCs w:val="26"/>
-        </w:rPr>
-        <w:t xml:space="preserve"> </w:t>
-      </w:r>
-    </w:p>
-    <w:p>
-      <w:pPr>
-        <w:jc w:val="both"/>
-        <w:rPr>
-          <w:rFonts w:ascii="Times New Roman" w:hAnsi="Times New Roman" w:cs="Times New Roman"/>
-          <w:sz w:val="26"/>
-          <w:szCs w:val="26"/>
-        </w:rPr>
-      </w:pPr>
-      <w:r>
-        <w:rPr>
-          <w:rFonts w:ascii="Times New Roman" w:hAnsi="Times New Roman" w:cs="Times New Roman"/>
-          <w:sz w:val="26"/>
-          <w:szCs w:val="26"/>
-        </w:rPr>
-        <w:t>3.1.2 Phương sai</w:t>
-      </w:r>
-    </w:p>
-    <w:p>
-      <w:pPr>
-        <w:ind w:firstLine="720"/>
-        <w:jc w:val="both"/>
-        <w:rPr>
-          <w:rFonts w:ascii="Times New Roman" w:hAnsi="Times New Roman" w:cs="Times New Roman"/>
-          <w:sz w:val="26"/>
-          <w:szCs w:val="26"/>
-        </w:rPr>
-      </w:pPr>
-      <w:r>
-        <w:rPr>
-          <w:rFonts w:ascii="Times New Roman" w:hAnsi="Times New Roman" w:cs="Times New Roman"/>
-          <w:sz w:val="26"/>
-          <w:szCs w:val="26"/>
-        </w:rPr>
-        <w:t>Phương sai là bình phương của độ lệch chuẩn. Phương sai là một đại lượng khác dùng để biểu diễn dữ liệu: đo khoảng cách giữa các phần tử trong tập dữ liệu.</w:t>
-      </w:r>
-    </w:p>
-    <w:p>
-      <w:pPr>
-        <w:ind w:firstLine="720"/>
-        <w:jc w:val="both"/>
-        <w:rPr>
-          <w:rFonts w:ascii="Times New Roman" w:hAnsi="Times New Roman" w:cs="Times New Roman"/>
-          <w:sz w:val="26"/>
-          <w:szCs w:val="26"/>
-        </w:rPr>
-      </w:pPr>
-      <w:r>
-        <w:rPr>
-          <w:rFonts w:ascii="Times New Roman" w:hAnsi="Times New Roman" w:cs="Times New Roman"/>
-          <w:sz w:val="26"/>
-          <w:szCs w:val="26"/>
-        </w:rPr>
-        <w:t>Công thức tính phương sai (s</w:t>
-      </w:r>
-      <w:r>
-        <w:rPr>
-          <w:rFonts w:ascii="Times New Roman" w:hAnsi="Times New Roman" w:cs="Times New Roman"/>
-          <w:sz w:val="26"/>
-          <w:szCs w:val="26"/>
-          <w:vertAlign w:val="superscript"/>
-        </w:rPr>
-        <w:t>2</w:t>
-      </w:r>
-      <w:r>
-        <w:rPr>
-          <w:rFonts w:ascii="Times New Roman" w:hAnsi="Times New Roman" w:cs="Times New Roman"/>
-          <w:sz w:val="26"/>
-          <w:szCs w:val="26"/>
-        </w:rPr>
-        <w:t>):</w:t>
-      </w:r>
-    </w:p>
-    <w:p>
-      <w:pPr>
-        <w:ind w:firstLine="720"/>
-        <w:jc w:val="center"/>
-        <w:rPr>
-          <w:rFonts w:ascii="Times New Roman" w:hAnsi="Times New Roman" w:cs="Times New Roman"/>
-          <w:sz w:val="26"/>
-          <w:szCs w:val="26"/>
-        </w:rPr>
-      </w:pPr>
-      <w:r>
-        <w:rPr>
-          <w:rFonts w:ascii="Times New Roman" w:hAnsi="Times New Roman" w:cs="Times New Roman"/>
-          <w:sz w:val="26"/>
-          <w:szCs w:val="26"/>
-        </w:rPr>
-        <w:t>s</w:t>
-      </w:r>
-      <w:r>
-        <w:rPr>
-          <w:rFonts w:ascii="Times New Roman" w:hAnsi="Times New Roman" w:cs="Times New Roman"/>
-          <w:sz w:val="26"/>
-          <w:szCs w:val="26"/>
-          <w:vertAlign w:val="superscript"/>
-        </w:rPr>
-        <w:t>2</w:t>
-      </w:r>
-      <w:r>
-        <w:rPr>
-          <w:rFonts w:ascii="Times New Roman" w:hAnsi="Times New Roman" w:cs="Times New Roman"/>
-          <w:sz w:val="26"/>
-          <w:szCs w:val="26"/>
-        </w:rPr>
-        <w:t xml:space="preserve"> =</w:t>
-      </w:r>
-    </w:p>
-    <w:p>
-      <w:pPr>
-        <w:jc w:val="both"/>
-        <w:rPr>
-          <w:rFonts w:ascii="Times New Roman" w:hAnsi="Times New Roman" w:cs="Times New Roman"/>
-          <w:sz w:val="26"/>
-          <w:szCs w:val="26"/>
-        </w:rPr>
-      </w:pPr>
-      <w:r>
-        <w:rPr>
-          <w:rFonts w:ascii="Times New Roman" w:hAnsi="Times New Roman" w:cs="Times New Roman"/>
-          <w:sz w:val="26"/>
-          <w:szCs w:val="26"/>
-        </w:rPr>
-        <w:t>3.1.3 Hiệp phương sai</w:t>
-      </w:r>
-    </w:p>
-    <w:p>
-      <w:pPr>
-        <w:jc w:val="both"/>
-        <w:rPr>
-          <w:rFonts w:ascii="Times New Roman" w:hAnsi="Times New Roman" w:cs="Times New Roman"/>
-          <w:sz w:val="26"/>
-          <w:szCs w:val="26"/>
-        </w:rPr>
-      </w:pPr>
-      <w:r>
-        <w:rPr>
-          <w:rFonts w:ascii="Times New Roman" w:hAnsi="Times New Roman" w:cs="Times New Roman"/>
-          <w:sz w:val="26"/>
-          <w:szCs w:val="26"/>
-        </w:rPr>
-        <w:tab/>
         <w:t>Hai khái niệm độ lệch chuẩn và phương sai được sử dụng để biểu diễn dữ liệu một chiều, nhưng dữ liệu trong thực tế có nhiều hơn một chiều và có sự liên hệ với nhau mật thiết. Do đó, đại lượng hiệp phương sai ra đời để có thể tính toán và biểu diễn được dữ liệu đa chiều.</w:t>
       </w:r>
     </w:p>
@@ -3990,7 +4115,6 @@
           <w:sz w:val="26"/>
           <w:szCs w:val="26"/>
         </w:rPr>
-        <w:lastRenderedPageBreak/>
         <w:tab/>
         <w:t>Công thức:</w:t>
       </w:r>
@@ -4280,6 +4404,7 @@
           <w:sz w:val="26"/>
           <w:szCs w:val="26"/>
         </w:rPr>
+        <w:lastRenderedPageBreak/>
         <w:t xml:space="preserve">3.1.7 </w:t>
       </w:r>
       <w:r>
@@ -4467,228 +4592,228 @@
           <w:sz w:val="26"/>
           <w:szCs w:val="26"/>
         </w:rPr>
+        <w:t>Bước 1:  Chuẩn hóa hình ảnh.</w:t>
+      </w:r>
+    </w:p>
+    <w:p>
+      <w:pPr>
+        <w:ind w:firstLine="720"/>
+        <w:jc w:val="both"/>
+        <w:rPr>
+          <w:rFonts w:ascii="Times New Roman" w:hAnsi="Times New Roman" w:cs="Times New Roman"/>
+          <w:sz w:val="26"/>
+          <w:szCs w:val="26"/>
+        </w:rPr>
+      </w:pPr>
+      <w:r>
+        <w:rPr>
+          <w:rFonts w:ascii="Times New Roman" w:hAnsi="Times New Roman" w:cs="Times New Roman"/>
+          <w:sz w:val="26"/>
+          <w:szCs w:val="26"/>
+        </w:rPr>
+        <w:t>Bước 2: Tính gradient theo x và y.</w:t>
+      </w:r>
+    </w:p>
+    <w:p>
+      <w:pPr>
+        <w:ind w:firstLine="720"/>
+        <w:jc w:val="both"/>
+        <w:rPr>
+          <w:rFonts w:ascii="Times New Roman" w:hAnsi="Times New Roman" w:cs="Times New Roman"/>
+          <w:sz w:val="26"/>
+          <w:szCs w:val="26"/>
+        </w:rPr>
+      </w:pPr>
+      <w:r>
+        <w:rPr>
+          <w:rFonts w:ascii="Times New Roman" w:hAnsi="Times New Roman" w:cs="Times New Roman"/>
+          <w:sz w:val="26"/>
+          <w:szCs w:val="26"/>
+        </w:rPr>
+        <w:t>Bước 3: Thống kê thành phần cùng trọng số trong mỗi ô.</w:t>
+      </w:r>
+    </w:p>
+    <w:p>
+      <w:pPr>
+        <w:ind w:firstLine="720"/>
+        <w:jc w:val="both"/>
+        <w:rPr>
+          <w:rFonts w:ascii="Times New Roman" w:hAnsi="Times New Roman" w:cs="Times New Roman"/>
+          <w:sz w:val="26"/>
+          <w:szCs w:val="26"/>
+        </w:rPr>
+      </w:pPr>
+      <w:r>
+        <w:rPr>
+          <w:rFonts w:ascii="Times New Roman" w:hAnsi="Times New Roman" w:cs="Times New Roman"/>
+          <w:sz w:val="26"/>
+          <w:szCs w:val="26"/>
+        </w:rPr>
+        <w:t>Bước 4: Chuẩn hóa các khối.</w:t>
+      </w:r>
+    </w:p>
+    <w:p>
+      <w:pPr>
+        <w:ind w:firstLine="720"/>
+        <w:jc w:val="both"/>
+        <w:rPr>
+          <w:rFonts w:ascii="Times New Roman" w:hAnsi="Times New Roman" w:cs="Times New Roman"/>
+          <w:sz w:val="26"/>
+          <w:szCs w:val="26"/>
+        </w:rPr>
+      </w:pPr>
+      <w:r>
+        <w:rPr>
+          <w:rFonts w:ascii="Times New Roman" w:hAnsi="Times New Roman" w:cs="Times New Roman"/>
+          <w:sz w:val="26"/>
+          <w:szCs w:val="26"/>
+        </w:rPr>
+        <w:t xml:space="preserve">Bước 5: Thu thập tất cả các biểu đồ cường độ gradient định hướng để tạo ra vector tính năng cuối cùng. </w:t>
+      </w:r>
+    </w:p>
+    <w:p>
+      <w:pPr>
+        <w:rPr>
+          <w:rFonts w:ascii="Times New Roman" w:hAnsi="Times New Roman" w:cs="Times New Roman"/>
+          <w:sz w:val="26"/>
+          <w:szCs w:val="26"/>
+        </w:rPr>
+      </w:pPr>
+    </w:p>
+    <w:p>
+      <w:pPr>
+        <w:rPr>
+          <w:rFonts w:ascii="Times New Roman" w:hAnsi="Times New Roman" w:cs="Times New Roman"/>
+          <w:sz w:val="26"/>
+          <w:szCs w:val="26"/>
+        </w:rPr>
+      </w:pPr>
+    </w:p>
+    <w:p>
+      <w:pPr>
+        <w:rPr>
+          <w:rFonts w:ascii="Times New Roman" w:hAnsi="Times New Roman" w:cs="Times New Roman"/>
+          <w:sz w:val="26"/>
+          <w:szCs w:val="26"/>
+        </w:rPr>
+      </w:pPr>
+      <w:r>
+        <w:rPr>
+          <w:rFonts w:ascii="Times New Roman" w:hAnsi="Times New Roman" w:cs="Times New Roman"/>
+          <w:sz w:val="26"/>
+          <w:szCs w:val="26"/>
+        </w:rPr>
+        <w:t>3.4</w:t>
+      </w:r>
+      <w:r>
+        <w:rPr>
+          <w:rFonts w:ascii="Times New Roman" w:hAnsi="Times New Roman" w:cs="Times New Roman"/>
+          <w:sz w:val="26"/>
+          <w:szCs w:val="26"/>
+        </w:rPr>
+        <w:t xml:space="preserve"> Open CV</w:t>
+      </w:r>
+    </w:p>
+    <w:p>
+      <w:pPr>
+        <w:ind w:firstLine="720"/>
+        <w:jc w:val="both"/>
+        <w:rPr>
+          <w:rFonts w:ascii="Times New Roman" w:hAnsi="Times New Roman" w:cs="Times New Roman"/>
+          <w:sz w:val="26"/>
+          <w:szCs w:val="26"/>
+        </w:rPr>
+      </w:pPr>
+      <w:r>
+        <w:rPr>
+          <w:rFonts w:ascii="Times New Roman" w:hAnsi="Times New Roman" w:cs="Times New Roman"/>
+          <w:sz w:val="26"/>
+          <w:szCs w:val="26"/>
+        </w:rPr>
+        <w:t xml:space="preserve">OpenCV (Open Source Computer Vision Library) là một thư viện </w:t>
+      </w:r>
+      <w:r>
+        <w:rPr>
+          <w:rFonts w:ascii="Times New Roman" w:hAnsi="Times New Roman" w:cs="Times New Roman"/>
+          <w:sz w:val="26"/>
+          <w:szCs w:val="26"/>
+        </w:rPr>
+        <w:t xml:space="preserve">nguồn mở </w:t>
+      </w:r>
+      <w:r>
+        <w:rPr>
+          <w:rFonts w:ascii="Times New Roman" w:hAnsi="Times New Roman" w:cs="Times New Roman"/>
+          <w:sz w:val="26"/>
+          <w:szCs w:val="26"/>
+        </w:rPr>
+        <w:t>của</w:t>
+      </w:r>
+      <w:r>
+        <w:rPr>
+          <w:rFonts w:ascii="Times New Roman" w:hAnsi="Times New Roman" w:cs="Times New Roman"/>
+          <w:sz w:val="26"/>
+          <w:szCs w:val="26"/>
+        </w:rPr>
+        <w:t xml:space="preserve"> </w:t>
+      </w:r>
+      <w:r>
+        <w:rPr>
+          <w:rFonts w:ascii="Times New Roman" w:hAnsi="Times New Roman" w:cs="Times New Roman"/>
+          <w:sz w:val="26"/>
+          <w:szCs w:val="26"/>
+        </w:rPr>
+        <w:t>thị giác máy tính</w:t>
+      </w:r>
+      <w:r>
+        <w:rPr>
+          <w:rFonts w:ascii="Times New Roman" w:hAnsi="Times New Roman" w:cs="Times New Roman"/>
+          <w:sz w:val="26"/>
+          <w:szCs w:val="26"/>
+        </w:rPr>
+        <w:t>,</w:t>
+      </w:r>
+      <w:r>
+        <w:rPr>
+          <w:rFonts w:ascii="Times New Roman" w:hAnsi="Times New Roman" w:cs="Times New Roman"/>
+          <w:sz w:val="26"/>
+          <w:szCs w:val="26"/>
+        </w:rPr>
+        <w:t xml:space="preserve"> xử lý ảnh và máy học,</w:t>
+      </w:r>
+      <w:r>
+        <w:rPr>
+          <w:rFonts w:ascii="Times New Roman" w:hAnsi="Times New Roman" w:cs="Times New Roman"/>
+          <w:sz w:val="26"/>
+          <w:szCs w:val="26"/>
+        </w:rPr>
+        <w:t xml:space="preserve"> gồm các hàm chức năng tính toán được tích hợp sẵn</w:t>
+      </w:r>
+      <w:r>
+        <w:rPr>
+          <w:rFonts w:ascii="Times New Roman" w:hAnsi="Times New Roman" w:cs="Times New Roman"/>
+          <w:sz w:val="26"/>
+          <w:szCs w:val="26"/>
+        </w:rPr>
+        <w:t xml:space="preserve">, được phân phối dưới giấy phép BSD. OpenCV được thiết kế để tính toán hiệu quả và tập trung chủ yếu vào các ứng dụng thời gian thực. </w:t>
+      </w:r>
+    </w:p>
+    <w:p>
+      <w:pPr>
+        <w:ind w:firstLine="720"/>
+        <w:jc w:val="both"/>
+        <w:rPr>
+          <w:rFonts w:ascii="Times New Roman" w:hAnsi="Times New Roman" w:cs="Times New Roman"/>
+          <w:sz w:val="26"/>
+          <w:szCs w:val="26"/>
+        </w:rPr>
+      </w:pPr>
+      <w:r>
+        <w:rPr>
+          <w:rFonts w:ascii="Times New Roman" w:hAnsi="Times New Roman" w:cs="Times New Roman"/>
+          <w:sz w:val="26"/>
+          <w:szCs w:val="26"/>
+        </w:rPr>
         <w:lastRenderedPageBreak/>
-        <w:t>Bước 1:  Chuẩn hóa hình ảnh.</w:t>
-      </w:r>
-    </w:p>
-    <w:p>
-      <w:pPr>
-        <w:ind w:firstLine="720"/>
-        <w:jc w:val="both"/>
-        <w:rPr>
-          <w:rFonts w:ascii="Times New Roman" w:hAnsi="Times New Roman" w:cs="Times New Roman"/>
-          <w:sz w:val="26"/>
-          <w:szCs w:val="26"/>
-        </w:rPr>
-      </w:pPr>
-      <w:r>
-        <w:rPr>
-          <w:rFonts w:ascii="Times New Roman" w:hAnsi="Times New Roman" w:cs="Times New Roman"/>
-          <w:sz w:val="26"/>
-          <w:szCs w:val="26"/>
-        </w:rPr>
-        <w:t>Bước 2: Tính gradient theo x và y.</w:t>
-      </w:r>
-    </w:p>
-    <w:p>
-      <w:pPr>
-        <w:ind w:firstLine="720"/>
-        <w:jc w:val="both"/>
-        <w:rPr>
-          <w:rFonts w:ascii="Times New Roman" w:hAnsi="Times New Roman" w:cs="Times New Roman"/>
-          <w:sz w:val="26"/>
-          <w:szCs w:val="26"/>
-        </w:rPr>
-      </w:pPr>
-      <w:r>
-        <w:rPr>
-          <w:rFonts w:ascii="Times New Roman" w:hAnsi="Times New Roman" w:cs="Times New Roman"/>
-          <w:sz w:val="26"/>
-          <w:szCs w:val="26"/>
-        </w:rPr>
-        <w:t>Bước 3: Thống kê thành phần cùng trọng số trong mỗi ô.</w:t>
-      </w:r>
-    </w:p>
-    <w:p>
-      <w:pPr>
-        <w:ind w:firstLine="720"/>
-        <w:jc w:val="both"/>
-        <w:rPr>
-          <w:rFonts w:ascii="Times New Roman" w:hAnsi="Times New Roman" w:cs="Times New Roman"/>
-          <w:sz w:val="26"/>
-          <w:szCs w:val="26"/>
-        </w:rPr>
-      </w:pPr>
-      <w:r>
-        <w:rPr>
-          <w:rFonts w:ascii="Times New Roman" w:hAnsi="Times New Roman" w:cs="Times New Roman"/>
-          <w:sz w:val="26"/>
-          <w:szCs w:val="26"/>
-        </w:rPr>
-        <w:t>Bước 4: Chuẩn hóa các khối.</w:t>
-      </w:r>
-    </w:p>
-    <w:p>
-      <w:pPr>
-        <w:ind w:firstLine="720"/>
-        <w:jc w:val="both"/>
-        <w:rPr>
-          <w:rFonts w:ascii="Times New Roman" w:hAnsi="Times New Roman" w:cs="Times New Roman"/>
-          <w:sz w:val="26"/>
-          <w:szCs w:val="26"/>
-        </w:rPr>
-      </w:pPr>
-      <w:r>
-        <w:rPr>
-          <w:rFonts w:ascii="Times New Roman" w:hAnsi="Times New Roman" w:cs="Times New Roman"/>
-          <w:sz w:val="26"/>
-          <w:szCs w:val="26"/>
-        </w:rPr>
-        <w:t xml:space="preserve">Bước 5: Thu thập tất cả các biểu đồ cường độ gradient định hướng để tạo ra vector tính năng cuối cùng. </w:t>
-      </w:r>
-    </w:p>
-    <w:p>
-      <w:pPr>
-        <w:rPr>
-          <w:rFonts w:ascii="Times New Roman" w:hAnsi="Times New Roman" w:cs="Times New Roman"/>
-          <w:sz w:val="26"/>
-          <w:szCs w:val="26"/>
-        </w:rPr>
-      </w:pPr>
-    </w:p>
-    <w:p>
-      <w:pPr>
-        <w:rPr>
-          <w:rFonts w:ascii="Times New Roman" w:hAnsi="Times New Roman" w:cs="Times New Roman"/>
-          <w:sz w:val="26"/>
-          <w:szCs w:val="26"/>
-        </w:rPr>
-      </w:pPr>
-    </w:p>
-    <w:p>
-      <w:pPr>
-        <w:rPr>
-          <w:rFonts w:ascii="Times New Roman" w:hAnsi="Times New Roman" w:cs="Times New Roman"/>
-          <w:sz w:val="26"/>
-          <w:szCs w:val="26"/>
-        </w:rPr>
-      </w:pPr>
-      <w:r>
-        <w:rPr>
-          <w:rFonts w:ascii="Times New Roman" w:hAnsi="Times New Roman" w:cs="Times New Roman"/>
-          <w:sz w:val="26"/>
-          <w:szCs w:val="26"/>
-        </w:rPr>
-        <w:t>3.4</w:t>
-      </w:r>
-      <w:r>
-        <w:rPr>
-          <w:rFonts w:ascii="Times New Roman" w:hAnsi="Times New Roman" w:cs="Times New Roman"/>
-          <w:sz w:val="26"/>
-          <w:szCs w:val="26"/>
-        </w:rPr>
-        <w:t xml:space="preserve"> Open CV</w:t>
-      </w:r>
-    </w:p>
-    <w:p>
-      <w:pPr>
-        <w:ind w:firstLine="720"/>
-        <w:jc w:val="both"/>
-        <w:rPr>
-          <w:rFonts w:ascii="Times New Roman" w:hAnsi="Times New Roman" w:cs="Times New Roman"/>
-          <w:sz w:val="26"/>
-          <w:szCs w:val="26"/>
-        </w:rPr>
-      </w:pPr>
-      <w:r>
-        <w:rPr>
-          <w:rFonts w:ascii="Times New Roman" w:hAnsi="Times New Roman" w:cs="Times New Roman"/>
-          <w:sz w:val="26"/>
-          <w:szCs w:val="26"/>
-        </w:rPr>
-        <w:t xml:space="preserve">OpenCV (Open Source Computer Vision Library) là một thư viện </w:t>
-      </w:r>
-      <w:r>
-        <w:rPr>
-          <w:rFonts w:ascii="Times New Roman" w:hAnsi="Times New Roman" w:cs="Times New Roman"/>
-          <w:sz w:val="26"/>
-          <w:szCs w:val="26"/>
-        </w:rPr>
-        <w:t xml:space="preserve">nguồn mở </w:t>
-      </w:r>
-      <w:r>
-        <w:rPr>
-          <w:rFonts w:ascii="Times New Roman" w:hAnsi="Times New Roman" w:cs="Times New Roman"/>
-          <w:sz w:val="26"/>
-          <w:szCs w:val="26"/>
-        </w:rPr>
-        <w:t>của</w:t>
-      </w:r>
-      <w:r>
-        <w:rPr>
-          <w:rFonts w:ascii="Times New Roman" w:hAnsi="Times New Roman" w:cs="Times New Roman"/>
-          <w:sz w:val="26"/>
-          <w:szCs w:val="26"/>
-        </w:rPr>
-        <w:t xml:space="preserve"> </w:t>
-      </w:r>
-      <w:r>
-        <w:rPr>
-          <w:rFonts w:ascii="Times New Roman" w:hAnsi="Times New Roman" w:cs="Times New Roman"/>
-          <w:sz w:val="26"/>
-          <w:szCs w:val="26"/>
-        </w:rPr>
-        <w:t>thị giác máy tính</w:t>
-      </w:r>
-      <w:r>
-        <w:rPr>
-          <w:rFonts w:ascii="Times New Roman" w:hAnsi="Times New Roman" w:cs="Times New Roman"/>
-          <w:sz w:val="26"/>
-          <w:szCs w:val="26"/>
-        </w:rPr>
-        <w:t>,</w:t>
-      </w:r>
-      <w:r>
-        <w:rPr>
-          <w:rFonts w:ascii="Times New Roman" w:hAnsi="Times New Roman" w:cs="Times New Roman"/>
-          <w:sz w:val="26"/>
-          <w:szCs w:val="26"/>
-        </w:rPr>
-        <w:t xml:space="preserve"> xử lý ảnh và máy học,</w:t>
-      </w:r>
-      <w:r>
-        <w:rPr>
-          <w:rFonts w:ascii="Times New Roman" w:hAnsi="Times New Roman" w:cs="Times New Roman"/>
-          <w:sz w:val="26"/>
-          <w:szCs w:val="26"/>
-        </w:rPr>
-        <w:t xml:space="preserve"> gồm các hàm chức năng tính toán được tích hợp sẵn</w:t>
-      </w:r>
-      <w:r>
-        <w:rPr>
-          <w:rFonts w:ascii="Times New Roman" w:hAnsi="Times New Roman" w:cs="Times New Roman"/>
-          <w:sz w:val="26"/>
-          <w:szCs w:val="26"/>
-        </w:rPr>
-        <w:t xml:space="preserve">, được phân phối dưới giấy phép BSD. OpenCV được thiết kế để tính toán hiệu quả và tập trung chủ yếu vào các ứng dụng thời gian thực. </w:t>
-      </w:r>
-    </w:p>
-    <w:p>
-      <w:pPr>
-        <w:ind w:firstLine="720"/>
-        <w:jc w:val="both"/>
-        <w:rPr>
-          <w:rFonts w:ascii="Times New Roman" w:hAnsi="Times New Roman" w:cs="Times New Roman"/>
-          <w:sz w:val="26"/>
-          <w:szCs w:val="26"/>
-        </w:rPr>
-      </w:pPr>
-      <w:r>
-        <w:rPr>
-          <w:rFonts w:ascii="Times New Roman" w:hAnsi="Times New Roman" w:cs="Times New Roman"/>
-          <w:sz w:val="26"/>
-          <w:szCs w:val="26"/>
-        </w:rPr>
         <w:t>OpenCV được sử dụng rộng rãi trong các ứng dụng như: kiểm tra và giám sát tự động, robot và xe hơi tự hành, phân tích hình ảnh y tế, tìm kiếm và phục hồi hình ảnh hay video, thực tế ảo,</w:t>
       </w:r>
       <w:r>
@@ -4896,16 +5021,7 @@
           <w:sz w:val="26"/>
           <w:szCs w:val="26"/>
         </w:rPr>
-        <w:t xml:space="preserve">(kernel function) sẽ tạo ra một mô hình mới mà không </w:t>
-      </w:r>
-      <w:r>
-        <w:rPr>
-          <w:rFonts w:ascii="Times New Roman" w:hAnsi="Times New Roman" w:cs="Times New Roman"/>
-          <w:sz w:val="26"/>
-          <w:szCs w:val="26"/>
-        </w:rPr>
-        <w:lastRenderedPageBreak/>
-        <w:t>cần đến bất kỳ sự thay đổi nào từ mã chương trình. Giải thuật học dẫn đến việc giả</w:t>
+        <w:t>(kernel function) sẽ tạo ra một mô hình mới mà không cần đến bất kỳ sự thay đổi nào từ mã chương trình. Giải thuật học dẫn đến việc giả</w:t>
       </w:r>
       <w:r>
         <w:rPr>
@@ -5168,6 +5284,7 @@
           <w:sz w:val="26"/>
           <w:szCs w:val="26"/>
         </w:rPr>
+        <w:lastRenderedPageBreak/>
         <w:t>Bước 1: Xây dựng mô hình tự tập huấn luyệ</w:t>
       </w:r>
       <w:r>
@@ -6385,6 +6502,7 @@
           <w:sz w:val="26"/>
           <w:szCs w:val="26"/>
         </w:rPr>
+        <w:lastRenderedPageBreak/>
         <w:t>3.6</w:t>
       </w:r>
       <w:r>
@@ -6723,16 +6841,7 @@
           <w:sz w:val="26"/>
           <w:szCs w:val="26"/>
         </w:rPr>
-        <w:t xml:space="preserve">ì thế cần phải có một bước tiền xử lý nếu dữ </w:t>
-      </w:r>
-      <w:r>
-        <w:rPr>
-          <w:rFonts w:ascii="Times New Roman" w:hAnsi="Times New Roman" w:cs="Times New Roman"/>
-          <w:sz w:val="26"/>
-          <w:szCs w:val="26"/>
-        </w:rPr>
-        <w:lastRenderedPageBreak/>
-        <w:t>liệu không phải là số. Ngoài ra, kết quả của mạng nơ-ron không dễ hiể</w:t>
+        <w:t>ì thế cần phải có một bước tiền xử lý nếu dữ liệu không phải là số. Ngoài ra, kết quả của mạng nơ-ron không dễ hiể</w:t>
       </w:r>
       <w:r>
         <w:rPr>
@@ -7021,10 +7130,43 @@
           <w:sz w:val="26"/>
           <w:szCs w:val="26"/>
         </w:rPr>
+        <w:lastRenderedPageBreak/>
         <w:t>4.4 Quy trình thực hiện luận văn</w:t>
       </w:r>
-      <w:bookmarkStart w:id="0" w:name="_GoBack"/>
-      <w:bookmarkEnd w:id="0"/>
+    </w:p>
+    <w:p>
+      <w:pPr>
+        <w:rPr>
+          <w:rFonts w:ascii="Times New Roman" w:hAnsi="Times New Roman" w:cs="Times New Roman"/>
+          <w:sz w:val="26"/>
+          <w:szCs w:val="26"/>
+        </w:rPr>
+      </w:pPr>
+      <w:r>
+        <w:rPr>
+          <w:rFonts w:ascii="Times New Roman" w:hAnsi="Times New Roman" w:cs="Times New Roman"/>
+          <w:sz w:val="26"/>
+          <w:szCs w:val="26"/>
+        </w:rPr>
+        <w:t>Dữ liệu huấn luyện</w:t>
+      </w:r>
+    </w:p>
+    <w:p>
+      <w:pPr>
+        <w:rPr>
+          <w:rFonts w:ascii="Times New Roman" w:hAnsi="Times New Roman" w:cs="Times New Roman"/>
+          <w:sz w:val="26"/>
+          <w:szCs w:val="26"/>
+        </w:rPr>
+      </w:pPr>
+      <w:r>
+        <w:rPr>
+          <w:rFonts w:ascii="Times New Roman" w:hAnsi="Times New Roman" w:cs="Times New Roman"/>
+          <w:sz w:val="26"/>
+          <w:szCs w:val="26"/>
+        </w:rPr>
+        <w:t>Môi trường và công cụ thực nghiệm</w:t>
+      </w:r>
     </w:p>
     <w:p>
       <w:pPr>
@@ -7136,6 +7278,40 @@
           <w:szCs w:val="26"/>
         </w:rPr>
         <w:t>5.3 Kiểm thử và kết quả</w:t>
+      </w:r>
+    </w:p>
+    <w:p>
+      <w:pPr>
+        <w:rPr>
+          <w:rFonts w:ascii="Times New Roman" w:hAnsi="Times New Roman" w:cs="Times New Roman"/>
+          <w:sz w:val="26"/>
+          <w:szCs w:val="26"/>
+        </w:rPr>
+      </w:pPr>
+      <w:r>
+        <w:rPr>
+          <w:rFonts w:ascii="Times New Roman" w:hAnsi="Times New Roman" w:cs="Times New Roman"/>
+          <w:sz w:val="26"/>
+          <w:szCs w:val="26"/>
+        </w:rPr>
+        <w:t>Ảnh tĩnh</w:t>
+      </w:r>
+    </w:p>
+    <w:p>
+      <w:pPr>
+        <w:rPr>
+          <w:rFonts w:ascii="Times New Roman" w:hAnsi="Times New Roman" w:cs="Times New Roman"/>
+          <w:sz w:val="26"/>
+          <w:szCs w:val="26"/>
+        </w:rPr>
+      </w:pPr>
+      <w:r>
+        <w:rPr>
+          <w:rFonts w:ascii="Times New Roman" w:hAnsi="Times New Roman" w:cs="Times New Roman"/>
+          <w:sz w:val="26"/>
+          <w:szCs w:val="26"/>
+        </w:rPr>
+        <w:t>Ảnh từ camera máy tính</w:t>
       </w:r>
     </w:p>
     <w:p>
@@ -7332,6 +7508,7 @@
           <w:sz w:val="26"/>
           <w:szCs w:val="26"/>
         </w:rPr>
+        <w:lastRenderedPageBreak/>
         <w:tab/>
         <w:t>Bên cạnh đó, phương pháp nhận dạng cảm xúc dựa trên gương mặt mang tính tương đối là do chúng ta chỉ dựa vào các nhóm cơ mặt và vị trí các thành phần trên gương mặt để xác định cảm xúc, và cảm xúc này có thể chưa thật sự đúng đắn.</w:t>
       </w:r>
@@ -7666,7 +7843,6 @@
                 <w:rPr>
                   <w:noProof/>
                 </w:rPr>
-                <w:lastRenderedPageBreak/>
                 <w:t xml:space="preserve">2. </w:t>
               </w:r>
               <w:r>
@@ -9535,7 +9711,7 @@
 </file>
 
 <file path=customXml/itemProps1.xml><?xml version="1.0" encoding="utf-8"?>
-<ds:datastoreItem xmlns:ds="http://schemas.openxmlformats.org/officeDocument/2006/customXml" ds:itemID="{2787AA86-494B-4159-97D7-2FA59472B2B5}">
+<ds:datastoreItem xmlns:ds="http://schemas.openxmlformats.org/officeDocument/2006/customXml" ds:itemID="{2F6A9F8B-C26F-4836-BFD1-834DB5111DF0}">
   <ds:schemaRefs>
     <ds:schemaRef ds:uri="http://schemas.openxmlformats.org/officeDocument/2006/bibliography"/>
   </ds:schemaRefs>

</xml_diff>

<commit_message>
Update thesis try try try over 100% powerful
Add Detect Face region
</commit_message>
<xml_diff>
--- a/THESIS.docx
+++ b/THESIS.docx
@@ -35,7 +35,23 @@
           <w:sz w:val="26"/>
           <w:szCs w:val="26"/>
         </w:rPr>
-        <w:t>KHOA CÔNG NGHỆ THÔNG TIN VÀ TRUYỀN THÔNG</w:t>
+        <w:t>KHOA CÔNG NGHỆ</w:t>
+      </w:r>
+      <w:r>
+        <w:rPr>
+          <w:rFonts w:ascii="Times New Roman" w:hAnsi="Times New Roman" w:cs="Times New Roman"/>
+          <w:sz w:val="26"/>
+          <w:szCs w:val="26"/>
+        </w:rPr>
+        <w:t xml:space="preserve"> THÔNG TIN &amp;</w:t>
+      </w:r>
+      <w:r>
+        <w:rPr>
+          <w:rFonts w:ascii="Times New Roman" w:hAnsi="Times New Roman" w:cs="Times New Roman"/>
+          <w:sz w:val="26"/>
+          <w:szCs w:val="26"/>
+        </w:rPr>
+        <w:t xml:space="preserve"> TRUYỀN THÔNG</w:t>
       </w:r>
     </w:p>
     <w:p>
@@ -217,6 +233,7 @@
     </w:p>
     <w:p>
       <w:pPr>
+        <w:ind w:firstLine="720"/>
         <w:jc w:val="both"/>
         <w:rPr>
           <w:rFonts w:ascii="Times New Roman" w:hAnsi="Times New Roman" w:cs="Times New Roman"/>
@@ -230,7 +247,39 @@
           <w:sz w:val="26"/>
           <w:szCs w:val="26"/>
         </w:rPr>
-        <w:t>Em xin chân thành cảm ơn Thầy Trương Quốc Bảo đã tận tình giúp đỡ và hướng dẫn để em có thể hoàn thành luận văn</w:t>
+        <w:t xml:space="preserve">Em </w:t>
+      </w:r>
+      <w:r>
+        <w:rPr>
+          <w:rFonts w:ascii="Times New Roman" w:hAnsi="Times New Roman" w:cs="Times New Roman"/>
+          <w:sz w:val="26"/>
+          <w:szCs w:val="26"/>
+        </w:rPr>
+        <w:t xml:space="preserve">phép gửi lời cảm ơn </w:t>
+      </w:r>
+      <w:r>
+        <w:rPr>
+          <w:rFonts w:ascii="Times New Roman" w:hAnsi="Times New Roman" w:cs="Times New Roman"/>
+          <w:sz w:val="26"/>
+          <w:szCs w:val="26"/>
+        </w:rPr>
+        <w:t>chân thành</w:t>
+      </w:r>
+      <w:r>
+        <w:rPr>
+          <w:rFonts w:ascii="Times New Roman" w:hAnsi="Times New Roman" w:cs="Times New Roman"/>
+          <w:sz w:val="26"/>
+          <w:szCs w:val="26"/>
+        </w:rPr>
+        <w:t xml:space="preserve"> nhất</w:t>
+      </w:r>
+      <w:r>
+        <w:rPr>
+          <w:rFonts w:ascii="Times New Roman" w:hAnsi="Times New Roman" w:cs="Times New Roman"/>
+          <w:sz w:val="26"/>
+          <w:szCs w:val="26"/>
+        </w:rPr>
+        <w:t xml:space="preserve"> Thầy Trương Quốc Bảo đã tận tình giúp đỡ và hướng dẫn để em có thể hoàn thành luận văn</w:t>
       </w:r>
       <w:r>
         <w:rPr>
@@ -254,11 +303,44 @@
           <w:sz w:val="26"/>
           <w:szCs w:val="26"/>
         </w:rPr>
-        <w:t>Tuy trong thời gian thực hiện luận văn đã gặp phải rất nhiều khó khăn, nhưng với sự giúp đỡ của thầy Trương Quốc Bảo đã tạo cho em niềm tin và kiến thức để thực hiện luận văn.</w:t>
-      </w:r>
-    </w:p>
-    <w:p>
-      <w:pPr>
+        <w:t>Tuy trong thời gian thực hiện luận văn đã gặp phải rất nhiều khó khăn,</w:t>
+      </w:r>
+      <w:r>
+        <w:rPr>
+          <w:rFonts w:ascii="Times New Roman" w:hAnsi="Times New Roman" w:cs="Times New Roman"/>
+          <w:sz w:val="26"/>
+          <w:szCs w:val="26"/>
+        </w:rPr>
+        <w:t xml:space="preserve"> trở ngại,</w:t>
+      </w:r>
+      <w:r>
+        <w:rPr>
+          <w:rFonts w:ascii="Times New Roman" w:hAnsi="Times New Roman" w:cs="Times New Roman"/>
+          <w:sz w:val="26"/>
+          <w:szCs w:val="26"/>
+        </w:rPr>
+        <w:t xml:space="preserve"> nhưng với sự </w:t>
+      </w:r>
+      <w:r>
+        <w:rPr>
+          <w:rFonts w:ascii="Times New Roman" w:hAnsi="Times New Roman" w:cs="Times New Roman"/>
+          <w:sz w:val="26"/>
+          <w:szCs w:val="26"/>
+        </w:rPr>
+        <w:t>hỗ trợ</w:t>
+      </w:r>
+      <w:r>
+        <w:rPr>
+          <w:rFonts w:ascii="Times New Roman" w:hAnsi="Times New Roman" w:cs="Times New Roman"/>
+          <w:sz w:val="26"/>
+          <w:szCs w:val="26"/>
+        </w:rPr>
+        <w:t xml:space="preserve"> của thầy Trương Quốc Bảo đã tạo cho em niềm tin và kiến thức để thực hiện luận văn.</w:t>
+      </w:r>
+    </w:p>
+    <w:p>
+      <w:pPr>
+        <w:ind w:firstLine="720"/>
         <w:jc w:val="both"/>
         <w:rPr>
           <w:rFonts w:ascii="Times New Roman" w:hAnsi="Times New Roman" w:cs="Times New Roman"/>
@@ -272,7 +354,15 @@
           <w:sz w:val="26"/>
           <w:szCs w:val="26"/>
         </w:rPr>
-        <w:t xml:space="preserve">Xin gửi lời cảm ơn trân quí đến nhà Trường Đại học Cần Thơ, khoa Sau đại học và Khoa Công nghệ thông tin và Truyền thông đã </w:t>
+        <w:t>Em x</w:t>
+      </w:r>
+      <w:r>
+        <w:rPr>
+          <w:rFonts w:ascii="Times New Roman" w:hAnsi="Times New Roman" w:cs="Times New Roman"/>
+          <w:sz w:val="26"/>
+          <w:szCs w:val="26"/>
+        </w:rPr>
+        <w:t xml:space="preserve">in gửi lời cảm ơn trân quí đến nhà Trường Đại học Cần Thơ, khoa Sau đại học và Khoa Công nghệ thông tin và Truyền thông đã </w:t>
       </w:r>
       <w:r>
         <w:rPr>
@@ -304,11 +394,28 @@
           <w:sz w:val="26"/>
           <w:szCs w:val="26"/>
         </w:rPr>
-        <w:t>, phát triển bản thân.</w:t>
-      </w:r>
-    </w:p>
-    <w:p>
-      <w:pPr>
+        <w:t xml:space="preserve">, </w:t>
+      </w:r>
+      <w:r>
+        <w:rPr>
+          <w:rFonts w:ascii="Times New Roman" w:hAnsi="Times New Roman" w:cs="Times New Roman"/>
+          <w:sz w:val="26"/>
+          <w:szCs w:val="26"/>
+        </w:rPr>
+        <w:t xml:space="preserve">trình độ chuyên môn, </w:t>
+      </w:r>
+      <w:r>
+        <w:rPr>
+          <w:rFonts w:ascii="Times New Roman" w:hAnsi="Times New Roman" w:cs="Times New Roman"/>
+          <w:sz w:val="26"/>
+          <w:szCs w:val="26"/>
+        </w:rPr>
+        <w:t>phát triển bản thân.</w:t>
+      </w:r>
+    </w:p>
+    <w:p>
+      <w:pPr>
+        <w:ind w:firstLine="720"/>
         <w:jc w:val="both"/>
         <w:rPr>
           <w:rFonts w:ascii="Times New Roman" w:hAnsi="Times New Roman" w:cs="Times New Roman"/>
@@ -330,17 +437,8 @@
           <w:sz w:val="26"/>
           <w:szCs w:val="26"/>
         </w:rPr>
-        <w:t xml:space="preserve"> Do sự hạn chế về mặt thời gian, không gian và kinh nghiệm nghiên cứu cá nhân nên luận văn còn nhiều thiếu sót, mong nhận được sự đóng góp và đánh giá của quý Thầy Cô và các bạn học viên.</w:t>
-      </w:r>
-    </w:p>
-    <w:p>
-      <w:pPr>
-        <w:rPr>
-          <w:rFonts w:ascii="Times New Roman" w:hAnsi="Times New Roman" w:cs="Times New Roman"/>
-          <w:sz w:val="26"/>
-          <w:szCs w:val="26"/>
-        </w:rPr>
-      </w:pPr>
+        <w:t xml:space="preserve"> Do sự hạn chế về mặt thời gian, không gian và kinh nghiệm nghiên cứu cá </w:t>
+      </w:r>
       <w:r>
         <w:rPr>
           <w:rFonts w:ascii="Times New Roman" w:hAnsi="Times New Roman" w:cs="Times New Roman"/>
@@ -348,6 +446,23 @@
           <w:szCs w:val="26"/>
         </w:rPr>
         <w:lastRenderedPageBreak/>
+        <w:t>nhân nên luận văn còn nhiều thiếu sót, mong nhận được sự đóng góp và đánh giá của quý Thầy Cô và các bạn học viên.</w:t>
+      </w:r>
+    </w:p>
+    <w:p>
+      <w:pPr>
+        <w:rPr>
+          <w:rFonts w:ascii="Times New Roman" w:hAnsi="Times New Roman" w:cs="Times New Roman"/>
+          <w:sz w:val="26"/>
+          <w:szCs w:val="26"/>
+        </w:rPr>
+      </w:pPr>
+      <w:r>
+        <w:rPr>
+          <w:rFonts w:ascii="Times New Roman" w:hAnsi="Times New Roman" w:cs="Times New Roman"/>
+          <w:sz w:val="26"/>
+          <w:szCs w:val="26"/>
+        </w:rPr>
         <w:t>MỤC LỤC</w:t>
       </w:r>
     </w:p>
@@ -1185,6 +1300,75 @@
                 <w:szCs w:val="26"/>
               </w:rPr>
             </w:pPr>
+            <w:r>
+              <w:rPr>
+                <w:rFonts w:ascii="Times New Roman" w:hAnsi="Times New Roman" w:cs="Times New Roman"/>
+                <w:sz w:val="26"/>
+                <w:szCs w:val="26"/>
+              </w:rPr>
+              <w:t>LBP</w:t>
+            </w:r>
+          </w:p>
+        </w:tc>
+        <w:tc>
+          <w:tcPr>
+            <w:tcW w:w="3848" w:type="dxa"/>
+          </w:tcPr>
+          <w:p>
+            <w:pPr>
+              <w:rPr>
+                <w:rFonts w:ascii="Times New Roman" w:hAnsi="Times New Roman" w:cs="Times New Roman"/>
+                <w:sz w:val="26"/>
+                <w:szCs w:val="26"/>
+              </w:rPr>
+            </w:pPr>
+            <w:r>
+              <w:rPr>
+                <w:rFonts w:ascii="Times New Roman" w:hAnsi="Times New Roman" w:cs="Times New Roman"/>
+                <w:sz w:val="26"/>
+                <w:szCs w:val="26"/>
+              </w:rPr>
+              <w:t>Local Binary Pattern</w:t>
+            </w:r>
+          </w:p>
+        </w:tc>
+        <w:tc>
+          <w:tcPr>
+            <w:tcW w:w="3113" w:type="dxa"/>
+          </w:tcPr>
+          <w:p>
+            <w:pPr>
+              <w:rPr>
+                <w:rFonts w:ascii="Times New Roman" w:hAnsi="Times New Roman" w:cs="Times New Roman"/>
+                <w:sz w:val="26"/>
+                <w:szCs w:val="26"/>
+              </w:rPr>
+            </w:pPr>
+            <w:r>
+              <w:rPr>
+                <w:rFonts w:ascii="Times New Roman" w:hAnsi="Times New Roman" w:cs="Times New Roman"/>
+                <w:sz w:val="26"/>
+                <w:szCs w:val="26"/>
+              </w:rPr>
+              <w:t>Mẫu nhị phân cục bộ</w:t>
+            </w:r>
+          </w:p>
+        </w:tc>
+      </w:tr>
+      <w:tr>
+        <w:tc>
+          <w:tcPr>
+            <w:tcW w:w="2376" w:type="dxa"/>
+          </w:tcPr>
+          <w:p>
+            <w:pPr>
+              <w:jc w:val="center"/>
+              <w:rPr>
+                <w:rFonts w:ascii="Times New Roman" w:hAnsi="Times New Roman" w:cs="Times New Roman"/>
+                <w:sz w:val="26"/>
+                <w:szCs w:val="26"/>
+              </w:rPr>
+            </w:pPr>
           </w:p>
         </w:tc>
         <w:tc>
@@ -1242,7 +1426,9 @@
         </w:rPr>
         <w:t>DANH MỤC BẢNG</w:t>
       </w:r>
-    </w:p>
+      <w:bookmarkStart w:id="0" w:name="_GoBack"/>
+    </w:p>
+    <w:bookmarkEnd w:id="0"/>
     <w:p>
       <w:pPr>
         <w:rPr>
@@ -1399,16 +1585,8 @@
           <w:sz w:val="26"/>
           <w:szCs w:val="26"/>
         </w:rPr>
-        <w:t xml:space="preserve">Trong giao tiếp, bên cạnh ngôn ngữ cơ thể thì gương mặt là một trong những kênh truyền thông phi ngôn ngữ quan trọng nhất. Ngoài việc biểu hiện cảm xúc, các cử chỉ trên gương mặt còn mang đến nhiều thông tin khác như truyền đạt một tín hiệu, thông điệp giao tiếp (nháy mắt, chớp mắt liên tục) hay là biểu hiện trong các trạng thái </w:t>
-      </w:r>
-      <w:r>
-        <w:rPr>
-          <w:rFonts w:ascii="Times New Roman" w:hAnsi="Times New Roman" w:cs="Times New Roman"/>
-          <w:sz w:val="26"/>
-          <w:szCs w:val="26"/>
-        </w:rPr>
         <w:lastRenderedPageBreak/>
-        <w:t>đau đớn, khó chị</w:t>
+        <w:t>Trong giao tiếp, bên cạnh ngôn ngữ cơ thể thì gương mặt là một trong những kênh truyền thông phi ngôn ngữ quan trọng nhất. Ngoài việc biểu hiện cảm xúc, các cử chỉ trên gương mặt còn mang đến nhiều thông tin khác như truyền đạt một tín hiệu, thông điệp giao tiếp (nháy mắt, chớp mắt liên tục) hay là biểu hiện trong các trạng thái đau đớn, khó chị</w:t>
       </w:r>
       <w:r>
         <w:rPr>
@@ -1490,6 +1668,201 @@
     </w:p>
     <w:p>
       <w:pPr>
+        <w:jc w:val="both"/>
+        <w:rPr>
+          <w:rFonts w:ascii="Times New Roman" w:hAnsi="Times New Roman" w:cs="Times New Roman"/>
+          <w:sz w:val="26"/>
+          <w:szCs w:val="26"/>
+        </w:rPr>
+      </w:pPr>
+      <w:r>
+        <w:rPr>
+          <w:rFonts w:ascii="Times New Roman" w:hAnsi="Times New Roman" w:cs="Times New Roman"/>
+          <w:sz w:val="26"/>
+          <w:szCs w:val="26"/>
+        </w:rPr>
+        <w:tab/>
+      </w:r>
+      <w:r>
+        <w:rPr>
+          <w:rFonts w:ascii="Times New Roman" w:hAnsi="Times New Roman" w:cs="Times New Roman"/>
+          <w:b/>
+          <w:sz w:val="26"/>
+          <w:szCs w:val="26"/>
+        </w:rPr>
+        <w:t>Bố cục</w:t>
+      </w:r>
+      <w:r>
+        <w:rPr>
+          <w:rFonts w:ascii="Times New Roman" w:hAnsi="Times New Roman" w:cs="Times New Roman"/>
+          <w:sz w:val="26"/>
+          <w:szCs w:val="26"/>
+        </w:rPr>
+        <w:t xml:space="preserve"> của luận văn được trình bày như sau: Tổng quan về lĩnh vực nghiên cứu sẽ được trình bày ở Phần mở đầu; các loại cảm xúc của con người và các đặc trưng tương ứng trên gương mặt người sẽ được giới thiệu trong </w:t>
+      </w:r>
+      <w:r>
+        <w:rPr>
+          <w:rFonts w:ascii="Times New Roman" w:hAnsi="Times New Roman" w:cs="Times New Roman"/>
+          <w:i/>
+          <w:sz w:val="26"/>
+          <w:szCs w:val="26"/>
+        </w:rPr>
+        <w:t>Chương 1</w:t>
+      </w:r>
+      <w:r>
+        <w:rPr>
+          <w:rFonts w:ascii="Times New Roman" w:hAnsi="Times New Roman" w:cs="Times New Roman"/>
+          <w:sz w:val="26"/>
+          <w:szCs w:val="26"/>
+        </w:rPr>
+        <w:t xml:space="preserve">. </w:t>
+      </w:r>
+      <w:r>
+        <w:rPr>
+          <w:rFonts w:ascii="Times New Roman" w:hAnsi="Times New Roman" w:cs="Times New Roman"/>
+          <w:i/>
+          <w:sz w:val="26"/>
+          <w:szCs w:val="26"/>
+        </w:rPr>
+        <w:t>Chương 2</w:t>
+      </w:r>
+      <w:r>
+        <w:rPr>
+          <w:rFonts w:ascii="Times New Roman" w:hAnsi="Times New Roman" w:cs="Times New Roman"/>
+          <w:sz w:val="26"/>
+          <w:szCs w:val="26"/>
+        </w:rPr>
+        <w:t xml:space="preserve"> sẽ tập trung làm rõ một số phương pháp giúp nhận dạng cảm xúc dựa trên mặt người. Cơ sở lý thuyệt của các công cụ được lựa chọn sử dụng trong luận văn sẽ được trình bày trong </w:t>
+      </w:r>
+      <w:r>
+        <w:rPr>
+          <w:rFonts w:ascii="Times New Roman" w:hAnsi="Times New Roman" w:cs="Times New Roman"/>
+          <w:i/>
+          <w:sz w:val="26"/>
+          <w:szCs w:val="26"/>
+        </w:rPr>
+        <w:t>Chương 3</w:t>
+      </w:r>
+      <w:r>
+        <w:rPr>
+          <w:rFonts w:ascii="Times New Roman" w:hAnsi="Times New Roman" w:cs="Times New Roman"/>
+          <w:sz w:val="26"/>
+          <w:szCs w:val="26"/>
+        </w:rPr>
+        <w:t xml:space="preserve">. </w:t>
+      </w:r>
+      <w:r>
+        <w:rPr>
+          <w:rFonts w:ascii="Times New Roman" w:hAnsi="Times New Roman" w:cs="Times New Roman"/>
+          <w:i/>
+          <w:sz w:val="26"/>
+          <w:szCs w:val="26"/>
+        </w:rPr>
+        <w:t>Chương 4</w:t>
+      </w:r>
+      <w:r>
+        <w:rPr>
+          <w:rFonts w:ascii="Times New Roman" w:hAnsi="Times New Roman" w:cs="Times New Roman"/>
+          <w:sz w:val="26"/>
+          <w:szCs w:val="26"/>
+        </w:rPr>
+        <w:t xml:space="preserve"> thể hiện chi tiết quy trình thực hiện của luận văn và kết quả cũng như kết luận sẽ được ghi rõ trong </w:t>
+      </w:r>
+      <w:r>
+        <w:rPr>
+          <w:rFonts w:ascii="Times New Roman" w:hAnsi="Times New Roman" w:cs="Times New Roman"/>
+          <w:i/>
+          <w:sz w:val="26"/>
+          <w:szCs w:val="26"/>
+        </w:rPr>
+        <w:t>Chương 5</w:t>
+      </w:r>
+      <w:r>
+        <w:rPr>
+          <w:rFonts w:ascii="Times New Roman" w:hAnsi="Times New Roman" w:cs="Times New Roman"/>
+          <w:sz w:val="26"/>
+          <w:szCs w:val="26"/>
+        </w:rPr>
+        <w:t>.</w:t>
+      </w:r>
+      <w:r>
+        <w:rPr>
+          <w:rFonts w:ascii="Times New Roman" w:hAnsi="Times New Roman" w:cs="Times New Roman"/>
+          <w:sz w:val="26"/>
+          <w:szCs w:val="26"/>
+        </w:rPr>
+        <w:t xml:space="preserve"> </w:t>
+      </w:r>
+      <w:r>
+        <w:rPr>
+          <w:rFonts w:ascii="Times New Roman" w:hAnsi="Times New Roman" w:cs="Times New Roman"/>
+          <w:i/>
+          <w:sz w:val="26"/>
+          <w:szCs w:val="26"/>
+        </w:rPr>
+        <w:t>Chương 6</w:t>
+      </w:r>
+      <w:r>
+        <w:rPr>
+          <w:rFonts w:ascii="Times New Roman" w:hAnsi="Times New Roman" w:cs="Times New Roman"/>
+          <w:sz w:val="26"/>
+          <w:szCs w:val="26"/>
+        </w:rPr>
+        <w:t xml:space="preserve"> trình bày sự cài đặt và thực nghiệm thuật toán nghiên cứu; kết luận và đánh giá, hướng phát triển được đưa ra trong </w:t>
+      </w:r>
+      <w:r>
+        <w:rPr>
+          <w:rFonts w:ascii="Times New Roman" w:hAnsi="Times New Roman" w:cs="Times New Roman"/>
+          <w:i/>
+          <w:sz w:val="26"/>
+          <w:szCs w:val="26"/>
+        </w:rPr>
+        <w:t>C</w:t>
+      </w:r>
+      <w:r>
+        <w:rPr>
+          <w:rFonts w:ascii="Times New Roman" w:hAnsi="Times New Roman" w:cs="Times New Roman"/>
+          <w:i/>
+          <w:sz w:val="26"/>
+          <w:szCs w:val="26"/>
+        </w:rPr>
+        <w:t>hương 7</w:t>
+      </w:r>
+      <w:r>
+        <w:rPr>
+          <w:rFonts w:ascii="Times New Roman" w:hAnsi="Times New Roman" w:cs="Times New Roman"/>
+          <w:sz w:val="26"/>
+          <w:szCs w:val="26"/>
+        </w:rPr>
+        <w:t>. Cuối cùng là phầ</w:t>
+      </w:r>
+      <w:r>
+        <w:rPr>
+          <w:rFonts w:ascii="Times New Roman" w:hAnsi="Times New Roman" w:cs="Times New Roman"/>
+          <w:sz w:val="26"/>
+          <w:szCs w:val="26"/>
+        </w:rPr>
+        <w:t>n T</w:t>
+      </w:r>
+      <w:r>
+        <w:rPr>
+          <w:rFonts w:ascii="Times New Roman" w:hAnsi="Times New Roman" w:cs="Times New Roman"/>
+          <w:sz w:val="26"/>
+          <w:szCs w:val="26"/>
+        </w:rPr>
+        <w:t>ài liệu tham khảo</w:t>
+      </w:r>
+      <w:r>
+        <w:rPr>
+          <w:rFonts w:ascii="Times New Roman" w:hAnsi="Times New Roman" w:cs="Times New Roman"/>
+          <w:sz w:val="26"/>
+          <w:szCs w:val="26"/>
+        </w:rPr>
+        <w:t>.</w:t>
+      </w:r>
+    </w:p>
+    <w:p>
+      <w:pPr>
         <w:rPr>
           <w:rFonts w:ascii="Times New Roman" w:hAnsi="Times New Roman" w:cs="Times New Roman"/>
           <w:b/>
@@ -1539,7 +1912,35 @@
           <w:sz w:val="26"/>
           <w:szCs w:val="26"/>
         </w:rPr>
-        <w:t xml:space="preserve"> mạnh mẽ của tất cả các ngành nghề trong mọi lĩnh vực của đời sống hiện đại. Cùng với đó là sự phát triển vượt bậc của khoa học và công nghệ, sự hỗ trợ thiết yếu của công nghệ thôn</w:t>
+        <w:t xml:space="preserve"> mạnh mẽ của tất cả các ngành nghề trong mọi lĩnh vực của đời sống h</w:t>
+      </w:r>
+    </w:p>
+    <w:p>
+      <w:pPr>
+        <w:jc w:val="both"/>
+        <w:rPr>
+          <w:rFonts w:ascii="Times New Roman" w:hAnsi="Times New Roman" w:cs="Times New Roman"/>
+          <w:sz w:val="26"/>
+          <w:szCs w:val="26"/>
+        </w:rPr>
+      </w:pPr>
+    </w:p>
+    <w:p>
+      <w:pPr>
+        <w:jc w:val="both"/>
+        <w:rPr>
+          <w:rFonts w:ascii="Times New Roman" w:hAnsi="Times New Roman" w:cs="Times New Roman"/>
+          <w:sz w:val="26"/>
+          <w:szCs w:val="26"/>
+        </w:rPr>
+      </w:pPr>
+      <w:r>
+        <w:rPr>
+          <w:rFonts w:ascii="Times New Roman" w:hAnsi="Times New Roman" w:cs="Times New Roman"/>
+          <w:sz w:val="26"/>
+          <w:szCs w:val="26"/>
+        </w:rPr>
+        <w:t>iện đại. Cùng với đó là sự phát triển vượt bậc của khoa học và công nghệ, sự hỗ trợ thiết yếu của công nghệ thôn</w:t>
       </w:r>
       <w:r>
         <w:rPr>
@@ -1619,7 +2020,16 @@
           <w:sz w:val="26"/>
           <w:szCs w:val="26"/>
         </w:rPr>
-        <w:t xml:space="preserve">Để thực hiện được điều đó, cần có sự tương tác giữa người và máy để máy tính có thể hiểu và thực hiện những công việc tự động theo mong muốn của con người. </w:t>
+        <w:t xml:space="preserve">Để thực hiện được điều đó, cần có sự tương tác </w:t>
+      </w:r>
+      <w:r>
+        <w:rPr>
+          <w:rFonts w:ascii="Times New Roman" w:hAnsi="Times New Roman" w:cs="Times New Roman"/>
+          <w:sz w:val="26"/>
+          <w:szCs w:val="26"/>
+        </w:rPr>
+        <w:lastRenderedPageBreak/>
+        <w:t xml:space="preserve">giữa người và máy để máy tính có thể hiểu và thực hiện những công việc tự động theo mong muốn của con người. </w:t>
       </w:r>
     </w:p>
     <w:p>
@@ -1716,7 +2126,6 @@
           <w:sz w:val="26"/>
           <w:szCs w:val="26"/>
         </w:rPr>
-        <w:lastRenderedPageBreak/>
         <w:t>2. Tính cấp thiết của đề tài</w:t>
       </w:r>
     </w:p>
@@ -1889,7 +2298,16 @@
           <w:sz w:val="26"/>
           <w:szCs w:val="26"/>
         </w:rPr>
-        <w:t xml:space="preserve"> có khả năng nhận dạng được cảm xúc của con người thông qua gương mặt. </w:t>
+        <w:t xml:space="preserve"> có khả năng nhận dạng được cảm xúc của con người thông </w:t>
+      </w:r>
+      <w:r>
+        <w:rPr>
+          <w:rFonts w:ascii="Times New Roman" w:hAnsi="Times New Roman" w:cs="Times New Roman"/>
+          <w:sz w:val="26"/>
+          <w:szCs w:val="26"/>
+        </w:rPr>
+        <w:lastRenderedPageBreak/>
+        <w:t xml:space="preserve">qua gương mặt. </w:t>
       </w:r>
       <w:r>
         <w:rPr>
@@ -2083,7 +2501,6 @@
           <w:sz w:val="26"/>
           <w:szCs w:val="26"/>
         </w:rPr>
-        <w:lastRenderedPageBreak/>
         <w:t>6. Kết quả dự kiến</w:t>
       </w:r>
     </w:p>
@@ -2137,24 +2554,6 @@
         </w:rPr>
         <w:t>nền tảng về các phương pháp hỗ trợ nhận dạng cảm xúc dựa trên mặt người, xây dựng chương trình kiểm tra với kết quả chấp nhận được và ứng dụng vào một lĩnh vực cụ thể.</w:t>
       </w:r>
-    </w:p>
-    <w:p>
-      <w:pPr>
-        <w:rPr>
-          <w:rFonts w:ascii="Times New Roman" w:hAnsi="Times New Roman" w:cs="Times New Roman"/>
-          <w:sz w:val="26"/>
-          <w:szCs w:val="26"/>
-        </w:rPr>
-      </w:pPr>
-    </w:p>
-    <w:p>
-      <w:pPr>
-        <w:rPr>
-          <w:rFonts w:ascii="Times New Roman" w:hAnsi="Times New Roman" w:cs="Times New Roman"/>
-          <w:sz w:val="26"/>
-          <w:szCs w:val="26"/>
-        </w:rPr>
-      </w:pPr>
     </w:p>
     <w:p>
       <w:pPr>
@@ -2239,8 +2638,7 @@
     </w:p>
     <w:p>
       <w:pPr>
-        <w:pStyle w:val="ListParagraph"/>
-        <w:ind w:left="390" w:firstLine="330"/>
+        <w:ind w:firstLine="390"/>
         <w:jc w:val="both"/>
         <w:rPr>
           <w:rFonts w:ascii="Times New Roman" w:hAnsi="Times New Roman" w:cs="Times New Roman"/>
@@ -2275,8 +2673,7 @@
     </w:p>
     <w:p>
       <w:pPr>
-        <w:pStyle w:val="ListParagraph"/>
-        <w:ind w:left="390" w:firstLine="330"/>
+        <w:ind w:firstLine="390"/>
         <w:jc w:val="both"/>
         <w:rPr>
           <w:rFonts w:ascii="Times New Roman" w:hAnsi="Times New Roman" w:cs="Times New Roman"/>
@@ -2311,8 +2708,7 @@
     </w:p>
     <w:p>
       <w:pPr>
-        <w:pStyle w:val="ListParagraph"/>
-        <w:ind w:left="390" w:firstLine="330"/>
+        <w:ind w:firstLine="390"/>
         <w:jc w:val="both"/>
         <w:rPr>
           <w:rFonts w:ascii="Times New Roman" w:hAnsi="Times New Roman" w:cs="Times New Roman"/>
@@ -2326,6 +2722,7 @@
           <w:sz w:val="26"/>
           <w:szCs w:val="26"/>
         </w:rPr>
+        <w:lastRenderedPageBreak/>
         <w:t>Ở một nhận định khác, TS. Rachael Jack của đại học Glas</w:t>
       </w:r>
       <w:r>
@@ -2363,8 +2760,7 @@
     </w:p>
     <w:p>
       <w:pPr>
-        <w:pStyle w:val="ListParagraph"/>
-        <w:ind w:left="390" w:firstLine="330"/>
+        <w:ind w:firstLine="390"/>
         <w:jc w:val="both"/>
         <w:rPr>
           <w:rFonts w:ascii="Times New Roman" w:hAnsi="Times New Roman" w:cs="Times New Roman"/>
@@ -2378,23 +2774,7 @@
           <w:sz w:val="26"/>
           <w:szCs w:val="26"/>
         </w:rPr>
-        <w:t>Đề tài được thực hiện nhận dạng sáu loại cảm xúc cơ bản nhất của con người (vui vẻ, buồn bã, ngạc nhiên, sợ hãi, ghê tởm, giận dữ</w:t>
-      </w:r>
-      <w:r>
-        <w:rPr>
-          <w:rFonts w:ascii="Times New Roman" w:hAnsi="Times New Roman" w:cs="Times New Roman"/>
-          <w:sz w:val="26"/>
-          <w:szCs w:val="26"/>
-        </w:rPr>
-        <w:t>)</w:t>
-      </w:r>
-      <w:r>
-        <w:rPr>
-          <w:rFonts w:ascii="Times New Roman" w:hAnsi="Times New Roman" w:cs="Times New Roman"/>
-          <w:sz w:val="26"/>
-          <w:szCs w:val="26"/>
-        </w:rPr>
-        <w:t>.</w:t>
+        <w:t>Đề tài được thực hiện nhận dạng sáu loại cảm xúc cơ bản nhất của con người (vui vẻ, buồn bã, ngạc nhiên, sợ hãi, ghê tởm, giận dữ).</w:t>
       </w:r>
     </w:p>
     <w:p>
@@ -2423,8 +2803,7 @@
     </w:p>
     <w:p>
       <w:pPr>
-        <w:pStyle w:val="ListParagraph"/>
-        <w:ind w:left="390"/>
+        <w:ind w:firstLine="390"/>
         <w:jc w:val="both"/>
         <w:rPr>
           <w:rFonts w:ascii="Times New Roman" w:hAnsi="Times New Roman" w:cs="Times New Roman"/>
@@ -2438,7 +2817,6 @@
           <w:sz w:val="26"/>
           <w:szCs w:val="26"/>
         </w:rPr>
-        <w:tab/>
         <w:t xml:space="preserve">Gương mặt là một phần của cơ thể người, bộ phận trung tâm </w:t>
       </w:r>
       <w:r>
@@ -2516,8 +2894,7 @@
     </w:p>
     <w:p>
       <w:pPr>
-        <w:pStyle w:val="ListParagraph"/>
-        <w:ind w:left="390"/>
+        <w:ind w:firstLine="390"/>
         <w:jc w:val="both"/>
         <w:rPr>
           <w:rFonts w:ascii="Times New Roman" w:hAnsi="Times New Roman" w:cs="Times New Roman"/>
@@ -2531,7 +2908,6 @@
           <w:sz w:val="26"/>
           <w:szCs w:val="26"/>
         </w:rPr>
-        <w:tab/>
         <w:t>Gương mặt là nơi biểu hiện của những cảm xúc. Một nụ cười thể hiện cho một niềm vui, mộ</w:t>
       </w:r>
       <w:r>
@@ -2556,14 +2932,12 @@
           <w:sz w:val="26"/>
           <w:szCs w:val="26"/>
         </w:rPr>
-        <w:lastRenderedPageBreak/>
         <w:t xml:space="preserve">Chính vì thế, nhận dạng cảm xúc của người đối diện qua gương mặt có một vai trò quan trọng trong giao tiếp. Con người có thể đọc được cảm xúc của người khác nhờ biểu cảm trên gương mặt của người đó, từ đó dự đoán được khả năng xảy ra của các hành vi tiếp theo. </w:t>
       </w:r>
     </w:p>
     <w:p>
       <w:pPr>
-        <w:pStyle w:val="ListParagraph"/>
-        <w:ind w:left="390"/>
+        <w:ind w:firstLine="390"/>
         <w:jc w:val="both"/>
         <w:rPr>
           <w:rFonts w:ascii="Times New Roman" w:hAnsi="Times New Roman" w:cs="Times New Roman"/>
@@ -2577,7 +2951,6 @@
           <w:sz w:val="26"/>
           <w:szCs w:val="26"/>
         </w:rPr>
-        <w:tab/>
         <w:t xml:space="preserve">Cơ mặt đóng một vai trò nổi bật trong việc mô tả cảm xúc con người, </w:t>
       </w:r>
       <w:r>
@@ -2588,17 +2961,6 @@
         </w:rPr>
         <w:t>cùng với các đặc trưng khác trên gương mặt mang đến sự đa dạng trong sự biểu lộ nhiều cảm xúc khác nhau.</w:t>
       </w:r>
-    </w:p>
-    <w:p>
-      <w:pPr>
-        <w:pStyle w:val="ListParagraph"/>
-        <w:ind w:left="390"/>
-        <w:rPr>
-          <w:rFonts w:ascii="Times New Roman" w:hAnsi="Times New Roman" w:cs="Times New Roman"/>
-          <w:sz w:val="26"/>
-          <w:szCs w:val="26"/>
-        </w:rPr>
-      </w:pPr>
     </w:p>
     <w:p>
       <w:pPr>
@@ -2635,8 +2997,7 @@
     </w:p>
     <w:p>
       <w:pPr>
-        <w:pStyle w:val="ListParagraph"/>
-        <w:ind w:left="390" w:firstLine="330"/>
+        <w:ind w:firstLine="390"/>
         <w:jc w:val="both"/>
         <w:rPr>
           <w:rFonts w:ascii="Times New Roman" w:hAnsi="Times New Roman" w:cs="Times New Roman"/>
@@ -2663,8 +3024,7 @@
     </w:p>
     <w:p>
       <w:pPr>
-        <w:pStyle w:val="ListParagraph"/>
-        <w:ind w:left="390" w:firstLine="330"/>
+        <w:ind w:firstLine="390"/>
         <w:jc w:val="both"/>
         <w:rPr>
           <w:rFonts w:ascii="Times New Roman" w:hAnsi="Times New Roman" w:cs="Times New Roman"/>
@@ -2702,21 +3062,12 @@
           <w:sz w:val="26"/>
           <w:szCs w:val="26"/>
         </w:rPr>
-        <w:t>khác nhau trên gương mặt. Như vậy, với một loại cảm xúc nhất định sẽ có một tập các biểu hiện nhất định của các nhóm cơ và các đặc trưng khác trên gương mặt</w:t>
-      </w:r>
-      <w:r>
-        <w:rPr>
-          <w:rFonts w:ascii="Times New Roman" w:hAnsi="Times New Roman" w:cs="Times New Roman"/>
-          <w:sz w:val="26"/>
-          <w:szCs w:val="26"/>
-        </w:rPr>
-        <w:t>.</w:t>
-      </w:r>
-    </w:p>
-    <w:p>
-      <w:pPr>
-        <w:pStyle w:val="ListParagraph"/>
-        <w:ind w:left="390" w:firstLine="330"/>
+        <w:t>khác nhau trên gương mặt. Như vậy, với một loại cảm xúc nhất định sẽ có một tập các biểu hiện nhất định của các nhóm cơ và các đặc trưng khác trên gương mặt.</w:t>
+      </w:r>
+    </w:p>
+    <w:p>
+      <w:pPr>
+        <w:ind w:firstLine="390"/>
         <w:jc w:val="both"/>
         <w:rPr>
           <w:rFonts w:ascii="Times New Roman" w:hAnsi="Times New Roman" w:cs="Times New Roman"/>
@@ -2843,6 +3194,7 @@
           <w:sz w:val="26"/>
           <w:szCs w:val="26"/>
         </w:rPr>
+        <w:lastRenderedPageBreak/>
         <w:t>Chương 2. CÁC PHƯƠNG PHÁP GIÚP NHẬN DẠNG CẢM XÚC DỰA TRÊN GƯƠNG MẶT</w:t>
       </w:r>
     </w:p>
@@ -2988,7 +3340,6 @@
         <w:rPr>
           <w:noProof/>
         </w:rPr>
-        <w:lastRenderedPageBreak/>
         <w:drawing>
           <wp:inline distT="0" distB="0" distL="0" distR="0" wp14:anchorId="0273592D" wp14:editId="1E30BC56">
             <wp:extent cx="4230094" cy="3171744"/>
@@ -3403,7 +3754,16 @@
           <w:sz w:val="26"/>
           <w:szCs w:val="26"/>
         </w:rPr>
-        <w:t>: cảm xúc vui là kết quả của sự kết hợp hai action unit 6 (má nâng lên) và 12 (góc ở mép môi đưa lên cao), cảm xúc buồn gồm có các action unit 1</w:t>
+        <w:t xml:space="preserve">: </w:t>
+      </w:r>
+      <w:r>
+        <w:rPr>
+          <w:rFonts w:ascii="Times New Roman" w:hAnsi="Times New Roman" w:cs="Times New Roman"/>
+          <w:sz w:val="26"/>
+          <w:szCs w:val="26"/>
+        </w:rPr>
+        <w:lastRenderedPageBreak/>
+        <w:t>cảm xúc vui là kết quả của sự kết hợp hai action unit 6 (má nâng lên) và 12 (góc ở mép môi đưa lên cao), cảm xúc buồn gồm có các action unit 1</w:t>
       </w:r>
       <w:r>
         <w:rPr>
@@ -3594,7 +3954,6 @@
         <w:rPr>
           <w:noProof/>
         </w:rPr>
-        <w:lastRenderedPageBreak/>
         <w:drawing>
           <wp:inline distT="0" distB="0" distL="0" distR="0" wp14:anchorId="27DC4DBD" wp14:editId="499F02A8">
             <wp:extent cx="4842344" cy="2529210"/>
@@ -3952,6 +4311,7 @@
           <w:sz w:val="26"/>
           <w:szCs w:val="26"/>
         </w:rPr>
+        <w:lastRenderedPageBreak/>
         <w:drawing>
           <wp:inline distT="0" distB="0" distL="0" distR="0">
             <wp:extent cx="3792773" cy="2528515"/>
@@ -4104,7 +4464,6 @@
           <w:sz w:val="26"/>
           <w:szCs w:val="26"/>
         </w:rPr>
-        <w:lastRenderedPageBreak/>
         <w:t>R2 = (</w:t>
       </w:r>
       <w:r>
@@ -4847,6 +5206,7 @@
           <w:sz w:val="26"/>
           <w:szCs w:val="26"/>
         </w:rPr>
+        <w:lastRenderedPageBreak/>
         <w:t xml:space="preserve">Phương pháp này có </w:t>
       </w:r>
       <w:r>
@@ -5491,6 +5851,7 @@
           <w:sz w:val="26"/>
           <w:szCs w:val="26"/>
         </w:rPr>
+        <w:lastRenderedPageBreak/>
         <w:tab/>
         <w:t xml:space="preserve">- </w:t>
       </w:r>
@@ -5640,7 +6001,6 @@
           <w:sz w:val="26"/>
           <w:szCs w:val="26"/>
         </w:rPr>
-        <w:lastRenderedPageBreak/>
         <w:tab/>
       </w:r>
       <w:r>
@@ -6784,6 +7144,7 @@
           <w:sz w:val="26"/>
           <w:szCs w:val="26"/>
         </w:rPr>
+        <w:lastRenderedPageBreak/>
         <w:t>3.1.3 Hiệp phương sai</w:t>
       </w:r>
     </w:p>
@@ -7148,280 +7509,280 @@
           <w:sz w:val="26"/>
           <w:szCs w:val="26"/>
         </w:rPr>
+        <w:t xml:space="preserve">3.1.4 </w:t>
+      </w:r>
+      <w:r>
+        <w:rPr>
+          <w:rFonts w:ascii="Times New Roman" w:hAnsi="Times New Roman" w:cs="Times New Roman"/>
+          <w:b/>
+          <w:sz w:val="26"/>
+          <w:szCs w:val="26"/>
+        </w:rPr>
+        <w:t>Vector riêng</w:t>
+      </w:r>
+    </w:p>
+    <w:p>
+      <w:pPr>
+        <w:jc w:val="both"/>
+        <w:rPr>
+          <w:rFonts w:ascii="Times New Roman" w:hAnsi="Times New Roman" w:cs="Times New Roman"/>
+          <w:sz w:val="26"/>
+          <w:szCs w:val="26"/>
+        </w:rPr>
+      </w:pPr>
+      <w:r>
+        <w:rPr>
+          <w:rFonts w:ascii="Times New Roman" w:hAnsi="Times New Roman" w:cs="Times New Roman"/>
+          <w:sz w:val="26"/>
+          <w:szCs w:val="26"/>
+        </w:rPr>
+        <w:t>- Với điều kiện số cột của ma trận thứ nhất (A) bằng với số dòng của ma trận thứ hai (B), ta có thể nhân hai ma trận với nhau theo thứ tự tương ứng AxB. Kết quả của phép nhân ma trận này có một số trường hợp đặc biệt, véc-tơ đầu ra là một bội số của véc-tơ gốc, và chúng được gọi là các véc-tơ riêng (eigenfaces).</w:t>
+      </w:r>
+    </w:p>
+    <w:p>
+      <w:pPr>
+        <w:jc w:val="both"/>
+        <w:rPr>
+          <w:rFonts w:ascii="Times New Roman" w:hAnsi="Times New Roman" w:cs="Times New Roman"/>
+          <w:sz w:val="26"/>
+          <w:szCs w:val="26"/>
+        </w:rPr>
+      </w:pPr>
+      <w:r>
+        <w:rPr>
+          <w:rFonts w:ascii="Times New Roman" w:hAnsi="Times New Roman" w:cs="Times New Roman"/>
+          <w:sz w:val="26"/>
+          <w:szCs w:val="26"/>
+        </w:rPr>
+        <w:t>- Các tính chất của một véc-tơ riêng:</w:t>
+      </w:r>
+    </w:p>
+    <w:p>
+      <w:pPr>
+        <w:jc w:val="both"/>
+        <w:rPr>
+          <w:rFonts w:ascii="Times New Roman" w:hAnsi="Times New Roman" w:cs="Times New Roman"/>
+          <w:sz w:val="26"/>
+          <w:szCs w:val="26"/>
+        </w:rPr>
+      </w:pPr>
+      <w:r>
+        <w:rPr>
+          <w:rFonts w:ascii="Times New Roman" w:hAnsi="Times New Roman" w:cs="Times New Roman"/>
+          <w:sz w:val="26"/>
+          <w:szCs w:val="26"/>
+        </w:rPr>
+        <w:t xml:space="preserve">+ Chỉ có các ma trận vuông (kích thước </w:t>
+      </w:r>
+      <w:r>
+        <w:rPr>
+          <w:rFonts w:ascii="Times New Roman" w:hAnsi="Times New Roman" w:cs="Times New Roman"/>
+          <w:i/>
+          <w:sz w:val="26"/>
+          <w:szCs w:val="26"/>
+        </w:rPr>
+        <w:t>nxn</w:t>
+      </w:r>
+      <w:r>
+        <w:rPr>
+          <w:rFonts w:ascii="Times New Roman" w:hAnsi="Times New Roman" w:cs="Times New Roman"/>
+          <w:sz w:val="26"/>
+          <w:szCs w:val="26"/>
+        </w:rPr>
+        <w:t>) thì mới có véc-tơ riêng.</w:t>
+      </w:r>
+    </w:p>
+    <w:p>
+      <w:pPr>
+        <w:jc w:val="both"/>
+        <w:rPr>
+          <w:rFonts w:ascii="Times New Roman" w:hAnsi="Times New Roman" w:cs="Times New Roman"/>
+          <w:sz w:val="26"/>
+          <w:szCs w:val="26"/>
+        </w:rPr>
+      </w:pPr>
+      <w:r>
+        <w:rPr>
+          <w:rFonts w:ascii="Times New Roman" w:hAnsi="Times New Roman" w:cs="Times New Roman"/>
+          <w:sz w:val="26"/>
+          <w:szCs w:val="26"/>
+        </w:rPr>
+        <w:t>+ Nhưng, không phải mọi ma trận vuông đều có véc-tơ riêng.</w:t>
+      </w:r>
+    </w:p>
+    <w:p>
+      <w:pPr>
+        <w:jc w:val="both"/>
+        <w:rPr>
+          <w:rFonts w:ascii="Times New Roman" w:hAnsi="Times New Roman" w:cs="Times New Roman"/>
+          <w:i/>
+          <w:sz w:val="26"/>
+          <w:szCs w:val="26"/>
+        </w:rPr>
+      </w:pPr>
+      <w:r>
+        <w:rPr>
+          <w:rFonts w:ascii="Times New Roman" w:hAnsi="Times New Roman" w:cs="Times New Roman"/>
+          <w:sz w:val="26"/>
+          <w:szCs w:val="26"/>
+        </w:rPr>
+        <w:t xml:space="preserve">+ Nếu một ma trận vuông (kích thước </w:t>
+      </w:r>
+      <w:r>
+        <w:rPr>
+          <w:rFonts w:ascii="Times New Roman" w:hAnsi="Times New Roman" w:cs="Times New Roman"/>
+          <w:i/>
+          <w:sz w:val="26"/>
+          <w:szCs w:val="26"/>
+        </w:rPr>
+        <w:t>nxn</w:t>
+      </w:r>
+      <w:r>
+        <w:rPr>
+          <w:rFonts w:ascii="Times New Roman" w:hAnsi="Times New Roman" w:cs="Times New Roman"/>
+          <w:sz w:val="26"/>
+          <w:szCs w:val="26"/>
+        </w:rPr>
+        <w:t xml:space="preserve">) có véc-tơ riêng, thì sẽ có số lượng véc-tơ riêng là </w:t>
+      </w:r>
+      <w:r>
+        <w:rPr>
+          <w:rFonts w:ascii="Times New Roman" w:hAnsi="Times New Roman" w:cs="Times New Roman"/>
+          <w:i/>
+          <w:sz w:val="26"/>
+          <w:szCs w:val="26"/>
+        </w:rPr>
+        <w:t>n</w:t>
+      </w:r>
+      <w:r>
+        <w:rPr>
+          <w:rFonts w:ascii="Times New Roman" w:hAnsi="Times New Roman" w:cs="Times New Roman"/>
+          <w:i/>
+          <w:sz w:val="26"/>
+          <w:szCs w:val="26"/>
+        </w:rPr>
+        <w:t>.</w:t>
+      </w:r>
+    </w:p>
+    <w:p>
+      <w:pPr>
+        <w:jc w:val="both"/>
+        <w:rPr>
+          <w:rFonts w:ascii="Times New Roman" w:hAnsi="Times New Roman" w:cs="Times New Roman"/>
+          <w:sz w:val="26"/>
+          <w:szCs w:val="26"/>
+        </w:rPr>
+      </w:pPr>
+      <w:r>
+        <w:rPr>
+          <w:rFonts w:ascii="Times New Roman" w:hAnsi="Times New Roman" w:cs="Times New Roman"/>
+          <w:sz w:val="26"/>
+          <w:szCs w:val="26"/>
+        </w:rPr>
+        <w:t>+ Tất cả các véc-tơ riêng của một ma trận đều trực giao với nhau.</w:t>
+      </w:r>
+    </w:p>
+    <w:p>
+      <w:pPr>
+        <w:jc w:val="both"/>
+        <w:rPr>
+          <w:rFonts w:ascii="Times New Roman" w:hAnsi="Times New Roman" w:cs="Times New Roman"/>
+          <w:sz w:val="26"/>
+          <w:szCs w:val="26"/>
+        </w:rPr>
+      </w:pPr>
+      <w:r>
+        <w:rPr>
+          <w:rFonts w:ascii="Times New Roman" w:hAnsi="Times New Roman" w:cs="Times New Roman"/>
+          <w:sz w:val="26"/>
+          <w:szCs w:val="26"/>
+        </w:rPr>
+        <w:t>+ Véc-tơ riêng có tính biến đổi, khi nhận với một số thì kết quả sau khi nhân với ma trận chuyển đổi vẫn làm véc-tơ ban đầu.</w:t>
+      </w:r>
+    </w:p>
+    <w:p>
+      <w:pPr>
+        <w:jc w:val="both"/>
+        <w:rPr>
+          <w:rFonts w:ascii="Times New Roman" w:hAnsi="Times New Roman" w:cs="Times New Roman"/>
+          <w:b/>
+          <w:sz w:val="26"/>
+          <w:szCs w:val="26"/>
+        </w:rPr>
+      </w:pPr>
+      <w:r>
+        <w:rPr>
+          <w:rFonts w:ascii="Times New Roman" w:hAnsi="Times New Roman" w:cs="Times New Roman"/>
+          <w:b/>
+          <w:sz w:val="26"/>
+          <w:szCs w:val="26"/>
+        </w:rPr>
+        <w:t>3.1.5 Giá trị riêng</w:t>
+      </w:r>
+    </w:p>
+    <w:p>
+      <w:pPr>
+        <w:jc w:val="both"/>
+        <w:rPr>
+          <w:rFonts w:ascii="Times New Roman" w:hAnsi="Times New Roman" w:cs="Times New Roman"/>
+          <w:sz w:val="26"/>
+          <w:szCs w:val="26"/>
+        </w:rPr>
+      </w:pPr>
+      <w:r>
+        <w:rPr>
+          <w:rFonts w:ascii="Times New Roman" w:hAnsi="Times New Roman" w:cs="Times New Roman"/>
+          <w:sz w:val="26"/>
+          <w:szCs w:val="26"/>
+        </w:rPr>
+        <w:t>Giá trị riêng là một khái niệm song song với véc-tơ riêng. Một giá trị riêng nhân với hai véc-tơ riêng bằng nhau được gọi là giá trị riêng ứng với một véc-tơ riêng. Các véc-tơ riêng cũng là tiêu chuẩn để chọn ra các giá trị riêng thỏa mãn với yêu cầu của một bài toán nào đó.</w:t>
+      </w:r>
+    </w:p>
+    <w:p>
+      <w:pPr>
+        <w:jc w:val="both"/>
+        <w:rPr>
+          <w:rFonts w:ascii="Times New Roman" w:hAnsi="Times New Roman" w:cs="Times New Roman"/>
+          <w:b/>
+          <w:sz w:val="26"/>
+          <w:szCs w:val="26"/>
+        </w:rPr>
+      </w:pPr>
+      <w:r>
+        <w:rPr>
+          <w:rFonts w:ascii="Times New Roman" w:hAnsi="Times New Roman" w:cs="Times New Roman"/>
+          <w:b/>
+          <w:sz w:val="26"/>
+          <w:szCs w:val="26"/>
+        </w:rPr>
+        <w:t xml:space="preserve">3.1.6 </w:t>
+      </w:r>
+      <w:r>
+        <w:rPr>
+          <w:rFonts w:ascii="Times New Roman" w:hAnsi="Times New Roman" w:cs="Times New Roman"/>
+          <w:b/>
+          <w:sz w:val="26"/>
+          <w:szCs w:val="26"/>
+        </w:rPr>
+        <w:t>Các bước thực hiện cơ bản của PCA</w:t>
+      </w:r>
+    </w:p>
+    <w:p>
+      <w:pPr>
+        <w:jc w:val="both"/>
+        <w:rPr>
+          <w:rFonts w:ascii="Times New Roman" w:hAnsi="Times New Roman" w:cs="Times New Roman"/>
+          <w:sz w:val="26"/>
+          <w:szCs w:val="26"/>
+        </w:rPr>
+      </w:pPr>
+      <w:r>
+        <w:rPr>
+          <w:rFonts w:ascii="Times New Roman" w:hAnsi="Times New Roman" w:cs="Times New Roman"/>
+          <w:sz w:val="26"/>
+          <w:szCs w:val="26"/>
+        </w:rPr>
         <w:lastRenderedPageBreak/>
-        <w:t xml:space="preserve">3.1.4 </w:t>
-      </w:r>
-      <w:r>
-        <w:rPr>
-          <w:rFonts w:ascii="Times New Roman" w:hAnsi="Times New Roman" w:cs="Times New Roman"/>
-          <w:b/>
-          <w:sz w:val="26"/>
-          <w:szCs w:val="26"/>
-        </w:rPr>
-        <w:t>Vector riêng</w:t>
-      </w:r>
-    </w:p>
-    <w:p>
-      <w:pPr>
-        <w:jc w:val="both"/>
-        <w:rPr>
-          <w:rFonts w:ascii="Times New Roman" w:hAnsi="Times New Roman" w:cs="Times New Roman"/>
-          <w:sz w:val="26"/>
-          <w:szCs w:val="26"/>
-        </w:rPr>
-      </w:pPr>
-      <w:r>
-        <w:rPr>
-          <w:rFonts w:ascii="Times New Roman" w:hAnsi="Times New Roman" w:cs="Times New Roman"/>
-          <w:sz w:val="26"/>
-          <w:szCs w:val="26"/>
-        </w:rPr>
-        <w:t>- Với điều kiện số cột của ma trận thứ nhất (A) bằng với số dòng của ma trận thứ hai (B), ta có thể nhân hai ma trận với nhau theo thứ tự tương ứng AxB. Kết quả của phép nhân ma trận này có một số trường hợp đặc biệt, véc-tơ đầu ra là một bội số của véc-tơ gốc, và chúng được gọi là các véc-tơ riêng (eigenfaces).</w:t>
-      </w:r>
-    </w:p>
-    <w:p>
-      <w:pPr>
-        <w:jc w:val="both"/>
-        <w:rPr>
-          <w:rFonts w:ascii="Times New Roman" w:hAnsi="Times New Roman" w:cs="Times New Roman"/>
-          <w:sz w:val="26"/>
-          <w:szCs w:val="26"/>
-        </w:rPr>
-      </w:pPr>
-      <w:r>
-        <w:rPr>
-          <w:rFonts w:ascii="Times New Roman" w:hAnsi="Times New Roman" w:cs="Times New Roman"/>
-          <w:sz w:val="26"/>
-          <w:szCs w:val="26"/>
-        </w:rPr>
-        <w:t>- Các tính chất của một véc-tơ riêng:</w:t>
-      </w:r>
-    </w:p>
-    <w:p>
-      <w:pPr>
-        <w:jc w:val="both"/>
-        <w:rPr>
-          <w:rFonts w:ascii="Times New Roman" w:hAnsi="Times New Roman" w:cs="Times New Roman"/>
-          <w:sz w:val="26"/>
-          <w:szCs w:val="26"/>
-        </w:rPr>
-      </w:pPr>
-      <w:r>
-        <w:rPr>
-          <w:rFonts w:ascii="Times New Roman" w:hAnsi="Times New Roman" w:cs="Times New Roman"/>
-          <w:sz w:val="26"/>
-          <w:szCs w:val="26"/>
-        </w:rPr>
-        <w:t xml:space="preserve">+ Chỉ có các ma trận vuông (kích thước </w:t>
-      </w:r>
-      <w:r>
-        <w:rPr>
-          <w:rFonts w:ascii="Times New Roman" w:hAnsi="Times New Roman" w:cs="Times New Roman"/>
-          <w:i/>
-          <w:sz w:val="26"/>
-          <w:szCs w:val="26"/>
-        </w:rPr>
-        <w:t>nxn</w:t>
-      </w:r>
-      <w:r>
-        <w:rPr>
-          <w:rFonts w:ascii="Times New Roman" w:hAnsi="Times New Roman" w:cs="Times New Roman"/>
-          <w:sz w:val="26"/>
-          <w:szCs w:val="26"/>
-        </w:rPr>
-        <w:t>) thì mới có véc-tơ riêng.</w:t>
-      </w:r>
-    </w:p>
-    <w:p>
-      <w:pPr>
-        <w:jc w:val="both"/>
-        <w:rPr>
-          <w:rFonts w:ascii="Times New Roman" w:hAnsi="Times New Roman" w:cs="Times New Roman"/>
-          <w:sz w:val="26"/>
-          <w:szCs w:val="26"/>
-        </w:rPr>
-      </w:pPr>
-      <w:r>
-        <w:rPr>
-          <w:rFonts w:ascii="Times New Roman" w:hAnsi="Times New Roman" w:cs="Times New Roman"/>
-          <w:sz w:val="26"/>
-          <w:szCs w:val="26"/>
-        </w:rPr>
-        <w:t>+ Nhưng, không phải mọi ma trận vuông đều có véc-tơ riêng.</w:t>
-      </w:r>
-    </w:p>
-    <w:p>
-      <w:pPr>
-        <w:jc w:val="both"/>
-        <w:rPr>
-          <w:rFonts w:ascii="Times New Roman" w:hAnsi="Times New Roman" w:cs="Times New Roman"/>
-          <w:i/>
-          <w:sz w:val="26"/>
-          <w:szCs w:val="26"/>
-        </w:rPr>
-      </w:pPr>
-      <w:r>
-        <w:rPr>
-          <w:rFonts w:ascii="Times New Roman" w:hAnsi="Times New Roman" w:cs="Times New Roman"/>
-          <w:sz w:val="26"/>
-          <w:szCs w:val="26"/>
-        </w:rPr>
-        <w:t xml:space="preserve">+ Nếu một ma trận vuông (kích thước </w:t>
-      </w:r>
-      <w:r>
-        <w:rPr>
-          <w:rFonts w:ascii="Times New Roman" w:hAnsi="Times New Roman" w:cs="Times New Roman"/>
-          <w:i/>
-          <w:sz w:val="26"/>
-          <w:szCs w:val="26"/>
-        </w:rPr>
-        <w:t>nxn</w:t>
-      </w:r>
-      <w:r>
-        <w:rPr>
-          <w:rFonts w:ascii="Times New Roman" w:hAnsi="Times New Roman" w:cs="Times New Roman"/>
-          <w:sz w:val="26"/>
-          <w:szCs w:val="26"/>
-        </w:rPr>
-        <w:t xml:space="preserve">) có véc-tơ riêng, thì sẽ có số lượng véc-tơ riêng là </w:t>
-      </w:r>
-      <w:r>
-        <w:rPr>
-          <w:rFonts w:ascii="Times New Roman" w:hAnsi="Times New Roman" w:cs="Times New Roman"/>
-          <w:i/>
-          <w:sz w:val="26"/>
-          <w:szCs w:val="26"/>
-        </w:rPr>
-        <w:t>n</w:t>
-      </w:r>
-      <w:r>
-        <w:rPr>
-          <w:rFonts w:ascii="Times New Roman" w:hAnsi="Times New Roman" w:cs="Times New Roman"/>
-          <w:i/>
-          <w:sz w:val="26"/>
-          <w:szCs w:val="26"/>
-        </w:rPr>
-        <w:t>.</w:t>
-      </w:r>
-    </w:p>
-    <w:p>
-      <w:pPr>
-        <w:jc w:val="both"/>
-        <w:rPr>
-          <w:rFonts w:ascii="Times New Roman" w:hAnsi="Times New Roman" w:cs="Times New Roman"/>
-          <w:sz w:val="26"/>
-          <w:szCs w:val="26"/>
-        </w:rPr>
-      </w:pPr>
-      <w:r>
-        <w:rPr>
-          <w:rFonts w:ascii="Times New Roman" w:hAnsi="Times New Roman" w:cs="Times New Roman"/>
-          <w:sz w:val="26"/>
-          <w:szCs w:val="26"/>
-        </w:rPr>
-        <w:t>+ Tất cả các véc-tơ riêng của một ma trận đều trực giao với nhau.</w:t>
-      </w:r>
-    </w:p>
-    <w:p>
-      <w:pPr>
-        <w:jc w:val="both"/>
-        <w:rPr>
-          <w:rFonts w:ascii="Times New Roman" w:hAnsi="Times New Roman" w:cs="Times New Roman"/>
-          <w:sz w:val="26"/>
-          <w:szCs w:val="26"/>
-        </w:rPr>
-      </w:pPr>
-      <w:r>
-        <w:rPr>
-          <w:rFonts w:ascii="Times New Roman" w:hAnsi="Times New Roman" w:cs="Times New Roman"/>
-          <w:sz w:val="26"/>
-          <w:szCs w:val="26"/>
-        </w:rPr>
-        <w:t>+ Véc-tơ riêng có tính biến đổi, khi nhận với một số thì kết quả sau khi nhân với ma trận chuyển đổi vẫn làm véc-tơ ban đầu.</w:t>
-      </w:r>
-    </w:p>
-    <w:p>
-      <w:pPr>
-        <w:jc w:val="both"/>
-        <w:rPr>
-          <w:rFonts w:ascii="Times New Roman" w:hAnsi="Times New Roman" w:cs="Times New Roman"/>
-          <w:b/>
-          <w:sz w:val="26"/>
-          <w:szCs w:val="26"/>
-        </w:rPr>
-      </w:pPr>
-      <w:r>
-        <w:rPr>
-          <w:rFonts w:ascii="Times New Roman" w:hAnsi="Times New Roman" w:cs="Times New Roman"/>
-          <w:b/>
-          <w:sz w:val="26"/>
-          <w:szCs w:val="26"/>
-        </w:rPr>
-        <w:t>3.1.5 Giá trị riêng</w:t>
-      </w:r>
-    </w:p>
-    <w:p>
-      <w:pPr>
-        <w:jc w:val="both"/>
-        <w:rPr>
-          <w:rFonts w:ascii="Times New Roman" w:hAnsi="Times New Roman" w:cs="Times New Roman"/>
-          <w:sz w:val="26"/>
-          <w:szCs w:val="26"/>
-        </w:rPr>
-      </w:pPr>
-      <w:r>
-        <w:rPr>
-          <w:rFonts w:ascii="Times New Roman" w:hAnsi="Times New Roman" w:cs="Times New Roman"/>
-          <w:sz w:val="26"/>
-          <w:szCs w:val="26"/>
-        </w:rPr>
-        <w:t>Giá trị riêng là một khái niệm song song với véc-tơ riêng. Một giá trị riêng nhân với hai véc-tơ riêng bằng nhau được gọi là giá trị riêng ứng với một véc-tơ riêng. Các véc-tơ riêng cũng là tiêu chuẩn để chọn ra các giá trị riêng thỏa mãn với yêu cầu của một bài toán nào đó.</w:t>
-      </w:r>
-    </w:p>
-    <w:p>
-      <w:pPr>
-        <w:jc w:val="both"/>
-        <w:rPr>
-          <w:rFonts w:ascii="Times New Roman" w:hAnsi="Times New Roman" w:cs="Times New Roman"/>
-          <w:b/>
-          <w:sz w:val="26"/>
-          <w:szCs w:val="26"/>
-        </w:rPr>
-      </w:pPr>
-      <w:r>
-        <w:rPr>
-          <w:rFonts w:ascii="Times New Roman" w:hAnsi="Times New Roman" w:cs="Times New Roman"/>
-          <w:b/>
-          <w:sz w:val="26"/>
-          <w:szCs w:val="26"/>
-        </w:rPr>
-        <w:t xml:space="preserve">3.1.6 </w:t>
-      </w:r>
-      <w:r>
-        <w:rPr>
-          <w:rFonts w:ascii="Times New Roman" w:hAnsi="Times New Roman" w:cs="Times New Roman"/>
-          <w:b/>
-          <w:sz w:val="26"/>
-          <w:szCs w:val="26"/>
-        </w:rPr>
-        <w:t>Các bước thực hiện cơ bản của PCA</w:t>
-      </w:r>
-    </w:p>
-    <w:p>
-      <w:pPr>
-        <w:jc w:val="both"/>
-        <w:rPr>
-          <w:rFonts w:ascii="Times New Roman" w:hAnsi="Times New Roman" w:cs="Times New Roman"/>
-          <w:sz w:val="26"/>
-          <w:szCs w:val="26"/>
-        </w:rPr>
-      </w:pPr>
-      <w:r>
-        <w:rPr>
-          <w:rFonts w:ascii="Times New Roman" w:hAnsi="Times New Roman" w:cs="Times New Roman"/>
-          <w:sz w:val="26"/>
-          <w:szCs w:val="26"/>
-        </w:rPr>
         <w:tab/>
       </w:r>
       <w:r>
@@ -8088,7 +8449,6 @@
           <w:sz w:val="26"/>
           <w:szCs w:val="26"/>
         </w:rPr>
-        <w:lastRenderedPageBreak/>
         <w:tab/>
       </w:r>
       <w:r>
@@ -8667,6 +9027,7 @@
           <w:sz w:val="26"/>
           <w:szCs w:val="26"/>
         </w:rPr>
+        <w:lastRenderedPageBreak/>
         <w:t>Không phù hợp với các ứng dụng đòi hỏi xứ lý thời gian thực.</w:t>
       </w:r>
     </w:p>
@@ -8824,173 +9185,181 @@
           <w:sz w:val="26"/>
           <w:szCs w:val="26"/>
         </w:rPr>
+        <w:t xml:space="preserve">- ASM là một mô hình thống kê của hình dạng đối tượng, thực hiện vòng lặp biến dạng để so khớp với một hình ảnh mới của đối tượng. ASM được phát triển bởi Tim Cootes, Chris Taylor vào năm 1995. </w:t>
+      </w:r>
+    </w:p>
+    <w:p>
+      <w:pPr>
+        <w:jc w:val="both"/>
+        <w:rPr>
+          <w:rFonts w:ascii="Times New Roman" w:hAnsi="Times New Roman" w:cs="Times New Roman"/>
+          <w:sz w:val="26"/>
+          <w:szCs w:val="26"/>
+        </w:rPr>
+      </w:pPr>
+    </w:p>
+    <w:p>
+      <w:pPr>
+        <w:rPr>
+          <w:rFonts w:ascii="Times New Roman" w:hAnsi="Times New Roman" w:cs="Times New Roman"/>
+          <w:b/>
+          <w:sz w:val="26"/>
+          <w:szCs w:val="26"/>
+        </w:rPr>
+      </w:pPr>
+      <w:r>
+        <w:rPr>
+          <w:rFonts w:ascii="Times New Roman" w:hAnsi="Times New Roman" w:cs="Times New Roman"/>
+          <w:b/>
+          <w:sz w:val="26"/>
+          <w:szCs w:val="26"/>
+        </w:rPr>
+        <w:t>3.2.2 AAM</w:t>
+      </w:r>
+    </w:p>
+    <w:p>
+      <w:pPr>
+        <w:jc w:val="both"/>
+        <w:rPr>
+          <w:rFonts w:ascii="Times New Roman" w:hAnsi="Times New Roman" w:cs="Times New Roman"/>
+          <w:sz w:val="26"/>
+          <w:szCs w:val="26"/>
+        </w:rPr>
+      </w:pPr>
+      <w:r>
+        <w:rPr>
+          <w:rFonts w:ascii="Times New Roman" w:hAnsi="Times New Roman" w:cs="Times New Roman"/>
+          <w:sz w:val="26"/>
+          <w:szCs w:val="26"/>
+        </w:rPr>
+        <w:t xml:space="preserve">- AAM là một mô hình cải tiến từ ASM. </w:t>
+      </w:r>
+      <w:r>
+        <w:rPr>
+          <w:rFonts w:ascii="Times New Roman" w:hAnsi="Times New Roman" w:cs="Times New Roman"/>
+          <w:sz w:val="26"/>
+          <w:szCs w:val="26"/>
+        </w:rPr>
+        <w:t xml:space="preserve">Một trong những nhược điểm của ASM là chỉ sử dụng các ràng buộc về hình dạng đối tượng với nhau với một vài thông tin về cấu trúc hình ảnh, </w:t>
+      </w:r>
+      <w:r>
+        <w:rPr>
+          <w:rFonts w:ascii="Times New Roman" w:hAnsi="Times New Roman" w:cs="Times New Roman"/>
+          <w:sz w:val="26"/>
+          <w:szCs w:val="26"/>
+        </w:rPr>
+        <w:t>và không tận dụng lợi thế của tất cả thông tin có sẵn, các kết cấu trên các đối tượng mục tiêu. Và vấn đề này có thể giải quyết với AAM.</w:t>
+      </w:r>
+    </w:p>
+    <w:p>
+      <w:pPr>
+        <w:jc w:val="both"/>
+        <w:rPr>
+          <w:rFonts w:ascii="Times New Roman" w:hAnsi="Times New Roman" w:cs="Times New Roman"/>
+          <w:sz w:val="26"/>
+          <w:szCs w:val="26"/>
+        </w:rPr>
+      </w:pPr>
+      <w:r>
+        <w:rPr>
+          <w:rFonts w:ascii="Times New Roman" w:hAnsi="Times New Roman" w:cs="Times New Roman"/>
+          <w:sz w:val="26"/>
+          <w:szCs w:val="26"/>
+        </w:rPr>
+        <w:t>- AAM đầu tiên được ra mắt bởi</w:t>
+      </w:r>
+      <w:r>
+        <w:rPr>
+          <w:rFonts w:ascii="Times New Roman" w:hAnsi="Times New Roman" w:cs="Times New Roman"/>
+          <w:sz w:val="26"/>
+          <w:szCs w:val="26"/>
+        </w:rPr>
+        <w:t xml:space="preserve"> Edwards, Cootes </w:t>
+      </w:r>
+      <w:r>
+        <w:rPr>
+          <w:rFonts w:ascii="Times New Roman" w:hAnsi="Times New Roman" w:cs="Times New Roman"/>
+          <w:sz w:val="26"/>
+          <w:szCs w:val="26"/>
+        </w:rPr>
+        <w:t>và</w:t>
+      </w:r>
+      <w:r>
+        <w:rPr>
+          <w:rFonts w:ascii="Times New Roman" w:hAnsi="Times New Roman" w:cs="Times New Roman"/>
+          <w:sz w:val="26"/>
+          <w:szCs w:val="26"/>
+        </w:rPr>
+        <w:t xml:space="preserve"> Taylor</w:t>
+      </w:r>
+      <w:r>
+        <w:rPr>
+          <w:rFonts w:ascii="Times New Roman" w:hAnsi="Times New Roman" w:cs="Times New Roman"/>
+          <w:sz w:val="26"/>
+          <w:szCs w:val="26"/>
+        </w:rPr>
+        <w:t xml:space="preserve"> trong đề tài phân tích khuôn mặt tại Hội nghị quốc tế lần thứ 3 về nhận dạng gương mặt và cử chỉ vào năm 1998. Hướng tiếp cận này đã được ứng dụng rộng rãi trong theo dõi và so khớp trong y học. </w:t>
+      </w:r>
+    </w:p>
+    <w:p>
+      <w:pPr>
+        <w:jc w:val="both"/>
+        <w:rPr>
+          <w:rFonts w:ascii="Times New Roman" w:hAnsi="Times New Roman" w:cs="Times New Roman"/>
+          <w:sz w:val="26"/>
+          <w:szCs w:val="26"/>
+        </w:rPr>
+      </w:pPr>
+      <w:r>
+        <w:rPr>
+          <w:rFonts w:ascii="Times New Roman" w:hAnsi="Times New Roman" w:cs="Times New Roman"/>
+          <w:sz w:val="26"/>
+          <w:szCs w:val="26"/>
+        </w:rPr>
+        <w:t xml:space="preserve">- AAM là một thuật toán phổ biến trong lĩnh vực thị giác máy tính, </w:t>
+      </w:r>
+      <w:r>
+        <w:rPr>
+          <w:rFonts w:ascii="Times New Roman" w:hAnsi="Times New Roman" w:cs="Times New Roman"/>
+          <w:sz w:val="26"/>
+          <w:szCs w:val="26"/>
+        </w:rPr>
+        <w:t>mục tiêu tối ưu một mô hình thống kê hình ảnh thể hiện của đối tượng vào một ảnh đầu vào mới. Kết quả của quá trình tối ưu là một bộ điểm điều khiển thể hiện cấu trúc của một đối tượng đã được học có các tọa độ tương ứng với thể hiện trong ảnh đầu vào của đối tượng; bên cạnh đó là một bộ các tham số mô hình thống kê đã được ước lượng, được sử dụng để tái cấu trúc hình dạng, kết cấu hình ảnh của đối tượng tương ứng một cách tương đối.</w:t>
+      </w:r>
+    </w:p>
+    <w:p>
+      <w:pPr>
+        <w:jc w:val="both"/>
+        <w:rPr>
+          <w:rFonts w:ascii="Times New Roman" w:hAnsi="Times New Roman" w:cs="Times New Roman"/>
+          <w:sz w:val="26"/>
+          <w:szCs w:val="26"/>
+        </w:rPr>
+      </w:pPr>
+      <w:r>
+        <w:rPr>
+          <w:rFonts w:ascii="Times New Roman" w:hAnsi="Times New Roman" w:cs="Times New Roman"/>
+          <w:sz w:val="26"/>
+          <w:szCs w:val="26"/>
+        </w:rPr>
+        <w:t xml:space="preserve">- </w:t>
+      </w:r>
+      <w:r>
+        <w:rPr>
+          <w:rFonts w:ascii="Times New Roman" w:hAnsi="Times New Roman" w:cs="Times New Roman"/>
+          <w:sz w:val="26"/>
+          <w:szCs w:val="26"/>
+        </w:rPr>
+        <w:t xml:space="preserve">Mô hình thống kê của đối tượng cần đảm bảo có thể mô tả được những biến thể về hình dạng và kết cấu hình ảnh, mối tương quan giữa chúng. Vấn đề chính yếu trong </w:t>
+      </w:r>
+      <w:r>
+        <w:rPr>
+          <w:rFonts w:ascii="Times New Roman" w:hAnsi="Times New Roman" w:cs="Times New Roman"/>
+          <w:sz w:val="26"/>
+          <w:szCs w:val="26"/>
+        </w:rPr>
         <w:lastRenderedPageBreak/>
-        <w:t xml:space="preserve">- ASM là một mô hình thống kê của hình dạng đối tượng, thực hiện vòng lặp biến dạng để so khớp với một hình ảnh mới của đối tượng. ASM được phát triển bởi Tim Cootes, Chris Taylor vào năm 1995. </w:t>
-      </w:r>
-    </w:p>
-    <w:p>
-      <w:pPr>
-        <w:jc w:val="both"/>
-        <w:rPr>
-          <w:rFonts w:ascii="Times New Roman" w:hAnsi="Times New Roman" w:cs="Times New Roman"/>
-          <w:sz w:val="26"/>
-          <w:szCs w:val="26"/>
-        </w:rPr>
-      </w:pPr>
-    </w:p>
-    <w:p>
-      <w:pPr>
-        <w:rPr>
-          <w:rFonts w:ascii="Times New Roman" w:hAnsi="Times New Roman" w:cs="Times New Roman"/>
-          <w:b/>
-          <w:sz w:val="26"/>
-          <w:szCs w:val="26"/>
-        </w:rPr>
-      </w:pPr>
-      <w:r>
-        <w:rPr>
-          <w:rFonts w:ascii="Times New Roman" w:hAnsi="Times New Roman" w:cs="Times New Roman"/>
-          <w:b/>
-          <w:sz w:val="26"/>
-          <w:szCs w:val="26"/>
-        </w:rPr>
-        <w:t>3.2.2 AAM</w:t>
-      </w:r>
-    </w:p>
-    <w:p>
-      <w:pPr>
-        <w:jc w:val="both"/>
-        <w:rPr>
-          <w:rFonts w:ascii="Times New Roman" w:hAnsi="Times New Roman" w:cs="Times New Roman"/>
-          <w:sz w:val="26"/>
-          <w:szCs w:val="26"/>
-        </w:rPr>
-      </w:pPr>
-      <w:r>
-        <w:rPr>
-          <w:rFonts w:ascii="Times New Roman" w:hAnsi="Times New Roman" w:cs="Times New Roman"/>
-          <w:sz w:val="26"/>
-          <w:szCs w:val="26"/>
-        </w:rPr>
-        <w:t xml:space="preserve">- AAM là một mô hình cải tiến từ ASM. </w:t>
-      </w:r>
-      <w:r>
-        <w:rPr>
-          <w:rFonts w:ascii="Times New Roman" w:hAnsi="Times New Roman" w:cs="Times New Roman"/>
-          <w:sz w:val="26"/>
-          <w:szCs w:val="26"/>
-        </w:rPr>
-        <w:t xml:space="preserve">Một trong những nhược điểm của ASM là chỉ sử dụng các ràng buộc về hình dạng đối tượng với nhau với một vài thông tin về cấu trúc hình ảnh, </w:t>
-      </w:r>
-      <w:r>
-        <w:rPr>
-          <w:rFonts w:ascii="Times New Roman" w:hAnsi="Times New Roman" w:cs="Times New Roman"/>
-          <w:sz w:val="26"/>
-          <w:szCs w:val="26"/>
-        </w:rPr>
-        <w:t>và không tận dụng lợi thế của tất cả thông tin có sẵn, các kết cấu trên các đối tượng mục tiêu. Và vấn đề này có thể giải quyết với AAM.</w:t>
-      </w:r>
-    </w:p>
-    <w:p>
-      <w:pPr>
-        <w:jc w:val="both"/>
-        <w:rPr>
-          <w:rFonts w:ascii="Times New Roman" w:hAnsi="Times New Roman" w:cs="Times New Roman"/>
-          <w:sz w:val="26"/>
-          <w:szCs w:val="26"/>
-        </w:rPr>
-      </w:pPr>
-      <w:r>
-        <w:rPr>
-          <w:rFonts w:ascii="Times New Roman" w:hAnsi="Times New Roman" w:cs="Times New Roman"/>
-          <w:sz w:val="26"/>
-          <w:szCs w:val="26"/>
-        </w:rPr>
-        <w:t>- AAM đầu tiên được ra mắt bởi</w:t>
-      </w:r>
-      <w:r>
-        <w:rPr>
-          <w:rFonts w:ascii="Times New Roman" w:hAnsi="Times New Roman" w:cs="Times New Roman"/>
-          <w:sz w:val="26"/>
-          <w:szCs w:val="26"/>
-        </w:rPr>
-        <w:t xml:space="preserve"> Edwards, Cootes </w:t>
-      </w:r>
-      <w:r>
-        <w:rPr>
-          <w:rFonts w:ascii="Times New Roman" w:hAnsi="Times New Roman" w:cs="Times New Roman"/>
-          <w:sz w:val="26"/>
-          <w:szCs w:val="26"/>
-        </w:rPr>
-        <w:t>và</w:t>
-      </w:r>
-      <w:r>
-        <w:rPr>
-          <w:rFonts w:ascii="Times New Roman" w:hAnsi="Times New Roman" w:cs="Times New Roman"/>
-          <w:sz w:val="26"/>
-          <w:szCs w:val="26"/>
-        </w:rPr>
-        <w:t xml:space="preserve"> Taylor</w:t>
-      </w:r>
-      <w:r>
-        <w:rPr>
-          <w:rFonts w:ascii="Times New Roman" w:hAnsi="Times New Roman" w:cs="Times New Roman"/>
-          <w:sz w:val="26"/>
-          <w:szCs w:val="26"/>
-        </w:rPr>
-        <w:t xml:space="preserve"> trong đề tài phân tích khuôn mặt tại Hội nghị quốc tế lần thứ 3 về nhận dạng gương mặt và cử chỉ vào năm 1998. Hướng tiếp cận này đã được ứng dụng rộng rãi trong theo dõi và so khớp trong y học. </w:t>
-      </w:r>
-    </w:p>
-    <w:p>
-      <w:pPr>
-        <w:jc w:val="both"/>
-        <w:rPr>
-          <w:rFonts w:ascii="Times New Roman" w:hAnsi="Times New Roman" w:cs="Times New Roman"/>
-          <w:sz w:val="26"/>
-          <w:szCs w:val="26"/>
-        </w:rPr>
-      </w:pPr>
-      <w:r>
-        <w:rPr>
-          <w:rFonts w:ascii="Times New Roman" w:hAnsi="Times New Roman" w:cs="Times New Roman"/>
-          <w:sz w:val="26"/>
-          <w:szCs w:val="26"/>
-        </w:rPr>
-        <w:t xml:space="preserve">- AAM là một thuật toán phổ biến trong lĩnh vực thị giác máy tính, </w:t>
-      </w:r>
-      <w:r>
-        <w:rPr>
-          <w:rFonts w:ascii="Times New Roman" w:hAnsi="Times New Roman" w:cs="Times New Roman"/>
-          <w:sz w:val="26"/>
-          <w:szCs w:val="26"/>
-        </w:rPr>
-        <w:t>mục tiêu tối ưu một mô hình thống kê hình ảnh thể hiện của đối tượng vào một ảnh đầu vào mới. Kết quả của quá trình tối ưu là một bộ điểm điều khiển thể hiện cấu trúc của một đối tượng đã được học có các tọa độ tương ứng với thể hiện trong ảnh đầu vào của đối tượng; bên cạnh đó là một bộ các tham số mô hình thống kê đã được ước lượng, được sử dụng để tái cấu trúc hình dạng, kết cấu hình ảnh của đối tượng tương ứng một cách tương đối.</w:t>
-      </w:r>
-    </w:p>
-    <w:p>
-      <w:pPr>
-        <w:jc w:val="both"/>
-        <w:rPr>
-          <w:rFonts w:ascii="Times New Roman" w:hAnsi="Times New Roman" w:cs="Times New Roman"/>
-          <w:sz w:val="26"/>
-          <w:szCs w:val="26"/>
-        </w:rPr>
-      </w:pPr>
-      <w:r>
-        <w:rPr>
-          <w:rFonts w:ascii="Times New Roman" w:hAnsi="Times New Roman" w:cs="Times New Roman"/>
-          <w:sz w:val="26"/>
-          <w:szCs w:val="26"/>
-        </w:rPr>
-        <w:t xml:space="preserve">- </w:t>
-      </w:r>
-      <w:r>
-        <w:rPr>
-          <w:rFonts w:ascii="Times New Roman" w:hAnsi="Times New Roman" w:cs="Times New Roman"/>
-          <w:sz w:val="26"/>
-          <w:szCs w:val="26"/>
-        </w:rPr>
-        <w:t xml:space="preserve">Mô hình thống kê của đối tượng cần đảm bảo có thể mô tả được những biến thể về hình dạng và kết cấu hình ảnh, mối tương quan giữa chúng. Vấn đề chính yếu trong phương pháp này là việc xây dựng mô hình thống kê cho đối tượng ảnh và việc thiết ké thuật toán tối ưu cho tìm kiếm. </w:t>
+        <w:t xml:space="preserve">phương pháp này là việc xây dựng mô hình thống kê cho đối tượng ảnh và việc thiết ké thuật toán tối ưu cho tìm kiếm. </w:t>
       </w:r>
     </w:p>
     <w:p>
@@ -9165,16 +9534,7 @@
           <w:sz w:val="26"/>
           <w:szCs w:val="26"/>
         </w:rPr>
-        <w:t xml:space="preserve">u hình ảnh, sau đó được cải thiện và phát triển rộng rãi hơn trong lĩnh vực phát hiện </w:t>
-      </w:r>
-      <w:r>
-        <w:rPr>
-          <w:rFonts w:ascii="Times New Roman" w:hAnsi="Times New Roman" w:cs="Times New Roman"/>
-          <w:sz w:val="26"/>
-          <w:szCs w:val="26"/>
-        </w:rPr>
-        <w:lastRenderedPageBreak/>
-        <w:t>đối tượng nói chung. Ý tưởng chính của thuật toán này là dựa trên việc đếm số lần xuất hiện của các hướng gradient (</w:t>
+        <w:t>u hình ảnh, sau đó được cải thiện và phát triển rộng rãi hơn trong lĩnh vực phát hiện đối tượng nói chung. Ý tưởng chính của thuật toán này là dựa trên việc đếm số lần xuất hiện của các hướng gradient (</w:t>
       </w:r>
       <w:r>
         <w:rPr>
@@ -9622,6 +9982,7 @@
           <w:sz w:val="26"/>
           <w:szCs w:val="26"/>
         </w:rPr>
+        <w:lastRenderedPageBreak/>
         <w:t>Với ảnh I đầu vào, ta tính được hai ảnh đạo hàm riêng theo hai hướng với công thức: Ix = I*Dx và Iy = I*Dy</w:t>
       </w:r>
     </w:p>
@@ -9876,7 +10237,6 @@
           <w:sz w:val="26"/>
           <w:szCs w:val="26"/>
         </w:rPr>
-        <w:lastRenderedPageBreak/>
         <w:t>Chia hình ảnh theo các khối, mỗi khối chưa các ô. Các khối này thường có kích thước là 2x2 hoặc 3x3 để dễ tính toán. Các khối này sẽ chồng lên nhau. Tiếp theo, tiến hành thu thập và ghép các biểu đồ của từng ô trong khố</w:t>
       </w:r>
       <w:r>
@@ -10636,6 +10996,7 @@
           <w:sz w:val="26"/>
           <w:szCs w:val="26"/>
         </w:rPr>
+        <w:lastRenderedPageBreak/>
         <w:tab/>
       </w:r>
       <w:r>
@@ -10863,16 +11224,7 @@
           <w:sz w:val="26"/>
           <w:szCs w:val="26"/>
         </w:rPr>
-        <w:t xml:space="preserve">, được Vapnik nghiên cứu từ những năm 1965,  đến những năm 1990 thì giải thuật chính thức được </w:t>
-      </w:r>
-      <w:r>
-        <w:rPr>
-          <w:rFonts w:ascii="Times New Roman" w:hAnsi="Times New Roman" w:cs="Times New Roman"/>
-          <w:sz w:val="26"/>
-          <w:szCs w:val="26"/>
-        </w:rPr>
-        <w:lastRenderedPageBreak/>
-        <w:t xml:space="preserve">phát triển mạnh, trở thành công cụ hữu hiệu và phổ biến của lĩnh vực máy học, nhận dạng và khai phá dữ liệu. </w:t>
+        <w:t xml:space="preserve">, được Vapnik nghiên cứu từ những năm 1965,  đến những năm 1990 thì giải thuật chính thức được phát triển mạnh, trở thành công cụ hữu hiệu và phổ biến của lĩnh vực máy học, nhận dạng và khai phá dữ liệu. </w:t>
       </w:r>
       <w:r>
         <w:rPr>
@@ -11801,7 +12153,6 @@
           <w:sz w:val="26"/>
           <w:szCs w:val="26"/>
         </w:rPr>
-        <w:lastRenderedPageBreak/>
         <w:t xml:space="preserve">Đánh giá độ chính xác của mô hình: Lớp đã biết của một mẫu dữ liệu đem kiểm tra được so sánh với kết quả thu được từ mô hình. Tỉ lệ chính xác được tính bằng phần </w:t>
       </w:r>
       <w:r>
@@ -12697,7 +13048,16 @@
           <w:sz w:val="26"/>
           <w:szCs w:val="26"/>
         </w:rPr>
-        <w:t>hoạt động của hệ thần kinh con người. Là một mạng phức tạp kết nối các đơn vị tính toán lại với nhau, trong đó mỗi đơn vị tính toán là một nơ-ron nhân tạo, có thể có nhiều đầu vào, như chỉ có một đầu ra duy nhất cuối cùng.</w:t>
+        <w:t xml:space="preserve">hoạt động của hệ thần kinh con người. Là một </w:t>
+      </w:r>
+      <w:r>
+        <w:rPr>
+          <w:rFonts w:ascii="Times New Roman" w:hAnsi="Times New Roman" w:cs="Times New Roman"/>
+          <w:sz w:val="26"/>
+          <w:szCs w:val="26"/>
+        </w:rPr>
+        <w:lastRenderedPageBreak/>
+        <w:t>mạng phức tạp kết nối các đơn vị tính toán lại với nhau, trong đó mỗi đơn vị tính toán là một nơ-ron nhân tạo, có thể có nhiều đầu vào, như chỉ có một đầu ra duy nhất cuối cùng.</w:t>
       </w:r>
     </w:p>
     <w:p>
@@ -12869,7 +13229,6 @@
           <w:sz w:val="26"/>
           <w:szCs w:val="26"/>
         </w:rPr>
-        <w:lastRenderedPageBreak/>
         <w:t>Mạng nơ-ron nhân tạo là một trong những kỹ thuật xử lý dữ liệu hiện đại, cho phép lấy được lượng thông tin tối đa từ dữ liệu như: nhận dạng, phân loại, dự báo, xây dựng mô hình, nghiên cứu về suy nghĩ của con người và cách để tạo ra trí thông minh nhân tạo.</w:t>
       </w:r>
       <w:r>
@@ -13145,17 +13504,7 @@
           <w:sz w:val="26"/>
           <w:szCs w:val="26"/>
         </w:rPr>
-        <w:t xml:space="preserve">Một hạn chế của ANN là các nơ-ron của </w:t>
-      </w:r>
-      <w:bookmarkStart w:id="0" w:name="_GoBack"/>
-      <w:bookmarkEnd w:id="0"/>
-      <w:r>
-        <w:rPr>
-          <w:rFonts w:ascii="Times New Roman" w:hAnsi="Times New Roman" w:cs="Times New Roman"/>
-          <w:sz w:val="26"/>
-          <w:szCs w:val="26"/>
-        </w:rPr>
-        <w:t xml:space="preserve">nó thường ở trạng thái nghỉ trong suốt quá trình đào tạo, nó chỉ làm việc khi được kích thích. </w:t>
+        <w:t xml:space="preserve">Một hạn chế của ANN là các nơ-ron của nó thường ở trạng thái nghỉ trong suốt quá trình đào tạo, nó chỉ làm việc khi được kích thích. </w:t>
       </w:r>
     </w:p>
     <w:p>
@@ -13764,7 +14113,6 @@
           <w:sz w:val="26"/>
           <w:szCs w:val="26"/>
         </w:rPr>
-        <w:lastRenderedPageBreak/>
         <mc:AlternateContent>
           <mc:Choice Requires="wps">
             <w:drawing>
@@ -14457,6 +14805,7 @@
           <w:sz w:val="26"/>
           <w:szCs w:val="26"/>
         </w:rPr>
+        <w:lastRenderedPageBreak/>
         <w:tab/>
       </w:r>
       <w:r>
@@ -14603,7 +14952,6 @@
           <w:sz w:val="26"/>
           <w:szCs w:val="26"/>
         </w:rPr>
-        <w:lastRenderedPageBreak/>
         <w:t>4.4 Quy trình thực hiện luận văn</w:t>
       </w:r>
     </w:p>
@@ -15036,6 +15384,7 @@
           <w:sz w:val="26"/>
           <w:szCs w:val="26"/>
         </w:rPr>
+        <w:lastRenderedPageBreak/>
         <w:t>Ngôn ngữ lập trình: Python</w:t>
       </w:r>
     </w:p>
@@ -15216,16 +15565,7 @@
           <w:sz w:val="26"/>
           <w:szCs w:val="26"/>
         </w:rPr>
-        <w:t xml:space="preserve">mô-đun os.path được sử dụng để thao tác với </w:t>
-      </w:r>
-      <w:r>
-        <w:rPr>
-          <w:rFonts w:ascii="Times New Roman" w:hAnsi="Times New Roman" w:cs="Times New Roman"/>
-          <w:sz w:val="26"/>
-          <w:szCs w:val="26"/>
-        </w:rPr>
-        <w:lastRenderedPageBreak/>
-        <w:t>các đường dẫn hệ thống, như là đường dẫn trỏ tới file hình ảnh đầu vào.</w:t>
+        <w:t>mô-đun os.path được sử dụng để thao tác với các đường dẫn hệ thống, như là đường dẫn trỏ tới file hình ảnh đầu vào.</w:t>
       </w:r>
       <w:r>
         <w:rPr>
@@ -15663,6 +16003,7 @@
           <w:sz w:val="26"/>
           <w:szCs w:val="26"/>
         </w:rPr>
+        <w:lastRenderedPageBreak/>
         <w:t>|</w:t>
       </w:r>
       <w:r>
@@ -16033,7 +16374,6 @@
           <w:sz w:val="26"/>
           <w:szCs w:val="26"/>
         </w:rPr>
-        <w:lastRenderedPageBreak/>
         <w:t>|</w:t>
       </w:r>
       <w:r>
@@ -16630,33 +16970,433 @@
     </w:p>
     <w:p>
       <w:pPr>
+        <w:jc w:val="both"/>
+        <w:rPr>
+          <w:rFonts w:ascii="Times New Roman" w:hAnsi="Times New Roman" w:cs="Times New Roman"/>
+          <w:sz w:val="26"/>
+          <w:szCs w:val="26"/>
+        </w:rPr>
+      </w:pPr>
+      <w:r>
         <w:rPr>
           <w:rFonts w:ascii="Times New Roman" w:hAnsi="Times New Roman" w:cs="Times New Roman"/>
           <w:b/>
           <w:sz w:val="26"/>
           <w:szCs w:val="26"/>
         </w:rPr>
-      </w:pPr>
-    </w:p>
-    <w:p>
-      <w:pPr>
+        <w:tab/>
+      </w:r>
+      <w:r>
+        <w:rPr>
+          <w:rFonts w:ascii="Times New Roman" w:hAnsi="Times New Roman" w:cs="Times New Roman"/>
+          <w:sz w:val="26"/>
+          <w:szCs w:val="26"/>
+        </w:rPr>
+        <w:t>Hiện nay có rất nhiều phương pháp dùng để phát hiện gương mặt người trong bức ảnh, dựa vào tính chất thì các phương pháp được chia ra thành hai hướng tiếp cận chính như sau:</w:t>
+      </w:r>
+    </w:p>
+    <w:p>
+      <w:pPr>
+        <w:jc w:val="both"/>
+        <w:rPr>
+          <w:rFonts w:ascii="Times New Roman" w:hAnsi="Times New Roman" w:cs="Times New Roman"/>
+          <w:sz w:val="26"/>
+          <w:szCs w:val="26"/>
+        </w:rPr>
+      </w:pPr>
+      <w:r>
+        <w:rPr>
+          <w:rFonts w:ascii="Times New Roman" w:hAnsi="Times New Roman" w:cs="Times New Roman"/>
+          <w:sz w:val="26"/>
+          <w:szCs w:val="26"/>
+        </w:rPr>
+        <w:t>- Hướng tiếp cận dựa trên các đặc trưng cơ bản:</w:t>
+      </w:r>
+    </w:p>
+    <w:p>
+      <w:pPr>
+        <w:jc w:val="both"/>
+        <w:rPr>
+          <w:rFonts w:ascii="Times New Roman" w:hAnsi="Times New Roman" w:cs="Times New Roman"/>
+          <w:sz w:val="26"/>
+          <w:szCs w:val="26"/>
+        </w:rPr>
+      </w:pPr>
+      <w:r>
+        <w:rPr>
+          <w:rFonts w:ascii="Times New Roman" w:hAnsi="Times New Roman" w:cs="Times New Roman"/>
+          <w:sz w:val="26"/>
+          <w:szCs w:val="26"/>
+        </w:rPr>
+        <w:t xml:space="preserve">+ Đây là phương pháp chủ yếu dựa trên những hiểu biết của con người về gương mặt. Đó là dựa trên những bộ phận chính cấu tạo nên khuôn mặt như mắt, mũi, miệng, chân mày, và hình dạng cũng như kết cấu của gương mặt. </w:t>
+      </w:r>
+    </w:p>
+    <w:p>
+      <w:pPr>
+        <w:jc w:val="both"/>
+        <w:rPr>
+          <w:rFonts w:ascii="Times New Roman" w:hAnsi="Times New Roman" w:cs="Times New Roman"/>
+          <w:sz w:val="26"/>
+          <w:szCs w:val="26"/>
+        </w:rPr>
+      </w:pPr>
+      <w:r>
         <w:rPr>
           <w:rFonts w:ascii="Times New Roman" w:hAnsi="Times New Roman" w:cs="Times New Roman"/>
           <w:b/>
           <w:sz w:val="26"/>
           <w:szCs w:val="26"/>
         </w:rPr>
-      </w:pPr>
-    </w:p>
-    <w:p>
-      <w:pPr>
+        <w:t xml:space="preserve">+ </w:t>
+      </w:r>
+      <w:r>
+        <w:rPr>
+          <w:rFonts w:ascii="Times New Roman" w:hAnsi="Times New Roman" w:cs="Times New Roman"/>
+          <w:sz w:val="26"/>
+          <w:szCs w:val="26"/>
+        </w:rPr>
+        <w:t>Trong cách tiếp cận này có hai hướng tiếp cận nhỏ hơn:</w:t>
+      </w:r>
+    </w:p>
+    <w:p>
+      <w:pPr>
+        <w:pStyle w:val="ListParagraph"/>
+        <w:numPr>
+          <w:ilvl w:val="0"/>
+          <w:numId w:val="17"/>
+        </w:numPr>
+        <w:jc w:val="both"/>
+        <w:rPr>
+          <w:rFonts w:ascii="Times New Roman" w:hAnsi="Times New Roman" w:cs="Times New Roman"/>
+          <w:sz w:val="26"/>
+          <w:szCs w:val="26"/>
+        </w:rPr>
+      </w:pPr>
+      <w:r>
+        <w:rPr>
+          <w:rFonts w:ascii="Times New Roman" w:hAnsi="Times New Roman" w:cs="Times New Roman"/>
+          <w:sz w:val="26"/>
+          <w:szCs w:val="26"/>
+        </w:rPr>
+        <w:t>Từ dưới lên (</w:t>
+      </w:r>
+      <w:r>
+        <w:rPr>
+          <w:rFonts w:ascii="Times New Roman" w:hAnsi="Times New Roman" w:cs="Times New Roman"/>
+          <w:i/>
+          <w:sz w:val="26"/>
+          <w:szCs w:val="26"/>
+        </w:rPr>
+        <w:t>Bottom-up</w:t>
+      </w:r>
+      <w:r>
+        <w:rPr>
+          <w:rFonts w:ascii="Times New Roman" w:hAnsi="Times New Roman" w:cs="Times New Roman"/>
+          <w:sz w:val="26"/>
+          <w:szCs w:val="26"/>
+        </w:rPr>
+        <w:t>): Xác định từng đặc trưng riêng biệt, nhóm chúng lại với nhau để tạo nên đặc trưng chung. Ưu điểm của cách tiếp cận này là không bị ảnh hưởng bơi hướng hay di chuyển của gương mặt. Nhược điểm ở chỗ các đặc trưng dễ bị ảnh hưởng bởi các yếu tố ngoại cảnh như ánh sáng, nhiễu.</w:t>
+      </w:r>
+    </w:p>
+    <w:p>
+      <w:pPr>
+        <w:pStyle w:val="ListParagraph"/>
+        <w:numPr>
+          <w:ilvl w:val="0"/>
+          <w:numId w:val="17"/>
+        </w:numPr>
+        <w:jc w:val="both"/>
+        <w:rPr>
+          <w:rFonts w:ascii="Times New Roman" w:hAnsi="Times New Roman" w:cs="Times New Roman"/>
+          <w:sz w:val="26"/>
+          <w:szCs w:val="26"/>
+        </w:rPr>
+      </w:pPr>
+      <w:r>
+        <w:rPr>
+          <w:rFonts w:ascii="Times New Roman" w:hAnsi="Times New Roman" w:cs="Times New Roman"/>
+          <w:sz w:val="26"/>
+          <w:szCs w:val="26"/>
+        </w:rPr>
+        <w:t>Từ trên xuống (</w:t>
+      </w:r>
+      <w:r>
+        <w:rPr>
+          <w:rFonts w:ascii="Times New Roman" w:hAnsi="Times New Roman" w:cs="Times New Roman"/>
+          <w:i/>
+          <w:sz w:val="26"/>
+          <w:szCs w:val="26"/>
+        </w:rPr>
+        <w:t>Top-down</w:t>
+      </w:r>
+      <w:r>
+        <w:rPr>
+          <w:rFonts w:ascii="Times New Roman" w:hAnsi="Times New Roman" w:cs="Times New Roman"/>
+          <w:sz w:val="26"/>
+          <w:szCs w:val="26"/>
+        </w:rPr>
+        <w:t xml:space="preserve">): </w:t>
+      </w:r>
+      <w:r>
+        <w:rPr>
+          <w:rFonts w:ascii="Times New Roman" w:hAnsi="Times New Roman" w:cs="Times New Roman"/>
+          <w:sz w:val="26"/>
+          <w:szCs w:val="26"/>
+        </w:rPr>
+        <w:t>Đầu tiên tạo ra một mẫu chuẩn của khuôn mặt (2D hoặc 3D), sau đó</w:t>
+      </w:r>
+      <w:r>
+        <w:rPr>
+          <w:rFonts w:ascii="Times New Roman" w:hAnsi="Times New Roman" w:cs="Times New Roman"/>
+          <w:sz w:val="26"/>
+          <w:szCs w:val="26"/>
+        </w:rPr>
+        <w:t xml:space="preserve"> áp mẫu này vào ảnh chứa gương mặt bằng việc tìm kiếm trên toàn bộ</w:t>
+      </w:r>
+      <w:r>
+        <w:rPr>
+          <w:rFonts w:ascii="Times New Roman" w:hAnsi="Times New Roman" w:cs="Times New Roman"/>
+          <w:sz w:val="26"/>
+          <w:szCs w:val="26"/>
+        </w:rPr>
+        <w:t xml:space="preserve"> ảnh</w:t>
+      </w:r>
+      <w:r>
+        <w:rPr>
+          <w:rFonts w:ascii="Times New Roman" w:hAnsi="Times New Roman" w:cs="Times New Roman"/>
+          <w:sz w:val="26"/>
+          <w:szCs w:val="26"/>
+        </w:rPr>
+        <w:t xml:space="preserve">. Với cách tiếp cận này, </w:t>
+      </w:r>
+      <w:r>
+        <w:rPr>
+          <w:rFonts w:ascii="Times New Roman" w:hAnsi="Times New Roman" w:cs="Times New Roman"/>
+          <w:sz w:val="26"/>
+          <w:szCs w:val="26"/>
+        </w:rPr>
+        <w:t>có các mô hình điển hình như ASM/ AAM.</w:t>
+      </w:r>
+    </w:p>
+    <w:p>
+      <w:pPr>
+        <w:rPr>
+          <w:rFonts w:ascii="Times New Roman" w:hAnsi="Times New Roman" w:cs="Times New Roman"/>
+          <w:sz w:val="26"/>
+          <w:szCs w:val="26"/>
+        </w:rPr>
+      </w:pPr>
+      <w:r>
         <w:rPr>
           <w:rFonts w:ascii="Times New Roman" w:hAnsi="Times New Roman" w:cs="Times New Roman"/>
           <w:b/>
           <w:sz w:val="26"/>
           <w:szCs w:val="26"/>
         </w:rPr>
-      </w:pPr>
+        <w:t xml:space="preserve">- </w:t>
+      </w:r>
+      <w:r>
+        <w:rPr>
+          <w:rFonts w:ascii="Times New Roman" w:hAnsi="Times New Roman" w:cs="Times New Roman"/>
+          <w:sz w:val="26"/>
+          <w:szCs w:val="26"/>
+        </w:rPr>
+        <w:t>Hướng tiếp cận dựa trên diện mạo:</w:t>
+      </w:r>
+    </w:p>
+    <w:p>
+      <w:pPr>
+        <w:rPr>
+          <w:rFonts w:ascii="Times New Roman" w:hAnsi="Times New Roman" w:cs="Times New Roman"/>
+          <w:sz w:val="26"/>
+          <w:szCs w:val="26"/>
+        </w:rPr>
+      </w:pPr>
+      <w:r>
+        <w:rPr>
+          <w:rFonts w:ascii="Times New Roman" w:hAnsi="Times New Roman" w:cs="Times New Roman"/>
+          <w:sz w:val="26"/>
+          <w:szCs w:val="26"/>
+        </w:rPr>
+        <w:t xml:space="preserve">+ </w:t>
+      </w:r>
+      <w:r>
+        <w:rPr>
+          <w:rFonts w:ascii="Times New Roman" w:hAnsi="Times New Roman" w:cs="Times New Roman"/>
+          <w:sz w:val="26"/>
+          <w:szCs w:val="26"/>
+        </w:rPr>
+        <w:t xml:space="preserve">Ý tưởng chính là phân một bước ảnh vào hai lớp </w:t>
+      </w:r>
+      <w:r>
+        <w:rPr>
+          <w:rFonts w:ascii="Times New Roman" w:hAnsi="Times New Roman" w:cs="Times New Roman"/>
+          <w:i/>
+          <w:sz w:val="26"/>
+          <w:szCs w:val="26"/>
+        </w:rPr>
+        <w:t>là mặt</w:t>
+      </w:r>
+      <w:r>
+        <w:rPr>
+          <w:rFonts w:ascii="Times New Roman" w:hAnsi="Times New Roman" w:cs="Times New Roman"/>
+          <w:sz w:val="26"/>
+          <w:szCs w:val="26"/>
+        </w:rPr>
+        <w:t xml:space="preserve"> hoặc </w:t>
+      </w:r>
+      <w:r>
+        <w:rPr>
+          <w:rFonts w:ascii="Times New Roman" w:hAnsi="Times New Roman" w:cs="Times New Roman"/>
+          <w:i/>
+          <w:sz w:val="26"/>
+          <w:szCs w:val="26"/>
+        </w:rPr>
+        <w:t>không là mặt</w:t>
+      </w:r>
+      <w:r>
+        <w:rPr>
+          <w:rFonts w:ascii="Times New Roman" w:hAnsi="Times New Roman" w:cs="Times New Roman"/>
+          <w:sz w:val="26"/>
+          <w:szCs w:val="26"/>
+        </w:rPr>
+        <w:t xml:space="preserve">, nếu bức ảnh có chứa gương mặt người thì được phân vào lớp </w:t>
+      </w:r>
+      <w:r>
+        <w:rPr>
+          <w:rFonts w:ascii="Times New Roman" w:hAnsi="Times New Roman" w:cs="Times New Roman"/>
+          <w:i/>
+          <w:sz w:val="26"/>
+          <w:szCs w:val="26"/>
+        </w:rPr>
+        <w:t>là mặt</w:t>
+      </w:r>
+      <w:r>
+        <w:rPr>
+          <w:rFonts w:ascii="Times New Roman" w:hAnsi="Times New Roman" w:cs="Times New Roman"/>
+          <w:sz w:val="26"/>
+          <w:szCs w:val="26"/>
+        </w:rPr>
+        <w:t xml:space="preserve"> và ngược lại. Để làm được điều đó, phương pháp này phải học từ một tập ảnh huấn luyện mẫu để xác định như thế nào là gương mặt người. Phương pháp gồm các bước chính: </w:t>
+      </w:r>
+    </w:p>
+    <w:p>
+      <w:pPr>
+        <w:pStyle w:val="ListParagraph"/>
+        <w:numPr>
+          <w:ilvl w:val="0"/>
+          <w:numId w:val="15"/>
+        </w:numPr>
+        <w:rPr>
+          <w:rFonts w:ascii="Times New Roman" w:hAnsi="Times New Roman" w:cs="Times New Roman"/>
+          <w:sz w:val="26"/>
+          <w:szCs w:val="26"/>
+        </w:rPr>
+      </w:pPr>
+      <w:r>
+        <w:rPr>
+          <w:rFonts w:ascii="Times New Roman" w:hAnsi="Times New Roman" w:cs="Times New Roman"/>
+          <w:sz w:val="26"/>
+          <w:szCs w:val="26"/>
+        </w:rPr>
+        <w:t xml:space="preserve">Sử dụng một số phương pháp biểu diễn khuôn mặt mặt LBP, Gabor để tạo ra bộ phân lớp </w:t>
+      </w:r>
+      <w:r>
+        <w:rPr>
+          <w:rFonts w:ascii="Times New Roman" w:hAnsi="Times New Roman" w:cs="Times New Roman"/>
+          <w:i/>
+          <w:sz w:val="26"/>
+          <w:szCs w:val="26"/>
+        </w:rPr>
+        <w:t>là mặt</w:t>
+      </w:r>
+      <w:r>
+        <w:rPr>
+          <w:rFonts w:ascii="Times New Roman" w:hAnsi="Times New Roman" w:cs="Times New Roman"/>
+          <w:sz w:val="26"/>
+          <w:szCs w:val="26"/>
+        </w:rPr>
+        <w:t xml:space="preserve"> và </w:t>
+      </w:r>
+      <w:r>
+        <w:rPr>
+          <w:rFonts w:ascii="Times New Roman" w:hAnsi="Times New Roman" w:cs="Times New Roman"/>
+          <w:i/>
+          <w:sz w:val="26"/>
+          <w:szCs w:val="26"/>
+        </w:rPr>
+        <w:t>không là mặt</w:t>
+      </w:r>
+      <w:r>
+        <w:rPr>
+          <w:rFonts w:ascii="Times New Roman" w:hAnsi="Times New Roman" w:cs="Times New Roman"/>
+          <w:sz w:val="26"/>
+          <w:szCs w:val="26"/>
+        </w:rPr>
+        <w:t>.</w:t>
+      </w:r>
+    </w:p>
+    <w:p>
+      <w:pPr>
+        <w:pStyle w:val="ListParagraph"/>
+        <w:numPr>
+          <w:ilvl w:val="0"/>
+          <w:numId w:val="15"/>
+        </w:numPr>
+        <w:rPr>
+          <w:rFonts w:ascii="Times New Roman" w:hAnsi="Times New Roman" w:cs="Times New Roman"/>
+          <w:sz w:val="26"/>
+          <w:szCs w:val="26"/>
+        </w:rPr>
+      </w:pPr>
+      <w:r>
+        <w:rPr>
+          <w:rFonts w:ascii="Times New Roman" w:hAnsi="Times New Roman" w:cs="Times New Roman"/>
+          <w:sz w:val="26"/>
+          <w:szCs w:val="26"/>
+        </w:rPr>
+        <w:t>Dùng một cửa sổ có kích thước cố định quét trên toàn bộ bức ảnh đầu vào ở các vị trí và tỉ lệ khác nhau, hoặc trên toàn bộ bức ảnh.</w:t>
+      </w:r>
+    </w:p>
+    <w:p>
+      <w:pPr>
+        <w:pStyle w:val="ListParagraph"/>
+        <w:numPr>
+          <w:ilvl w:val="0"/>
+          <w:numId w:val="15"/>
+        </w:numPr>
+        <w:rPr>
+          <w:rFonts w:ascii="Times New Roman" w:hAnsi="Times New Roman" w:cs="Times New Roman"/>
+          <w:sz w:val="26"/>
+          <w:szCs w:val="26"/>
+        </w:rPr>
+      </w:pPr>
+      <w:r>
+        <w:rPr>
+          <w:rFonts w:ascii="Times New Roman" w:hAnsi="Times New Roman" w:cs="Times New Roman"/>
+          <w:sz w:val="26"/>
+          <w:szCs w:val="26"/>
+        </w:rPr>
+        <w:t>Tìm ra và xử lý các trường hợp trùng lặp.</w:t>
+      </w:r>
+    </w:p>
+    <w:p>
+      <w:pPr>
+        <w:ind w:firstLine="360"/>
+        <w:rPr>
+          <w:rFonts w:ascii="Times New Roman" w:hAnsi="Times New Roman" w:cs="Times New Roman"/>
+          <w:sz w:val="26"/>
+          <w:szCs w:val="26"/>
+        </w:rPr>
+      </w:pPr>
+      <w:r>
+        <w:rPr>
+          <w:rFonts w:ascii="Times New Roman" w:hAnsi="Times New Roman" w:cs="Times New Roman"/>
+          <w:sz w:val="26"/>
+          <w:szCs w:val="26"/>
+        </w:rPr>
+        <w:t xml:space="preserve">Trong hai hướng tiếp cận trên, hướng tiếp cận dựa trên diện mạo có tính ưu việt hơn vì không phụ thuộc vào hướng đầu. </w:t>
+      </w:r>
     </w:p>
     <w:p>
       <w:pPr>
@@ -16700,7 +17440,16 @@
           <w:sz w:val="26"/>
           <w:szCs w:val="26"/>
         </w:rPr>
-        <w:t>Gương mặt người có nhiều hình dáng khác nhau như mặt trái xoan, mặt chữ điền, v.v, nhưng hầu hết một gương mặt người đều có các thành phần cơ bản nhu hai mắt, hai chân mày, mũi, miệng, cằ</w:t>
+        <w:t xml:space="preserve">Gương mặt người có nhiều hình dáng khác nhau như mặt trái xoan, mặt chữ điền, v.v, nhưng hầu hết một gương mặt người đều có các thành phần cơ bản nhu hai mắt, hai </w:t>
+      </w:r>
+      <w:r>
+        <w:rPr>
+          <w:rFonts w:ascii="Times New Roman" w:hAnsi="Times New Roman" w:cs="Times New Roman"/>
+          <w:sz w:val="26"/>
+          <w:szCs w:val="26"/>
+        </w:rPr>
+        <w:lastRenderedPageBreak/>
+        <w:t>chân mày, mũi, miệng, cằ</w:t>
       </w:r>
       <w:r>
         <w:rPr>
@@ -16716,16 +17465,7 @@
           <w:sz w:val="26"/>
           <w:szCs w:val="26"/>
         </w:rPr>
-        <w:t xml:space="preserve">ác landmark dùng để xác định vị trí và thể hiện các vùng </w:t>
-      </w:r>
-      <w:r>
-        <w:rPr>
-          <w:rFonts w:ascii="Times New Roman" w:hAnsi="Times New Roman" w:cs="Times New Roman"/>
-          <w:sz w:val="26"/>
-          <w:szCs w:val="26"/>
-        </w:rPr>
-        <w:lastRenderedPageBreak/>
-        <w:t xml:space="preserve">nổi bật của </w:t>
+        <w:t xml:space="preserve">ác landmark dùng để xác định vị trí và thể hiện các vùng nổi bật của </w:t>
       </w:r>
       <w:r>
         <w:rPr>
@@ -17055,28 +17795,305 @@
           <w:sz w:val="26"/>
           <w:szCs w:val="26"/>
         </w:rPr>
+        <w:t>5.2 Giao diện chương trình</w:t>
+      </w:r>
+    </w:p>
+    <w:p>
+      <w:pPr>
+        <w:rPr>
+          <w:rFonts w:ascii="Times New Roman" w:hAnsi="Times New Roman" w:cs="Times New Roman"/>
+          <w:sz w:val="26"/>
+          <w:szCs w:val="26"/>
+        </w:rPr>
+      </w:pPr>
+    </w:p>
+    <w:p>
+      <w:pPr>
+        <w:rPr>
+          <w:rFonts w:ascii="Times New Roman" w:hAnsi="Times New Roman" w:cs="Times New Roman"/>
+          <w:b/>
+          <w:sz w:val="26"/>
+          <w:szCs w:val="26"/>
+        </w:rPr>
+      </w:pPr>
+      <w:r>
+        <w:rPr>
+          <w:rFonts w:ascii="Times New Roman" w:hAnsi="Times New Roman" w:cs="Times New Roman"/>
+          <w:b/>
+          <w:sz w:val="26"/>
+          <w:szCs w:val="26"/>
+        </w:rPr>
+        <w:t>5.3 Kiểm thử và kết quả</w:t>
+      </w:r>
+    </w:p>
+    <w:p>
+      <w:pPr>
+        <w:rPr>
+          <w:rFonts w:ascii="Times New Roman" w:hAnsi="Times New Roman" w:cs="Times New Roman"/>
+          <w:sz w:val="26"/>
+          <w:szCs w:val="26"/>
+        </w:rPr>
+      </w:pPr>
+      <w:r>
+        <w:rPr>
+          <w:rFonts w:ascii="Times New Roman" w:hAnsi="Times New Roman" w:cs="Times New Roman"/>
+          <w:sz w:val="26"/>
+          <w:szCs w:val="26"/>
+        </w:rPr>
+        <w:t>Ảnh tĩnh</w:t>
+      </w:r>
+    </w:p>
+    <w:p>
+      <w:pPr>
+        <w:rPr>
+          <w:rFonts w:ascii="Times New Roman" w:hAnsi="Times New Roman" w:cs="Times New Roman"/>
+          <w:sz w:val="26"/>
+          <w:szCs w:val="26"/>
+        </w:rPr>
+      </w:pPr>
+      <w:r>
+        <w:rPr>
+          <w:rFonts w:ascii="Times New Roman" w:hAnsi="Times New Roman" w:cs="Times New Roman"/>
+          <w:sz w:val="26"/>
+          <w:szCs w:val="26"/>
+        </w:rPr>
+        <w:t>Ảnh từ camera máy tính</w:t>
+      </w:r>
+    </w:p>
+    <w:p>
+      <w:pPr>
+        <w:rPr>
+          <w:rFonts w:ascii="Times New Roman" w:hAnsi="Times New Roman" w:cs="Times New Roman"/>
+          <w:sz w:val="26"/>
+          <w:szCs w:val="26"/>
+        </w:rPr>
+      </w:pPr>
+    </w:p>
+    <w:p>
+      <w:pPr>
+        <w:rPr>
+          <w:rFonts w:ascii="Times New Roman" w:hAnsi="Times New Roman" w:cs="Times New Roman"/>
+          <w:b/>
+          <w:sz w:val="26"/>
+          <w:szCs w:val="26"/>
+        </w:rPr>
+      </w:pPr>
+      <w:r>
+        <w:rPr>
+          <w:rFonts w:ascii="Times New Roman" w:hAnsi="Times New Roman" w:cs="Times New Roman"/>
+          <w:b/>
+          <w:sz w:val="26"/>
+          <w:szCs w:val="26"/>
+        </w:rPr>
+        <w:t>CHƯỚNG 6. ĐÁNH GIÁ VÀ KẾT LUẬN</w:t>
+      </w:r>
+    </w:p>
+    <w:p>
+      <w:pPr>
+        <w:rPr>
+          <w:rFonts w:ascii="Times New Roman" w:hAnsi="Times New Roman" w:cs="Times New Roman"/>
+          <w:b/>
+          <w:sz w:val="26"/>
+          <w:szCs w:val="26"/>
+        </w:rPr>
+      </w:pPr>
+      <w:r>
+        <w:rPr>
+          <w:rFonts w:ascii="Times New Roman" w:hAnsi="Times New Roman" w:cs="Times New Roman"/>
+          <w:b/>
+          <w:sz w:val="26"/>
+          <w:szCs w:val="26"/>
+        </w:rPr>
+        <w:t>6.1 Đánh giá kết quả đạt được</w:t>
+      </w:r>
+    </w:p>
+    <w:p>
+      <w:pPr>
+        <w:rPr>
+          <w:rFonts w:ascii="Times New Roman" w:hAnsi="Times New Roman" w:cs="Times New Roman"/>
+          <w:sz w:val="26"/>
+          <w:szCs w:val="26"/>
+        </w:rPr>
+      </w:pPr>
+      <w:r>
+        <w:rPr>
+          <w:rFonts w:ascii="Times New Roman" w:hAnsi="Times New Roman" w:cs="Times New Roman"/>
+          <w:sz w:val="26"/>
+          <w:szCs w:val="26"/>
+        </w:rPr>
+        <w:t>(Kèm theo các so sánh</w:t>
+      </w:r>
+      <w:r>
+        <w:rPr>
+          <w:rFonts w:ascii="Times New Roman" w:hAnsi="Times New Roman" w:cs="Times New Roman"/>
+          <w:sz w:val="26"/>
+          <w:szCs w:val="26"/>
+        </w:rPr>
+        <w:t xml:space="preserve"> các phương pháp</w:t>
+      </w:r>
+      <w:r>
+        <w:rPr>
+          <w:rFonts w:ascii="Times New Roman" w:hAnsi="Times New Roman" w:cs="Times New Roman"/>
+          <w:sz w:val="26"/>
+          <w:szCs w:val="26"/>
+        </w:rPr>
+        <w:t>)</w:t>
+      </w:r>
+    </w:p>
+    <w:p>
+      <w:pPr>
+        <w:rPr>
+          <w:rFonts w:ascii="Times New Roman" w:hAnsi="Times New Roman" w:cs="Times New Roman"/>
+          <w:sz w:val="26"/>
+          <w:szCs w:val="26"/>
+        </w:rPr>
+      </w:pPr>
+    </w:p>
+    <w:p>
+      <w:pPr>
+        <w:rPr>
+          <w:rFonts w:ascii="Times New Roman" w:hAnsi="Times New Roman" w:cs="Times New Roman"/>
+          <w:b/>
+          <w:sz w:val="26"/>
+          <w:szCs w:val="26"/>
+        </w:rPr>
+      </w:pPr>
+      <w:r>
+        <w:rPr>
+          <w:rFonts w:ascii="Times New Roman" w:hAnsi="Times New Roman" w:cs="Times New Roman"/>
+          <w:b/>
+          <w:sz w:val="26"/>
+          <w:szCs w:val="26"/>
+        </w:rPr>
+        <w:t>6.2 Kết luận</w:t>
+      </w:r>
+    </w:p>
+    <w:p>
+      <w:pPr>
+        <w:ind w:firstLine="720"/>
+        <w:rPr>
+          <w:rFonts w:ascii="Times New Roman" w:hAnsi="Times New Roman" w:cs="Times New Roman"/>
+          <w:sz w:val="26"/>
+          <w:szCs w:val="26"/>
+        </w:rPr>
+      </w:pPr>
+      <w:r>
+        <w:rPr>
+          <w:rFonts w:ascii="Times New Roman" w:hAnsi="Times New Roman" w:cs="Times New Roman"/>
+          <w:sz w:val="26"/>
+          <w:szCs w:val="26"/>
+        </w:rPr>
+        <w:t xml:space="preserve">Qua quá trình thực hiện luận văn, nghiên cứu về các phương pháp, công cụ, kỹ thuật nhận dạng cảm xúc dựa trên gương mặt, học viên đã tìm hiểu và biết được một số thuật toán và cách thức để áp dụng vào bài toán nhận dạng cảm xúc. Một số kết quả chính của luận văn: </w:t>
+      </w:r>
+    </w:p>
+    <w:p>
+      <w:pPr>
+        <w:ind w:firstLine="720"/>
+        <w:rPr>
+          <w:rFonts w:ascii="Times New Roman" w:hAnsi="Times New Roman" w:cs="Times New Roman"/>
+          <w:sz w:val="26"/>
+          <w:szCs w:val="26"/>
+        </w:rPr>
+      </w:pPr>
+      <w:r>
+        <w:rPr>
+          <w:rFonts w:ascii="Times New Roman" w:hAnsi="Times New Roman" w:cs="Times New Roman"/>
+          <w:sz w:val="26"/>
+          <w:szCs w:val="26"/>
+        </w:rPr>
+        <w:t>- Trình bày phương pháp phân tích thành phần chính và trích chọn đặc trưng dựa vào PCA, huấn luyện tập dữ liệu với ANN và SVM</w:t>
+      </w:r>
+    </w:p>
+    <w:p>
+      <w:pPr>
+        <w:ind w:firstLine="720"/>
+        <w:rPr>
+          <w:rFonts w:ascii="Times New Roman" w:hAnsi="Times New Roman" w:cs="Times New Roman"/>
+          <w:sz w:val="26"/>
+          <w:szCs w:val="26"/>
+        </w:rPr>
+      </w:pPr>
+      <w:r>
+        <w:rPr>
+          <w:rFonts w:ascii="Times New Roman" w:hAnsi="Times New Roman" w:cs="Times New Roman"/>
+          <w:sz w:val="26"/>
+          <w:szCs w:val="26"/>
+        </w:rPr>
+        <w:t>- Ứng dụng các công cụ và công nghệ này để thực hiện nhận dạng cảm xúc gương mặt.</w:t>
+      </w:r>
+    </w:p>
+    <w:p>
+      <w:pPr>
+        <w:ind w:firstLine="720"/>
+        <w:rPr>
+          <w:rFonts w:ascii="Times New Roman" w:hAnsi="Times New Roman" w:cs="Times New Roman"/>
+          <w:sz w:val="26"/>
+          <w:szCs w:val="26"/>
+        </w:rPr>
+      </w:pPr>
+      <w:r>
+        <w:rPr>
+          <w:rFonts w:ascii="Times New Roman" w:hAnsi="Times New Roman" w:cs="Times New Roman"/>
+          <w:sz w:val="26"/>
+          <w:szCs w:val="26"/>
+        </w:rPr>
+        <w:t>- Thu thập kết quả, phân tích, đánh giá, thống kê, nhận xét về kết quả đặt được khi áp dụng những công cụ khác nhau cho cùng một tập dữ liệu, cùng một bài toán.</w:t>
+      </w:r>
+    </w:p>
+    <w:p>
+      <w:pPr>
+        <w:ind w:firstLine="720"/>
+        <w:rPr>
+          <w:rFonts w:ascii="Times New Roman" w:hAnsi="Times New Roman" w:cs="Times New Roman"/>
+          <w:sz w:val="26"/>
+          <w:szCs w:val="26"/>
+        </w:rPr>
+      </w:pPr>
+      <w:r>
+        <w:rPr>
+          <w:rFonts w:ascii="Times New Roman" w:hAnsi="Times New Roman" w:cs="Times New Roman"/>
+          <w:sz w:val="26"/>
+          <w:szCs w:val="26"/>
+        </w:rPr>
+        <w:t xml:space="preserve"> </w:t>
+      </w:r>
+      <w:r>
+        <w:rPr>
+          <w:rFonts w:ascii="Times New Roman" w:hAnsi="Times New Roman" w:cs="Times New Roman"/>
+          <w:sz w:val="26"/>
+          <w:szCs w:val="26"/>
+        </w:rPr>
+        <w:t>Tuy nhiên, đề tài còn nhiều điểm cần phải khác phục như: Cần xây dựng được tập huấn luyện với đủ nhiều số lượng ảnh để cho kết quả chính xác hơn và chấp nhận được. Bên cạnh đó, cần nghiên cứu các phương pháp trích chọn đặc trưng các thành phần của gương mặt người như giải thuật AAM cải tiến, với mục đích chọn ra được chính xác từng thành phần của gương măt hơn, gia tăng độ chính xác của bài toán. Hơn hết, cần xây dựng được một chương trình hoàn thiện có giao diện tương tác để thân thiện với người dùng hơn.</w:t>
+      </w:r>
+    </w:p>
+    <w:p>
+      <w:pPr>
+        <w:rPr>
+          <w:rFonts w:ascii="Times New Roman" w:hAnsi="Times New Roman" w:cs="Times New Roman"/>
+          <w:b/>
+          <w:sz w:val="26"/>
+          <w:szCs w:val="26"/>
+        </w:rPr>
+      </w:pPr>
+      <w:r>
+        <w:rPr>
+          <w:rFonts w:ascii="Times New Roman" w:hAnsi="Times New Roman" w:cs="Times New Roman"/>
+          <w:b/>
+          <w:sz w:val="26"/>
+          <w:szCs w:val="26"/>
+        </w:rPr>
         <w:lastRenderedPageBreak/>
-        <w:t>5.2 Giao diện chương trình</w:t>
-      </w:r>
-    </w:p>
-    <w:p>
-      <w:pPr>
-        <w:rPr>
-          <w:rFonts w:ascii="Times New Roman" w:hAnsi="Times New Roman" w:cs="Times New Roman"/>
-          <w:sz w:val="26"/>
-          <w:szCs w:val="26"/>
-        </w:rPr>
-      </w:pPr>
-    </w:p>
-    <w:p>
-      <w:pPr>
+        <w:t>6.3 Thách thức trong nhận dạng cả</w:t>
+      </w:r>
+      <w:r>
         <w:rPr>
           <w:rFonts w:ascii="Times New Roman" w:hAnsi="Times New Roman" w:cs="Times New Roman"/>
           <w:b/>
           <w:sz w:val="26"/>
           <w:szCs w:val="26"/>
         </w:rPr>
-      </w:pPr>
+        <w:t xml:space="preserve">m xúc </w:t>
+      </w:r>
       <w:r>
         <w:rPr>
           <w:rFonts w:ascii="Times New Roman" w:hAnsi="Times New Roman" w:cs="Times New Roman"/>
@@ -17084,283 +18101,6 @@
           <w:sz w:val="26"/>
           <w:szCs w:val="26"/>
         </w:rPr>
-        <w:t>5.3 Kiểm thử và kết quả</w:t>
-      </w:r>
-    </w:p>
-    <w:p>
-      <w:pPr>
-        <w:rPr>
-          <w:rFonts w:ascii="Times New Roman" w:hAnsi="Times New Roman" w:cs="Times New Roman"/>
-          <w:sz w:val="26"/>
-          <w:szCs w:val="26"/>
-        </w:rPr>
-      </w:pPr>
-      <w:r>
-        <w:rPr>
-          <w:rFonts w:ascii="Times New Roman" w:hAnsi="Times New Roman" w:cs="Times New Roman"/>
-          <w:sz w:val="26"/>
-          <w:szCs w:val="26"/>
-        </w:rPr>
-        <w:t>Ảnh tĩnh</w:t>
-      </w:r>
-    </w:p>
-    <w:p>
-      <w:pPr>
-        <w:rPr>
-          <w:rFonts w:ascii="Times New Roman" w:hAnsi="Times New Roman" w:cs="Times New Roman"/>
-          <w:sz w:val="26"/>
-          <w:szCs w:val="26"/>
-        </w:rPr>
-      </w:pPr>
-      <w:r>
-        <w:rPr>
-          <w:rFonts w:ascii="Times New Roman" w:hAnsi="Times New Roman" w:cs="Times New Roman"/>
-          <w:sz w:val="26"/>
-          <w:szCs w:val="26"/>
-        </w:rPr>
-        <w:t>Ảnh từ camera máy tính</w:t>
-      </w:r>
-    </w:p>
-    <w:p>
-      <w:pPr>
-        <w:rPr>
-          <w:rFonts w:ascii="Times New Roman" w:hAnsi="Times New Roman" w:cs="Times New Roman"/>
-          <w:sz w:val="26"/>
-          <w:szCs w:val="26"/>
-        </w:rPr>
-      </w:pPr>
-    </w:p>
-    <w:p>
-      <w:pPr>
-        <w:rPr>
-          <w:rFonts w:ascii="Times New Roman" w:hAnsi="Times New Roman" w:cs="Times New Roman"/>
-          <w:b/>
-          <w:sz w:val="26"/>
-          <w:szCs w:val="26"/>
-        </w:rPr>
-      </w:pPr>
-      <w:r>
-        <w:rPr>
-          <w:rFonts w:ascii="Times New Roman" w:hAnsi="Times New Roman" w:cs="Times New Roman"/>
-          <w:b/>
-          <w:sz w:val="26"/>
-          <w:szCs w:val="26"/>
-        </w:rPr>
-        <w:t>CHƯỚNG 6. ĐÁNH GIÁ VÀ KẾT LUẬN</w:t>
-      </w:r>
-    </w:p>
-    <w:p>
-      <w:pPr>
-        <w:rPr>
-          <w:rFonts w:ascii="Times New Roman" w:hAnsi="Times New Roman" w:cs="Times New Roman"/>
-          <w:b/>
-          <w:sz w:val="26"/>
-          <w:szCs w:val="26"/>
-        </w:rPr>
-      </w:pPr>
-      <w:r>
-        <w:rPr>
-          <w:rFonts w:ascii="Times New Roman" w:hAnsi="Times New Roman" w:cs="Times New Roman"/>
-          <w:b/>
-          <w:sz w:val="26"/>
-          <w:szCs w:val="26"/>
-        </w:rPr>
-        <w:t>6.1 Đánh giá kết quả đạt được</w:t>
-      </w:r>
-    </w:p>
-    <w:p>
-      <w:pPr>
-        <w:rPr>
-          <w:rFonts w:ascii="Times New Roman" w:hAnsi="Times New Roman" w:cs="Times New Roman"/>
-          <w:sz w:val="26"/>
-          <w:szCs w:val="26"/>
-        </w:rPr>
-      </w:pPr>
-      <w:r>
-        <w:rPr>
-          <w:rFonts w:ascii="Times New Roman" w:hAnsi="Times New Roman" w:cs="Times New Roman"/>
-          <w:sz w:val="26"/>
-          <w:szCs w:val="26"/>
-        </w:rPr>
-        <w:t>(Kèm theo các so sánh</w:t>
-      </w:r>
-      <w:r>
-        <w:rPr>
-          <w:rFonts w:ascii="Times New Roman" w:hAnsi="Times New Roman" w:cs="Times New Roman"/>
-          <w:sz w:val="26"/>
-          <w:szCs w:val="26"/>
-        </w:rPr>
-        <w:t xml:space="preserve"> các phương pháp</w:t>
-      </w:r>
-      <w:r>
-        <w:rPr>
-          <w:rFonts w:ascii="Times New Roman" w:hAnsi="Times New Roman" w:cs="Times New Roman"/>
-          <w:sz w:val="26"/>
-          <w:szCs w:val="26"/>
-        </w:rPr>
-        <w:t>)</w:t>
-      </w:r>
-    </w:p>
-    <w:p>
-      <w:pPr>
-        <w:rPr>
-          <w:rFonts w:ascii="Times New Roman" w:hAnsi="Times New Roman" w:cs="Times New Roman"/>
-          <w:sz w:val="26"/>
-          <w:szCs w:val="26"/>
-        </w:rPr>
-      </w:pPr>
-    </w:p>
-    <w:p>
-      <w:pPr>
-        <w:rPr>
-          <w:rFonts w:ascii="Times New Roman" w:hAnsi="Times New Roman" w:cs="Times New Roman"/>
-          <w:b/>
-          <w:sz w:val="26"/>
-          <w:szCs w:val="26"/>
-        </w:rPr>
-      </w:pPr>
-      <w:r>
-        <w:rPr>
-          <w:rFonts w:ascii="Times New Roman" w:hAnsi="Times New Roman" w:cs="Times New Roman"/>
-          <w:b/>
-          <w:sz w:val="26"/>
-          <w:szCs w:val="26"/>
-        </w:rPr>
-        <w:t>6.2 Kết luận</w:t>
-      </w:r>
-    </w:p>
-    <w:p>
-      <w:pPr>
-        <w:ind w:firstLine="720"/>
-        <w:rPr>
-          <w:rFonts w:ascii="Times New Roman" w:hAnsi="Times New Roman" w:cs="Times New Roman"/>
-          <w:sz w:val="26"/>
-          <w:szCs w:val="26"/>
-        </w:rPr>
-      </w:pPr>
-      <w:r>
-        <w:rPr>
-          <w:rFonts w:ascii="Times New Roman" w:hAnsi="Times New Roman" w:cs="Times New Roman"/>
-          <w:sz w:val="26"/>
-          <w:szCs w:val="26"/>
-        </w:rPr>
-        <w:t xml:space="preserve">Qua quá trình thực hiện luận văn, nghiên cứu về các phương pháp, công cụ, kỹ thuật nhận dạng cảm xúc dựa trên gương mặt, học viên đã tìm hiểu và biết được một số thuật toán và cách thức để áp dụng vào bài toán nhận dạng cảm xúc. Một số kết quả chính của luận văn: </w:t>
-      </w:r>
-    </w:p>
-    <w:p>
-      <w:pPr>
-        <w:ind w:firstLine="720"/>
-        <w:rPr>
-          <w:rFonts w:ascii="Times New Roman" w:hAnsi="Times New Roman" w:cs="Times New Roman"/>
-          <w:sz w:val="26"/>
-          <w:szCs w:val="26"/>
-        </w:rPr>
-      </w:pPr>
-      <w:r>
-        <w:rPr>
-          <w:rFonts w:ascii="Times New Roman" w:hAnsi="Times New Roman" w:cs="Times New Roman"/>
-          <w:sz w:val="26"/>
-          <w:szCs w:val="26"/>
-        </w:rPr>
-        <w:t>- Trình bày phương pháp phân tích thành phần chính và trích chọn đặc trưng dựa vào PCA, huấn luyện tập dữ liệu với ANN và SVM</w:t>
-      </w:r>
-    </w:p>
-    <w:p>
-      <w:pPr>
-        <w:ind w:firstLine="720"/>
-        <w:rPr>
-          <w:rFonts w:ascii="Times New Roman" w:hAnsi="Times New Roman" w:cs="Times New Roman"/>
-          <w:sz w:val="26"/>
-          <w:szCs w:val="26"/>
-        </w:rPr>
-      </w:pPr>
-      <w:r>
-        <w:rPr>
-          <w:rFonts w:ascii="Times New Roman" w:hAnsi="Times New Roman" w:cs="Times New Roman"/>
-          <w:sz w:val="26"/>
-          <w:szCs w:val="26"/>
-        </w:rPr>
-        <w:t>- Ứng dụng các công cụ và công nghệ này để thực hiện nhận dạng cảm xúc gương mặt.</w:t>
-      </w:r>
-    </w:p>
-    <w:p>
-      <w:pPr>
-        <w:ind w:firstLine="720"/>
-        <w:rPr>
-          <w:rFonts w:ascii="Times New Roman" w:hAnsi="Times New Roman" w:cs="Times New Roman"/>
-          <w:sz w:val="26"/>
-          <w:szCs w:val="26"/>
-        </w:rPr>
-      </w:pPr>
-      <w:r>
-        <w:rPr>
-          <w:rFonts w:ascii="Times New Roman" w:hAnsi="Times New Roman" w:cs="Times New Roman"/>
-          <w:sz w:val="26"/>
-          <w:szCs w:val="26"/>
-        </w:rPr>
-        <w:t>- Thu thập kết quả, phân tích, đánh giá, thống kê, nhận xét về kết quả đặt được khi áp dụng những công cụ khác nhau cho cùng một tập dữ liệu, cùng một bài toán.</w:t>
-      </w:r>
-    </w:p>
-    <w:p>
-      <w:pPr>
-        <w:ind w:firstLine="720"/>
-        <w:rPr>
-          <w:rFonts w:ascii="Times New Roman" w:hAnsi="Times New Roman" w:cs="Times New Roman"/>
-          <w:sz w:val="26"/>
-          <w:szCs w:val="26"/>
-        </w:rPr>
-      </w:pPr>
-      <w:r>
-        <w:rPr>
-          <w:rFonts w:ascii="Times New Roman" w:hAnsi="Times New Roman" w:cs="Times New Roman"/>
-          <w:sz w:val="26"/>
-          <w:szCs w:val="26"/>
-        </w:rPr>
-        <w:t xml:space="preserve"> </w:t>
-      </w:r>
-      <w:r>
-        <w:rPr>
-          <w:rFonts w:ascii="Times New Roman" w:hAnsi="Times New Roman" w:cs="Times New Roman"/>
-          <w:sz w:val="26"/>
-          <w:szCs w:val="26"/>
-        </w:rPr>
-        <w:t>Tuy nhiên, đề tài còn nhiều điểm cần phải khác phục như: Cần xây dựng được tập huấn luyện với đủ nhiều số lượng ảnh để cho kết quả chính xác hơn và chấp nhận được. Bên cạnh đó, cần nghiên cứu các phương pháp trích chọn đặc trưng các thành phần của gương mặt người như giải thuật AAM cải tiến, với mục đích chọn ra được chính xác từng thành phần của gương măt hơn, gia tăng độ chính xác của bài toán. Hơn hết, cần xây dựng được một chương trình hoàn thiện có giao diện tương tác để thân thiện với người dùng hơn.</w:t>
-      </w:r>
-    </w:p>
-    <w:p>
-      <w:pPr>
-        <w:rPr>
-          <w:rFonts w:ascii="Times New Roman" w:hAnsi="Times New Roman" w:cs="Times New Roman"/>
-          <w:b/>
-          <w:sz w:val="26"/>
-          <w:szCs w:val="26"/>
-        </w:rPr>
-      </w:pPr>
-      <w:r>
-        <w:rPr>
-          <w:rFonts w:ascii="Times New Roman" w:hAnsi="Times New Roman" w:cs="Times New Roman"/>
-          <w:b/>
-          <w:sz w:val="26"/>
-          <w:szCs w:val="26"/>
-        </w:rPr>
-        <w:t>6.3 Thách thức trong nhận dạng cả</w:t>
-      </w:r>
-      <w:r>
-        <w:rPr>
-          <w:rFonts w:ascii="Times New Roman" w:hAnsi="Times New Roman" w:cs="Times New Roman"/>
-          <w:b/>
-          <w:sz w:val="26"/>
-          <w:szCs w:val="26"/>
-        </w:rPr>
-        <w:t xml:space="preserve">m xúc </w:t>
-      </w:r>
-      <w:r>
-        <w:rPr>
-          <w:rFonts w:ascii="Times New Roman" w:hAnsi="Times New Roman" w:cs="Times New Roman"/>
-          <w:b/>
-          <w:sz w:val="26"/>
-          <w:szCs w:val="26"/>
-        </w:rPr>
         <w:t>dựa trên mặt người</w:t>
       </w:r>
     </w:p>
@@ -17379,7 +18119,6 @@
           <w:sz w:val="26"/>
           <w:szCs w:val="26"/>
         </w:rPr>
-        <w:lastRenderedPageBreak/>
         <w:tab/>
         <w:t xml:space="preserve">Nhận dạng cảm xúc con người dựa </w:t>
       </w:r>
@@ -18469,6 +19208,232 @@
     </w:lvl>
   </w:abstractNum>
   <w:abstractNum w:abstractNumId="1">
+    <w:nsid w:val="1027495F"/>
+    <w:multiLevelType w:val="hybridMultilevel"/>
+    <w:tmpl w:val="EF7C0D2E"/>
+    <w:lvl w:ilvl="0" w:tplc="04090001">
+      <w:start w:val="1"/>
+      <w:numFmt w:val="bullet"/>
+      <w:lvlText w:val=""/>
+      <w:lvlJc w:val="left"/>
+      <w:pPr>
+        <w:ind w:left="720" w:hanging="360"/>
+      </w:pPr>
+      <w:rPr>
+        <w:rFonts w:ascii="Symbol" w:hAnsi="Symbol" w:hint="default"/>
+      </w:rPr>
+    </w:lvl>
+    <w:lvl w:ilvl="1" w:tplc="04090001">
+      <w:start w:val="1"/>
+      <w:numFmt w:val="bullet"/>
+      <w:lvlText w:val=""/>
+      <w:lvlJc w:val="left"/>
+      <w:pPr>
+        <w:ind w:left="1440" w:hanging="360"/>
+      </w:pPr>
+      <w:rPr>
+        <w:rFonts w:ascii="Symbol" w:hAnsi="Symbol" w:hint="default"/>
+      </w:rPr>
+    </w:lvl>
+    <w:lvl w:ilvl="2" w:tplc="04090005" w:tentative="1">
+      <w:start w:val="1"/>
+      <w:numFmt w:val="bullet"/>
+      <w:lvlText w:val=""/>
+      <w:lvlJc w:val="left"/>
+      <w:pPr>
+        <w:ind w:left="2160" w:hanging="360"/>
+      </w:pPr>
+      <w:rPr>
+        <w:rFonts w:ascii="Wingdings" w:hAnsi="Wingdings" w:hint="default"/>
+      </w:rPr>
+    </w:lvl>
+    <w:lvl w:ilvl="3" w:tplc="04090001" w:tentative="1">
+      <w:start w:val="1"/>
+      <w:numFmt w:val="bullet"/>
+      <w:lvlText w:val=""/>
+      <w:lvlJc w:val="left"/>
+      <w:pPr>
+        <w:ind w:left="2880" w:hanging="360"/>
+      </w:pPr>
+      <w:rPr>
+        <w:rFonts w:ascii="Symbol" w:hAnsi="Symbol" w:hint="default"/>
+      </w:rPr>
+    </w:lvl>
+    <w:lvl w:ilvl="4" w:tplc="04090003" w:tentative="1">
+      <w:start w:val="1"/>
+      <w:numFmt w:val="bullet"/>
+      <w:lvlText w:val="o"/>
+      <w:lvlJc w:val="left"/>
+      <w:pPr>
+        <w:ind w:left="3600" w:hanging="360"/>
+      </w:pPr>
+      <w:rPr>
+        <w:rFonts w:ascii="Courier New" w:hAnsi="Courier New" w:cs="Courier New" w:hint="default"/>
+      </w:rPr>
+    </w:lvl>
+    <w:lvl w:ilvl="5" w:tplc="04090005" w:tentative="1">
+      <w:start w:val="1"/>
+      <w:numFmt w:val="bullet"/>
+      <w:lvlText w:val=""/>
+      <w:lvlJc w:val="left"/>
+      <w:pPr>
+        <w:ind w:left="4320" w:hanging="360"/>
+      </w:pPr>
+      <w:rPr>
+        <w:rFonts w:ascii="Wingdings" w:hAnsi="Wingdings" w:hint="default"/>
+      </w:rPr>
+    </w:lvl>
+    <w:lvl w:ilvl="6" w:tplc="04090001" w:tentative="1">
+      <w:start w:val="1"/>
+      <w:numFmt w:val="bullet"/>
+      <w:lvlText w:val=""/>
+      <w:lvlJc w:val="left"/>
+      <w:pPr>
+        <w:ind w:left="5040" w:hanging="360"/>
+      </w:pPr>
+      <w:rPr>
+        <w:rFonts w:ascii="Symbol" w:hAnsi="Symbol" w:hint="default"/>
+      </w:rPr>
+    </w:lvl>
+    <w:lvl w:ilvl="7" w:tplc="04090003" w:tentative="1">
+      <w:start w:val="1"/>
+      <w:numFmt w:val="bullet"/>
+      <w:lvlText w:val="o"/>
+      <w:lvlJc w:val="left"/>
+      <w:pPr>
+        <w:ind w:left="5760" w:hanging="360"/>
+      </w:pPr>
+      <w:rPr>
+        <w:rFonts w:ascii="Courier New" w:hAnsi="Courier New" w:cs="Courier New" w:hint="default"/>
+      </w:rPr>
+    </w:lvl>
+    <w:lvl w:ilvl="8" w:tplc="04090005" w:tentative="1">
+      <w:start w:val="1"/>
+      <w:numFmt w:val="bullet"/>
+      <w:lvlText w:val=""/>
+      <w:lvlJc w:val="left"/>
+      <w:pPr>
+        <w:ind w:left="6480" w:hanging="360"/>
+      </w:pPr>
+      <w:rPr>
+        <w:rFonts w:ascii="Wingdings" w:hAnsi="Wingdings" w:hint="default"/>
+      </w:rPr>
+    </w:lvl>
+  </w:abstractNum>
+  <w:abstractNum w:abstractNumId="2">
+    <w:nsid w:val="131B154D"/>
+    <w:multiLevelType w:val="hybridMultilevel"/>
+    <w:tmpl w:val="A54259AE"/>
+    <w:lvl w:ilvl="0" w:tplc="04090001">
+      <w:start w:val="1"/>
+      <w:numFmt w:val="bullet"/>
+      <w:lvlText w:val=""/>
+      <w:lvlJc w:val="left"/>
+      <w:pPr>
+        <w:ind w:left="720" w:hanging="360"/>
+      </w:pPr>
+      <w:rPr>
+        <w:rFonts w:ascii="Symbol" w:hAnsi="Symbol" w:hint="default"/>
+      </w:rPr>
+    </w:lvl>
+    <w:lvl w:ilvl="1" w:tplc="04090001">
+      <w:start w:val="1"/>
+      <w:numFmt w:val="bullet"/>
+      <w:lvlText w:val=""/>
+      <w:lvlJc w:val="left"/>
+      <w:pPr>
+        <w:ind w:left="1440" w:hanging="360"/>
+      </w:pPr>
+      <w:rPr>
+        <w:rFonts w:ascii="Symbol" w:hAnsi="Symbol" w:hint="default"/>
+      </w:rPr>
+    </w:lvl>
+    <w:lvl w:ilvl="2" w:tplc="04090005" w:tentative="1">
+      <w:start w:val="1"/>
+      <w:numFmt w:val="bullet"/>
+      <w:lvlText w:val=""/>
+      <w:lvlJc w:val="left"/>
+      <w:pPr>
+        <w:ind w:left="2160" w:hanging="360"/>
+      </w:pPr>
+      <w:rPr>
+        <w:rFonts w:ascii="Wingdings" w:hAnsi="Wingdings" w:hint="default"/>
+      </w:rPr>
+    </w:lvl>
+    <w:lvl w:ilvl="3" w:tplc="04090001" w:tentative="1">
+      <w:start w:val="1"/>
+      <w:numFmt w:val="bullet"/>
+      <w:lvlText w:val=""/>
+      <w:lvlJc w:val="left"/>
+      <w:pPr>
+        <w:ind w:left="2880" w:hanging="360"/>
+      </w:pPr>
+      <w:rPr>
+        <w:rFonts w:ascii="Symbol" w:hAnsi="Symbol" w:hint="default"/>
+      </w:rPr>
+    </w:lvl>
+    <w:lvl w:ilvl="4" w:tplc="04090003" w:tentative="1">
+      <w:start w:val="1"/>
+      <w:numFmt w:val="bullet"/>
+      <w:lvlText w:val="o"/>
+      <w:lvlJc w:val="left"/>
+      <w:pPr>
+        <w:ind w:left="3600" w:hanging="360"/>
+      </w:pPr>
+      <w:rPr>
+        <w:rFonts w:ascii="Courier New" w:hAnsi="Courier New" w:cs="Courier New" w:hint="default"/>
+      </w:rPr>
+    </w:lvl>
+    <w:lvl w:ilvl="5" w:tplc="04090005" w:tentative="1">
+      <w:start w:val="1"/>
+      <w:numFmt w:val="bullet"/>
+      <w:lvlText w:val=""/>
+      <w:lvlJc w:val="left"/>
+      <w:pPr>
+        <w:ind w:left="4320" w:hanging="360"/>
+      </w:pPr>
+      <w:rPr>
+        <w:rFonts w:ascii="Wingdings" w:hAnsi="Wingdings" w:hint="default"/>
+      </w:rPr>
+    </w:lvl>
+    <w:lvl w:ilvl="6" w:tplc="04090001" w:tentative="1">
+      <w:start w:val="1"/>
+      <w:numFmt w:val="bullet"/>
+      <w:lvlText w:val=""/>
+      <w:lvlJc w:val="left"/>
+      <w:pPr>
+        <w:ind w:left="5040" w:hanging="360"/>
+      </w:pPr>
+      <w:rPr>
+        <w:rFonts w:ascii="Symbol" w:hAnsi="Symbol" w:hint="default"/>
+      </w:rPr>
+    </w:lvl>
+    <w:lvl w:ilvl="7" w:tplc="04090003" w:tentative="1">
+      <w:start w:val="1"/>
+      <w:numFmt w:val="bullet"/>
+      <w:lvlText w:val="o"/>
+      <w:lvlJc w:val="left"/>
+      <w:pPr>
+        <w:ind w:left="5760" w:hanging="360"/>
+      </w:pPr>
+      <w:rPr>
+        <w:rFonts w:ascii="Courier New" w:hAnsi="Courier New" w:cs="Courier New" w:hint="default"/>
+      </w:rPr>
+    </w:lvl>
+    <w:lvl w:ilvl="8" w:tplc="04090005" w:tentative="1">
+      <w:start w:val="1"/>
+      <w:numFmt w:val="bullet"/>
+      <w:lvlText w:val=""/>
+      <w:lvlJc w:val="left"/>
+      <w:pPr>
+        <w:ind w:left="6480" w:hanging="360"/>
+      </w:pPr>
+      <w:rPr>
+        <w:rFonts w:ascii="Wingdings" w:hAnsi="Wingdings" w:hint="default"/>
+      </w:rPr>
+    </w:lvl>
+  </w:abstractNum>
+  <w:abstractNum w:abstractNumId="3">
     <w:nsid w:val="1539574E"/>
     <w:multiLevelType w:val="multilevel"/>
     <w:tmpl w:val="07CC93F2"/>
@@ -18581,7 +19546,7 @@
       </w:rPr>
     </w:lvl>
   </w:abstractNum>
-  <w:abstractNum w:abstractNumId="2">
+  <w:abstractNum w:abstractNumId="4">
     <w:nsid w:val="1AEB70A1"/>
     <w:multiLevelType w:val="hybridMultilevel"/>
     <w:tmpl w:val="9C90E5EE"/>
@@ -18694,7 +19659,120 @@
       </w:rPr>
     </w:lvl>
   </w:abstractNum>
-  <w:abstractNum w:abstractNumId="3">
+  <w:abstractNum w:abstractNumId="5">
+    <w:nsid w:val="1CC155F0"/>
+    <w:multiLevelType w:val="hybridMultilevel"/>
+    <w:tmpl w:val="5268D8F8"/>
+    <w:lvl w:ilvl="0" w:tplc="04090001">
+      <w:start w:val="1"/>
+      <w:numFmt w:val="bullet"/>
+      <w:lvlText w:val=""/>
+      <w:lvlJc w:val="left"/>
+      <w:pPr>
+        <w:ind w:left="720" w:hanging="360"/>
+      </w:pPr>
+      <w:rPr>
+        <w:rFonts w:ascii="Symbol" w:hAnsi="Symbol" w:hint="default"/>
+      </w:rPr>
+    </w:lvl>
+    <w:lvl w:ilvl="1" w:tplc="04090003">
+      <w:start w:val="1"/>
+      <w:numFmt w:val="bullet"/>
+      <w:lvlText w:val="o"/>
+      <w:lvlJc w:val="left"/>
+      <w:pPr>
+        <w:ind w:left="1440" w:hanging="360"/>
+      </w:pPr>
+      <w:rPr>
+        <w:rFonts w:ascii="Courier New" w:hAnsi="Courier New" w:cs="Courier New" w:hint="default"/>
+      </w:rPr>
+    </w:lvl>
+    <w:lvl w:ilvl="2" w:tplc="04090005" w:tentative="1">
+      <w:start w:val="1"/>
+      <w:numFmt w:val="bullet"/>
+      <w:lvlText w:val=""/>
+      <w:lvlJc w:val="left"/>
+      <w:pPr>
+        <w:ind w:left="2160" w:hanging="360"/>
+      </w:pPr>
+      <w:rPr>
+        <w:rFonts w:ascii="Wingdings" w:hAnsi="Wingdings" w:hint="default"/>
+      </w:rPr>
+    </w:lvl>
+    <w:lvl w:ilvl="3" w:tplc="04090001" w:tentative="1">
+      <w:start w:val="1"/>
+      <w:numFmt w:val="bullet"/>
+      <w:lvlText w:val=""/>
+      <w:lvlJc w:val="left"/>
+      <w:pPr>
+        <w:ind w:left="2880" w:hanging="360"/>
+      </w:pPr>
+      <w:rPr>
+        <w:rFonts w:ascii="Symbol" w:hAnsi="Symbol" w:hint="default"/>
+      </w:rPr>
+    </w:lvl>
+    <w:lvl w:ilvl="4" w:tplc="04090003" w:tentative="1">
+      <w:start w:val="1"/>
+      <w:numFmt w:val="bullet"/>
+      <w:lvlText w:val="o"/>
+      <w:lvlJc w:val="left"/>
+      <w:pPr>
+        <w:ind w:left="3600" w:hanging="360"/>
+      </w:pPr>
+      <w:rPr>
+        <w:rFonts w:ascii="Courier New" w:hAnsi="Courier New" w:cs="Courier New" w:hint="default"/>
+      </w:rPr>
+    </w:lvl>
+    <w:lvl w:ilvl="5" w:tplc="04090005" w:tentative="1">
+      <w:start w:val="1"/>
+      <w:numFmt w:val="bullet"/>
+      <w:lvlText w:val=""/>
+      <w:lvlJc w:val="left"/>
+      <w:pPr>
+        <w:ind w:left="4320" w:hanging="360"/>
+      </w:pPr>
+      <w:rPr>
+        <w:rFonts w:ascii="Wingdings" w:hAnsi="Wingdings" w:hint="default"/>
+      </w:rPr>
+    </w:lvl>
+    <w:lvl w:ilvl="6" w:tplc="04090001" w:tentative="1">
+      <w:start w:val="1"/>
+      <w:numFmt w:val="bullet"/>
+      <w:lvlText w:val=""/>
+      <w:lvlJc w:val="left"/>
+      <w:pPr>
+        <w:ind w:left="5040" w:hanging="360"/>
+      </w:pPr>
+      <w:rPr>
+        <w:rFonts w:ascii="Symbol" w:hAnsi="Symbol" w:hint="default"/>
+      </w:rPr>
+    </w:lvl>
+    <w:lvl w:ilvl="7" w:tplc="04090003" w:tentative="1">
+      <w:start w:val="1"/>
+      <w:numFmt w:val="bullet"/>
+      <w:lvlText w:val="o"/>
+      <w:lvlJc w:val="left"/>
+      <w:pPr>
+        <w:ind w:left="5760" w:hanging="360"/>
+      </w:pPr>
+      <w:rPr>
+        <w:rFonts w:ascii="Courier New" w:hAnsi="Courier New" w:cs="Courier New" w:hint="default"/>
+      </w:rPr>
+    </w:lvl>
+    <w:lvl w:ilvl="8" w:tplc="04090005" w:tentative="1">
+      <w:start w:val="1"/>
+      <w:numFmt w:val="bullet"/>
+      <w:lvlText w:val=""/>
+      <w:lvlJc w:val="left"/>
+      <w:pPr>
+        <w:ind w:left="6480" w:hanging="360"/>
+      </w:pPr>
+      <w:rPr>
+        <w:rFonts w:ascii="Wingdings" w:hAnsi="Wingdings" w:hint="default"/>
+      </w:rPr>
+    </w:lvl>
+  </w:abstractNum>
+  <w:abstractNum w:abstractNumId="6">
     <w:nsid w:val="317768E5"/>
     <w:multiLevelType w:val="multilevel"/>
     <w:tmpl w:val="B1DCD8F4"/>
@@ -18807,7 +19885,7 @@
       </w:rPr>
     </w:lvl>
   </w:abstractNum>
-  <w:abstractNum w:abstractNumId="4">
+  <w:abstractNum w:abstractNumId="7">
     <w:nsid w:val="37EB654B"/>
     <w:multiLevelType w:val="hybridMultilevel"/>
     <w:tmpl w:val="97005E20"/>
@@ -18920,7 +19998,7 @@
       </w:rPr>
     </w:lvl>
   </w:abstractNum>
-  <w:abstractNum w:abstractNumId="5">
+  <w:abstractNum w:abstractNumId="8">
     <w:nsid w:val="398033F6"/>
     <w:multiLevelType w:val="hybridMultilevel"/>
     <w:tmpl w:val="31200616"/>
@@ -19033,7 +20111,7 @@
       </w:rPr>
     </w:lvl>
   </w:abstractNum>
-  <w:abstractNum w:abstractNumId="6">
+  <w:abstractNum w:abstractNumId="9">
     <w:nsid w:val="470A1009"/>
     <w:multiLevelType w:val="hybridMultilevel"/>
     <w:tmpl w:val="A1604EA6"/>
@@ -19122,7 +20200,120 @@
       </w:pPr>
     </w:lvl>
   </w:abstractNum>
-  <w:abstractNum w:abstractNumId="7">
+  <w:abstractNum w:abstractNumId="10">
+    <w:nsid w:val="489005D9"/>
+    <w:multiLevelType w:val="hybridMultilevel"/>
+    <w:tmpl w:val="0F220E04"/>
+    <w:lvl w:ilvl="0" w:tplc="04090001">
+      <w:start w:val="1"/>
+      <w:numFmt w:val="bullet"/>
+      <w:lvlText w:val=""/>
+      <w:lvlJc w:val="left"/>
+      <w:pPr>
+        <w:ind w:left="720" w:hanging="360"/>
+      </w:pPr>
+      <w:rPr>
+        <w:rFonts w:ascii="Symbol" w:hAnsi="Symbol" w:hint="default"/>
+      </w:rPr>
+    </w:lvl>
+    <w:lvl w:ilvl="1" w:tplc="04090003">
+      <w:start w:val="1"/>
+      <w:numFmt w:val="bullet"/>
+      <w:lvlText w:val="o"/>
+      <w:lvlJc w:val="left"/>
+      <w:pPr>
+        <w:ind w:left="1440" w:hanging="360"/>
+      </w:pPr>
+      <w:rPr>
+        <w:rFonts w:ascii="Courier New" w:hAnsi="Courier New" w:cs="Courier New" w:hint="default"/>
+      </w:rPr>
+    </w:lvl>
+    <w:lvl w:ilvl="2" w:tplc="04090005" w:tentative="1">
+      <w:start w:val="1"/>
+      <w:numFmt w:val="bullet"/>
+      <w:lvlText w:val=""/>
+      <w:lvlJc w:val="left"/>
+      <w:pPr>
+        <w:ind w:left="2160" w:hanging="360"/>
+      </w:pPr>
+      <w:rPr>
+        <w:rFonts w:ascii="Wingdings" w:hAnsi="Wingdings" w:hint="default"/>
+      </w:rPr>
+    </w:lvl>
+    <w:lvl w:ilvl="3" w:tplc="04090001" w:tentative="1">
+      <w:start w:val="1"/>
+      <w:numFmt w:val="bullet"/>
+      <w:lvlText w:val=""/>
+      <w:lvlJc w:val="left"/>
+      <w:pPr>
+        <w:ind w:left="2880" w:hanging="360"/>
+      </w:pPr>
+      <w:rPr>
+        <w:rFonts w:ascii="Symbol" w:hAnsi="Symbol" w:hint="default"/>
+      </w:rPr>
+    </w:lvl>
+    <w:lvl w:ilvl="4" w:tplc="04090003" w:tentative="1">
+      <w:start w:val="1"/>
+      <w:numFmt w:val="bullet"/>
+      <w:lvlText w:val="o"/>
+      <w:lvlJc w:val="left"/>
+      <w:pPr>
+        <w:ind w:left="3600" w:hanging="360"/>
+      </w:pPr>
+      <w:rPr>
+        <w:rFonts w:ascii="Courier New" w:hAnsi="Courier New" w:cs="Courier New" w:hint="default"/>
+      </w:rPr>
+    </w:lvl>
+    <w:lvl w:ilvl="5" w:tplc="04090005" w:tentative="1">
+      <w:start w:val="1"/>
+      <w:numFmt w:val="bullet"/>
+      <w:lvlText w:val=""/>
+      <w:lvlJc w:val="left"/>
+      <w:pPr>
+        <w:ind w:left="4320" w:hanging="360"/>
+      </w:pPr>
+      <w:rPr>
+        <w:rFonts w:ascii="Wingdings" w:hAnsi="Wingdings" w:hint="default"/>
+      </w:rPr>
+    </w:lvl>
+    <w:lvl w:ilvl="6" w:tplc="04090001" w:tentative="1">
+      <w:start w:val="1"/>
+      <w:numFmt w:val="bullet"/>
+      <w:lvlText w:val=""/>
+      <w:lvlJc w:val="left"/>
+      <w:pPr>
+        <w:ind w:left="5040" w:hanging="360"/>
+      </w:pPr>
+      <w:rPr>
+        <w:rFonts w:ascii="Symbol" w:hAnsi="Symbol" w:hint="default"/>
+      </w:rPr>
+    </w:lvl>
+    <w:lvl w:ilvl="7" w:tplc="04090003" w:tentative="1">
+      <w:start w:val="1"/>
+      <w:numFmt w:val="bullet"/>
+      <w:lvlText w:val="o"/>
+      <w:lvlJc w:val="left"/>
+      <w:pPr>
+        <w:ind w:left="5760" w:hanging="360"/>
+      </w:pPr>
+      <w:rPr>
+        <w:rFonts w:ascii="Courier New" w:hAnsi="Courier New" w:cs="Courier New" w:hint="default"/>
+      </w:rPr>
+    </w:lvl>
+    <w:lvl w:ilvl="8" w:tplc="04090005" w:tentative="1">
+      <w:start w:val="1"/>
+      <w:numFmt w:val="bullet"/>
+      <w:lvlText w:val=""/>
+      <w:lvlJc w:val="left"/>
+      <w:pPr>
+        <w:ind w:left="6480" w:hanging="360"/>
+      </w:pPr>
+      <w:rPr>
+        <w:rFonts w:ascii="Wingdings" w:hAnsi="Wingdings" w:hint="default"/>
+      </w:rPr>
+    </w:lvl>
+  </w:abstractNum>
+  <w:abstractNum w:abstractNumId="11">
     <w:nsid w:val="48BD489C"/>
     <w:multiLevelType w:val="multilevel"/>
     <w:tmpl w:val="BAF6E278"/>
@@ -19235,7 +20426,7 @@
       </w:rPr>
     </w:lvl>
   </w:abstractNum>
-  <w:abstractNum w:abstractNumId="8">
+  <w:abstractNum w:abstractNumId="12">
     <w:nsid w:val="54603C43"/>
     <w:multiLevelType w:val="multilevel"/>
     <w:tmpl w:val="1024A122"/>
@@ -19348,7 +20539,7 @@
       </w:rPr>
     </w:lvl>
   </w:abstractNum>
-  <w:abstractNum w:abstractNumId="9">
+  <w:abstractNum w:abstractNumId="13">
     <w:nsid w:val="5E2048AB"/>
     <w:multiLevelType w:val="hybridMultilevel"/>
     <w:tmpl w:val="22D24DAA"/>
@@ -19460,7 +20651,7 @@
       </w:rPr>
     </w:lvl>
   </w:abstractNum>
-  <w:abstractNum w:abstractNumId="10">
+  <w:abstractNum w:abstractNumId="14">
     <w:nsid w:val="70E30296"/>
     <w:multiLevelType w:val="hybridMultilevel"/>
     <w:tmpl w:val="E0BE8628"/>
@@ -19573,7 +20764,7 @@
       </w:rPr>
     </w:lvl>
   </w:abstractNum>
-  <w:abstractNum w:abstractNumId="11">
+  <w:abstractNum w:abstractNumId="15">
     <w:nsid w:val="7D172088"/>
     <w:multiLevelType w:val="hybridMultilevel"/>
     <w:tmpl w:val="C6F673D8"/>
@@ -19686,7 +20877,7 @@
       </w:rPr>
     </w:lvl>
   </w:abstractNum>
-  <w:abstractNum w:abstractNumId="12">
+  <w:abstractNum w:abstractNumId="16">
     <w:nsid w:val="7EBB1B1B"/>
     <w:multiLevelType w:val="hybridMultilevel"/>
     <w:tmpl w:val="C470B180"/>
@@ -19799,43 +20990,55 @@
     </w:lvl>
   </w:abstractNum>
   <w:num w:numId="1">
+    <w:abstractNumId w:val="16"/>
+  </w:num>
+  <w:num w:numId="2">
+    <w:abstractNumId w:val="3"/>
+  </w:num>
+  <w:num w:numId="3">
+    <w:abstractNumId w:val="6"/>
+  </w:num>
+  <w:num w:numId="4">
+    <w:abstractNumId w:val="11"/>
+  </w:num>
+  <w:num w:numId="5">
     <w:abstractNumId w:val="12"/>
   </w:num>
-  <w:num w:numId="2">
-    <w:abstractNumId w:val="1"/>
+  <w:num w:numId="6">
+    <w:abstractNumId w:val="9"/>
   </w:num>
-  <w:num w:numId="3">
-    <w:abstractNumId w:val="3"/>
+  <w:num w:numId="7">
+    <w:abstractNumId w:val="4"/>
   </w:num>
-  <w:num w:numId="4">
+  <w:num w:numId="8">
     <w:abstractNumId w:val="7"/>
   </w:num>
-  <w:num w:numId="5">
+  <w:num w:numId="9">
     <w:abstractNumId w:val="8"/>
   </w:num>
-  <w:num w:numId="6">
-    <w:abstractNumId w:val="6"/>
-  </w:num>
-  <w:num w:numId="7">
-    <w:abstractNumId w:val="2"/>
-  </w:num>
-  <w:num w:numId="8">
-    <w:abstractNumId w:val="4"/>
-  </w:num>
-  <w:num w:numId="9">
-    <w:abstractNumId w:val="5"/>
-  </w:num>
   <w:num w:numId="10">
-    <w:abstractNumId w:val="10"/>
+    <w:abstractNumId w:val="14"/>
   </w:num>
   <w:num w:numId="11">
-    <w:abstractNumId w:val="9"/>
+    <w:abstractNumId w:val="13"/>
   </w:num>
   <w:num w:numId="12">
     <w:abstractNumId w:val="0"/>
   </w:num>
   <w:num w:numId="13">
-    <w:abstractNumId w:val="11"/>
+    <w:abstractNumId w:val="15"/>
+  </w:num>
+  <w:num w:numId="14">
+    <w:abstractNumId w:val="10"/>
+  </w:num>
+  <w:num w:numId="15">
+    <w:abstractNumId w:val="2"/>
+  </w:num>
+  <w:num w:numId="16">
+    <w:abstractNumId w:val="5"/>
+  </w:num>
+  <w:num w:numId="17">
+    <w:abstractNumId w:val="1"/>
   </w:num>
 </w:numbering>
 </file>
@@ -20594,524 +21797,6 @@
     </w:rPr>
   </w:style>
 </w:styles>
-</file>
-
-<file path=word/glossary/document.xml><?xml version="1.0" encoding="utf-8"?>
-<w:glossaryDocument xmlns:wpc="http://schemas.microsoft.com/office/word/2010/wordprocessingCanvas" xmlns:mc="http://schemas.openxmlformats.org/markup-compatibility/2006" xmlns:o="urn:schemas-microsoft-com:office:office" xmlns:r="http://schemas.openxmlformats.org/officeDocument/2006/relationships" xmlns:m="http://schemas.openxmlformats.org/officeDocument/2006/math" xmlns:v="urn:schemas-microsoft-com:vml" xmlns:wp14="http://schemas.microsoft.com/office/word/2010/wordprocessingDrawing" xmlns:wp="http://schemas.openxmlformats.org/drawingml/2006/wordprocessingDrawing" xmlns:w10="urn:schemas-microsoft-com:office:word" xmlns:w="http://schemas.openxmlformats.org/wordprocessingml/2006/main" xmlns:w14="http://schemas.microsoft.com/office/word/2010/wordml" xmlns:wpg="http://schemas.microsoft.com/office/word/2010/wordprocessingGroup" xmlns:wpi="http://schemas.microsoft.com/office/word/2010/wordprocessingInk" xmlns:wne="http://schemas.microsoft.com/office/word/2006/wordml" xmlns:wps="http://schemas.microsoft.com/office/word/2010/wordprocessingShape" mc:Ignorable="w14 wp14"/>
-</file>
-
-<file path=word/glossary/fontTable.xml><?xml version="1.0" encoding="utf-8"?>
-<w:fonts xmlns:mc="http://schemas.openxmlformats.org/markup-compatibility/2006" xmlns:r="http://schemas.openxmlformats.org/officeDocument/2006/relationships" xmlns:w="http://schemas.openxmlformats.org/wordprocessingml/2006/main" xmlns:w14="http://schemas.microsoft.com/office/word/2010/wordml" mc:Ignorable="w14">
-  <w:font w:name="Times New Roman">
-    <w:panose1 w:val="02020603050405020304"/>
-    <w:charset w:val="00"/>
-    <w:family w:val="roman"/>
-    <w:pitch w:val="variable"/>
-    <w:sig w:usb0="E0002AEF" w:usb1="C0007841" w:usb2="00000009" w:usb3="00000000" w:csb0="000001FF" w:csb1="00000000"/>
-  </w:font>
-  <w:font w:name="Calibri">
-    <w:panose1 w:val="020F0502020204030204"/>
-    <w:charset w:val="00"/>
-    <w:family w:val="swiss"/>
-    <w:pitch w:val="variable"/>
-    <w:sig w:usb0="E10002FF" w:usb1="4000ACFF" w:usb2="00000009" w:usb3="00000000" w:csb0="0000019F" w:csb1="00000000"/>
-  </w:font>
-  <w:font w:name="Courier New">
-    <w:panose1 w:val="02070309020205020404"/>
-    <w:charset w:val="00"/>
-    <w:family w:val="modern"/>
-    <w:pitch w:val="fixed"/>
-    <w:sig w:usb0="E0002AFF" w:usb1="C0007843" w:usb2="00000009" w:usb3="00000000" w:csb0="000001FF" w:csb1="00000000"/>
-  </w:font>
-  <w:font w:name="Wingdings">
-    <w:panose1 w:val="05000000000000000000"/>
-    <w:charset w:val="02"/>
-    <w:family w:val="auto"/>
-    <w:pitch w:val="variable"/>
-    <w:sig w:usb0="00000000" w:usb1="10000000" w:usb2="00000000" w:usb3="00000000" w:csb0="80000000" w:csb1="00000000"/>
-  </w:font>
-  <w:font w:name="Symbol">
-    <w:panose1 w:val="05050102010706020507"/>
-    <w:charset w:val="02"/>
-    <w:family w:val="roman"/>
-    <w:pitch w:val="variable"/>
-    <w:sig w:usb0="00000000" w:usb1="10000000" w:usb2="00000000" w:usb3="00000000" w:csb0="80000000" w:csb1="00000000"/>
-  </w:font>
-  <w:font w:name="Cambria">
-    <w:panose1 w:val="02040503050406030204"/>
-    <w:charset w:val="00"/>
-    <w:family w:val="roman"/>
-    <w:pitch w:val="variable"/>
-    <w:sig w:usb0="E00002FF" w:usb1="400004FF" w:usb2="00000000" w:usb3="00000000" w:csb0="0000019F" w:csb1="00000000"/>
-  </w:font>
-  <w:font w:name="Tahoma">
-    <w:panose1 w:val="020B0604030504040204"/>
-    <w:charset w:val="00"/>
-    <w:family w:val="swiss"/>
-    <w:pitch w:val="variable"/>
-    <w:sig w:usb0="E1002AFF" w:usb1="C000605B" w:usb2="00000029" w:usb3="00000000" w:csb0="000101FF" w:csb1="00000000"/>
-  </w:font>
-  <w:font w:name="Open Sans">
-    <w:altName w:val="Times New Roman"/>
-    <w:panose1 w:val="00000000000000000000"/>
-    <w:charset w:val="00"/>
-    <w:family w:val="roman"/>
-    <w:notTrueType/>
-    <w:pitch w:val="default"/>
-  </w:font>
-  <w:font w:name="Cambria Math">
-    <w:panose1 w:val="02040503050406030204"/>
-    <w:charset w:val="00"/>
-    <w:family w:val="roman"/>
-    <w:pitch w:val="variable"/>
-    <w:sig w:usb0="E00002FF" w:usb1="420024FF" w:usb2="00000000" w:usb3="00000000" w:csb0="0000019F" w:csb1="00000000"/>
-  </w:font>
-</w:fonts>
-</file>
-
-<file path=word/glossary/settings.xml><?xml version="1.0" encoding="utf-8"?>
-<w:settings xmlns:mc="http://schemas.openxmlformats.org/markup-compatibility/2006" xmlns:o="urn:schemas-microsoft-com:office:office" xmlns:r="http://schemas.openxmlformats.org/officeDocument/2006/relationships" xmlns:m="http://schemas.openxmlformats.org/officeDocument/2006/math" xmlns:v="urn:schemas-microsoft-com:vml" xmlns:w10="urn:schemas-microsoft-com:office:word" xmlns:w="http://schemas.openxmlformats.org/wordprocessingml/2006/main" xmlns:w14="http://schemas.microsoft.com/office/word/2010/wordml" xmlns:sl="http://schemas.openxmlformats.org/schemaLibrary/2006/main" mc:Ignorable="w14">
-  <w:view w:val="normal"/>
-  <w:defaultTabStop w:val="720"/>
-  <w:characterSpacingControl w:val="doNotCompress"/>
-  <w:compat>
-    <w:useFELayout/>
-    <w:compatSetting w:name="compatibilityMode" w:uri="http://schemas.microsoft.com/office/word" w:val="14"/>
-    <w:compatSetting w:name="overrideTableStyleFontSizeAndJustification" w:uri="http://schemas.microsoft.com/office/word" w:val="1"/>
-    <w:compatSetting w:name="enableOpenTypeFeatures" w:uri="http://schemas.microsoft.com/office/word" w:val="1"/>
-    <w:compatSetting w:name="doNotFlipMirrorIndents" w:uri="http://schemas.microsoft.com/office/word" w:val="1"/>
-  </w:compat>
-  <w:rsids>
-    <w:rsidRoot w:val="000B3CD8"/>
-    <w:rsid w:val="000B3CD8"/>
-    <w:rsid w:val="00B06B12"/>
-    <w:rsid w:val="00D73A79"/>
-  </w:rsids>
-  <m:mathPr>
-    <m:mathFont m:val="Cambria Math"/>
-    <m:brkBin m:val="before"/>
-    <m:brkBinSub m:val="--"/>
-    <m:smallFrac m:val="0"/>
-    <m:dispDef/>
-    <m:lMargin m:val="0"/>
-    <m:rMargin m:val="0"/>
-    <m:defJc m:val="centerGroup"/>
-    <m:wrapIndent m:val="1440"/>
-    <m:intLim m:val="subSup"/>
-    <m:naryLim m:val="undOvr"/>
-  </m:mathPr>
-  <w:themeFontLang w:val="en-US"/>
-  <w:clrSchemeMapping w:bg1="light1" w:t1="dark1" w:bg2="light2" w:t2="dark2" w:accent1="accent1" w:accent2="accent2" w:accent3="accent3" w:accent4="accent4" w:accent5="accent5" w:accent6="accent6" w:hyperlink="hyperlink" w:followedHyperlink="followedHyperlink"/>
-  <w:decimalSymbol w:val="."/>
-  <w:listSeparator w:val=","/>
-</w:settings>
-</file>
-
-<file path=word/glossary/styles.xml><?xml version="1.0" encoding="utf-8"?>
-<w:styles xmlns:mc="http://schemas.openxmlformats.org/markup-compatibility/2006" xmlns:r="http://schemas.openxmlformats.org/officeDocument/2006/relationships" xmlns:w="http://schemas.openxmlformats.org/wordprocessingml/2006/main" xmlns:w14="http://schemas.microsoft.com/office/word/2010/wordml" mc:Ignorable="w14">
-  <w:docDefaults>
-    <w:rPrDefault>
-      <w:rPr>
-        <w:rFonts w:asciiTheme="minorHAnsi" w:eastAsiaTheme="minorEastAsia" w:hAnsiTheme="minorHAnsi" w:cstheme="minorBidi"/>
-        <w:sz w:val="22"/>
-        <w:szCs w:val="22"/>
-        <w:lang w:val="en-US" w:eastAsia="en-US" w:bidi="ar-SA"/>
-      </w:rPr>
-    </w:rPrDefault>
-    <w:pPrDefault>
-      <w:pPr>
-        <w:spacing w:after="200" w:line="276" w:lineRule="auto"/>
-      </w:pPr>
-    </w:pPrDefault>
-  </w:docDefaults>
-  <w:latentStyles w:defLockedState="0" w:defUIPriority="99" w:defSemiHidden="1" w:defUnhideWhenUsed="1" w:defQFormat="0" w:count="267">
-    <w:lsdException w:name="Normal" w:semiHidden="0" w:uiPriority="0" w:unhideWhenUsed="0" w:qFormat="1"/>
-    <w:lsdException w:name="heading 1" w:semiHidden="0" w:uiPriority="9" w:unhideWhenUsed="0" w:qFormat="1"/>
-    <w:lsdException w:name="heading 2" w:uiPriority="9" w:qFormat="1"/>
-    <w:lsdException w:name="heading 3" w:uiPriority="9" w:qFormat="1"/>
-    <w:lsdException w:name="heading 4" w:uiPriority="9" w:qFormat="1"/>
-    <w:lsdException w:name="heading 5" w:uiPriority="9" w:qFormat="1"/>
-    <w:lsdException w:name="heading 6" w:uiPriority="9" w:qFormat="1"/>
-    <w:lsdException w:name="heading 7" w:uiPriority="9" w:qFormat="1"/>
-    <w:lsdException w:name="heading 8" w:uiPriority="9" w:qFormat="1"/>
-    <w:lsdException w:name="heading 9" w:uiPriority="9" w:qFormat="1"/>
-    <w:lsdException w:name="toc 1" w:uiPriority="39"/>
-    <w:lsdException w:name="toc 2" w:uiPriority="39"/>
-    <w:lsdException w:name="toc 3" w:uiPriority="39"/>
-    <w:lsdException w:name="toc 4" w:uiPriority="39"/>
-    <w:lsdException w:name="toc 5" w:uiPriority="39"/>
-    <w:lsdException w:name="toc 6" w:uiPriority="39"/>
-    <w:lsdException w:name="toc 7" w:uiPriority="39"/>
-    <w:lsdException w:name="toc 8" w:uiPriority="39"/>
-    <w:lsdException w:name="toc 9" w:uiPriority="39"/>
-    <w:lsdException w:name="caption" w:uiPriority="35" w:qFormat="1"/>
-    <w:lsdException w:name="Title" w:semiHidden="0" w:uiPriority="10" w:unhideWhenUsed="0" w:qFormat="1"/>
-    <w:lsdException w:name="Default Paragraph Font" w:uiPriority="1"/>
-    <w:lsdException w:name="Subtitle" w:semiHidden="0" w:uiPriority="11" w:unhideWhenUsed="0" w:qFormat="1"/>
-    <w:lsdException w:name="Strong" w:semiHidden="0" w:uiPriority="22" w:unhideWhenUsed="0" w:qFormat="1"/>
-    <w:lsdException w:name="Emphasis" w:semiHidden="0" w:uiPriority="20" w:unhideWhenUsed="0" w:qFormat="1"/>
-    <w:lsdException w:name="Table Grid" w:semiHidden="0" w:uiPriority="59" w:unhideWhenUsed="0"/>
-    <w:lsdException w:name="Placeholder Text" w:unhideWhenUsed="0"/>
-    <w:lsdException w:name="No Spacing" w:semiHidden="0" w:uiPriority="1" w:unhideWhenUsed="0" w:qFormat="1"/>
-    <w:lsdException w:name="Light Shading" w:semiHidden="0" w:uiPriority="60" w:unhideWhenUsed="0"/>
-    <w:lsdException w:name="Light List" w:semiHidden="0" w:uiPriority="61" w:unhideWhenUsed="0"/>
-    <w:lsdException w:name="Light Grid" w:semiHidden="0" w:uiPriority="62" w:unhideWhenUsed="0"/>
-    <w:lsdException w:name="Medium Shading 1" w:semiHidden="0" w:uiPriority="63" w:unhideWhenUsed="0"/>
-    <w:lsdException w:name="Medium Shading 2" w:semiHidden="0" w:uiPriority="64" w:unhideWhenUsed="0"/>
-    <w:lsdException w:name="Medium List 1" w:semiHidden="0" w:uiPriority="65" w:unhideWhenUsed="0"/>
-    <w:lsdException w:name="Medium List 2" w:semiHidden="0" w:uiPriority="66" w:unhideWhenUsed="0"/>
-    <w:lsdException w:name="Medium Grid 1" w:semiHidden="0" w:uiPriority="67" w:unhideWhenUsed="0"/>
-    <w:lsdException w:name="Medium Grid 2" w:semiHidden="0" w:uiPriority="68" w:unhideWhenUsed="0"/>
-    <w:lsdException w:name="Medium Grid 3" w:semiHidden="0" w:uiPriority="69" w:unhideWhenUsed="0"/>
-    <w:lsdException w:name="Dark List" w:semiHidden="0" w:uiPriority="70" w:unhideWhenUsed="0"/>
-    <w:lsdException w:name="Colorful Shading" w:semiHidden="0" w:uiPriority="71" w:unhideWhenUsed="0"/>
-    <w:lsdException w:name="Colorful List" w:semiHidden="0" w:uiPriority="72" w:unhideWhenUsed="0"/>
-    <w:lsdException w:name="Colorful Grid" w:semiHidden="0" w:uiPriority="73" w:unhideWhenUsed="0"/>
-    <w:lsdException w:name="Light Shading Accent 1" w:semiHidden="0" w:uiPriority="60" w:unhideWhenUsed="0"/>
-    <w:lsdException w:name="Light List Accent 1" w:semiHidden="0" w:uiPriority="61" w:unhideWhenUsed="0"/>
-    <w:lsdException w:name="Light Grid Accent 1" w:semiHidden="0" w:uiPriority="62" w:unhideWhenUsed="0"/>
-    <w:lsdException w:name="Medium Shading 1 Accent 1" w:semiHidden="0" w:uiPriority="63" w:unhideWhenUsed="0"/>
-    <w:lsdException w:name="Medium Shading 2 Accent 1" w:semiHidden="0" w:uiPriority="64" w:unhideWhenUsed="0"/>
-    <w:lsdException w:name="Medium List 1 Accent 1" w:semiHidden="0" w:uiPriority="65" w:unhideWhenUsed="0"/>
-    <w:lsdException w:name="Revision" w:unhideWhenUsed="0"/>
-    <w:lsdException w:name="List Paragraph" w:semiHidden="0" w:uiPriority="34" w:unhideWhenUsed="0" w:qFormat="1"/>
-    <w:lsdException w:name="Quote" w:semiHidden="0" w:uiPriority="29" w:unhideWhenUsed="0" w:qFormat="1"/>
-    <w:lsdException w:name="Intense Quote" w:semiHidden="0" w:uiPriority="30" w:unhideWhenUsed="0" w:qFormat="1"/>
-    <w:lsdException w:name="Medium List 2 Accent 1" w:semiHidden="0" w:uiPriority="66" w:unhideWhenUsed="0"/>
-    <w:lsdException w:name="Medium Grid 1 Accent 1" w:semiHidden="0" w:uiPriority="67" w:unhideWhenUsed="0"/>
-    <w:lsdException w:name="Medium Grid 2 Accent 1" w:semiHidden="0" w:uiPriority="68" w:unhideWhenUsed="0"/>
-    <w:lsdException w:name="Medium Grid 3 Accent 1" w:semiHidden="0" w:uiPriority="69" w:unhideWhenUsed="0"/>
-    <w:lsdException w:name="Dark List Accent 1" w:semiHidden="0" w:uiPriority="70" w:unhideWhenUsed="0"/>
-    <w:lsdException w:name="Colorful Shading Accent 1" w:semiHidden="0" w:uiPriority="71" w:unhideWhenUsed="0"/>
-    <w:lsdException w:name="Colorful List Accent 1" w:semiHidden="0" w:uiPriority="72" w:unhideWhenUsed="0"/>
-    <w:lsdException w:name="Colorful Grid Accent 1" w:semiHidden="0" w:uiPriority="73" w:unhideWhenUsed="0"/>
-    <w:lsdException w:name="Light Shading Accent 2" w:semiHidden="0" w:uiPriority="60" w:unhideWhenUsed="0"/>
-    <w:lsdException w:name="Light List Accent 2" w:semiHidden="0" w:uiPriority="61" w:unhideWhenUsed="0"/>
-    <w:lsdException w:name="Light Grid Accent 2" w:semiHidden="0" w:uiPriority="62" w:unhideWhenUsed="0"/>
-    <w:lsdException w:name="Medium Shading 1 Accent 2" w:semiHidden="0" w:uiPriority="63" w:unhideWhenUsed="0"/>
-    <w:lsdException w:name="Medium Shading 2 Accent 2" w:semiHidden="0" w:uiPriority="64" w:unhideWhenUsed="0"/>
-    <w:lsdException w:name="Medium List 1 Accent 2" w:semiHidden="0" w:uiPriority="65" w:unhideWhenUsed="0"/>
-    <w:lsdException w:name="Medium List 2 Accent 2" w:semiHidden="0" w:uiPriority="66" w:unhideWhenUsed="0"/>
-    <w:lsdException w:name="Medium Grid 1 Accent 2" w:semiHidden="0" w:uiPriority="67" w:unhideWhenUsed="0"/>
-    <w:lsdException w:name="Medium Grid 2 Accent 2" w:semiHidden="0" w:uiPriority="68" w:unhideWhenUsed="0"/>
-    <w:lsdException w:name="Medium Grid 3 Accent 2" w:semiHidden="0" w:uiPriority="69" w:unhideWhenUsed="0"/>
-    <w:lsdException w:name="Dark List Accent 2" w:semiHidden="0" w:uiPriority="70" w:unhideWhenUsed="0"/>
-    <w:lsdException w:name="Colorful Shading Accent 2" w:semiHidden="0" w:uiPriority="71" w:unhideWhenUsed="0"/>
-    <w:lsdException w:name="Colorful List Accent 2" w:semiHidden="0" w:uiPriority="72" w:unhideWhenUsed="0"/>
-    <w:lsdException w:name="Colorful Grid Accent 2" w:semiHidden="0" w:uiPriority="73" w:unhideWhenUsed="0"/>
-    <w:lsdException w:name="Light Shading Accent 3" w:semiHidden="0" w:uiPriority="60" w:unhideWhenUsed="0"/>
-    <w:lsdException w:name="Light List Accent 3" w:semiHidden="0" w:uiPriority="61" w:unhideWhenUsed="0"/>
-    <w:lsdException w:name="Light Grid Accent 3" w:semiHidden="0" w:uiPriority="62" w:unhideWhenUsed="0"/>
-    <w:lsdException w:name="Medium Shading 1 Accent 3" w:semiHidden="0" w:uiPriority="63" w:unhideWhenUsed="0"/>
-    <w:lsdException w:name="Medium Shading 2 Accent 3" w:semiHidden="0" w:uiPriority="64" w:unhideWhenUsed="0"/>
-    <w:lsdException w:name="Medium List 1 Accent 3" w:semiHidden="0" w:uiPriority="65" w:unhideWhenUsed="0"/>
-    <w:lsdException w:name="Medium List 2 Accent 3" w:semiHidden="0" w:uiPriority="66" w:unhideWhenUsed="0"/>
-    <w:lsdException w:name="Medium Grid 1 Accent 3" w:semiHidden="0" w:uiPriority="67" w:unhideWhenUsed="0"/>
-    <w:lsdException w:name="Medium Grid 2 Accent 3" w:semiHidden="0" w:uiPriority="68" w:unhideWhenUsed="0"/>
-    <w:lsdException w:name="Medium Grid 3 Accent 3" w:semiHidden="0" w:uiPriority="69" w:unhideWhenUsed="0"/>
-    <w:lsdException w:name="Dark List Accent 3" w:semiHidden="0" w:uiPriority="70" w:unhideWhenUsed="0"/>
-    <w:lsdException w:name="Colorful Shading Accent 3" w:semiHidden="0" w:uiPriority="71" w:unhideWhenUsed="0"/>
-    <w:lsdException w:name="Colorful List Accent 3" w:semiHidden="0" w:uiPriority="72" w:unhideWhenUsed="0"/>
-    <w:lsdException w:name="Colorful Grid Accent 3" w:semiHidden="0" w:uiPriority="73" w:unhideWhenUsed="0"/>
-    <w:lsdException w:name="Light Shading Accent 4" w:semiHidden="0" w:uiPriority="60" w:unhideWhenUsed="0"/>
-    <w:lsdException w:name="Light List Accent 4" w:semiHidden="0" w:uiPriority="61" w:unhideWhenUsed="0"/>
-    <w:lsdException w:name="Light Grid Accent 4" w:semiHidden="0" w:uiPriority="62" w:unhideWhenUsed="0"/>
-    <w:lsdException w:name="Medium Shading 1 Accent 4" w:semiHidden="0" w:uiPriority="63" w:unhideWhenUsed="0"/>
-    <w:lsdException w:name="Medium Shading 2 Accent 4" w:semiHidden="0" w:uiPriority="64" w:unhideWhenUsed="0"/>
-    <w:lsdException w:name="Medium List 1 Accent 4" w:semiHidden="0" w:uiPriority="65" w:unhideWhenUsed="0"/>
-    <w:lsdException w:name="Medium List 2 Accent 4" w:semiHidden="0" w:uiPriority="66" w:unhideWhenUsed="0"/>
-    <w:lsdException w:name="Medium Grid 1 Accent 4" w:semiHidden="0" w:uiPriority="67" w:unhideWhenUsed="0"/>
-    <w:lsdException w:name="Medium Grid 2 Accent 4" w:semiHidden="0" w:uiPriority="68" w:unhideWhenUsed="0"/>
-    <w:lsdException w:name="Medium Grid 3 Accent 4" w:semiHidden="0" w:uiPriority="69" w:unhideWhenUsed="0"/>
-    <w:lsdException w:name="Dark List Accent 4" w:semiHidden="0" w:uiPriority="70" w:unhideWhenUsed="0"/>
-    <w:lsdException w:name="Colorful Shading Accent 4" w:semiHidden="0" w:uiPriority="71" w:unhideWhenUsed="0"/>
-    <w:lsdException w:name="Colorful List Accent 4" w:semiHidden="0" w:uiPriority="72" w:unhideWhenUsed="0"/>
-    <w:lsdException w:name="Colorful Grid Accent 4" w:semiHidden="0" w:uiPriority="73" w:unhideWhenUsed="0"/>
-    <w:lsdException w:name="Light Shading Accent 5" w:semiHidden="0" w:uiPriority="60" w:unhideWhenUsed="0"/>
-    <w:lsdException w:name="Light List Accent 5" w:semiHidden="0" w:uiPriority="61" w:unhideWhenUsed="0"/>
-    <w:lsdException w:name="Light Grid Accent 5" w:semiHidden="0" w:uiPriority="62" w:unhideWhenUsed="0"/>
-    <w:lsdException w:name="Medium Shading 1 Accent 5" w:semiHidden="0" w:uiPriority="63" w:unhideWhenUsed="0"/>
-    <w:lsdException w:name="Medium Shading 2 Accent 5" w:semiHidden="0" w:uiPriority="64" w:unhideWhenUsed="0"/>
-    <w:lsdException w:name="Medium List 1 Accent 5" w:semiHidden="0" w:uiPriority="65" w:unhideWhenUsed="0"/>
-    <w:lsdException w:name="Medium List 2 Accent 5" w:semiHidden="0" w:uiPriority="66" w:unhideWhenUsed="0"/>
-    <w:lsdException w:name="Medium Grid 1 Accent 5" w:semiHidden="0" w:uiPriority="67" w:unhideWhenUsed="0"/>
-    <w:lsdException w:name="Medium Grid 2 Accent 5" w:semiHidden="0" w:uiPriority="68" w:unhideWhenUsed="0"/>
-    <w:lsdException w:name="Medium Grid 3 Accent 5" w:semiHidden="0" w:uiPriority="69" w:unhideWhenUsed="0"/>
-    <w:lsdException w:name="Dark List Accent 5" w:semiHidden="0" w:uiPriority="70" w:unhideWhenUsed="0"/>
-    <w:lsdException w:name="Colorful Shading Accent 5" w:semiHidden="0" w:uiPriority="71" w:unhideWhenUsed="0"/>
-    <w:lsdException w:name="Colorful List Accent 5" w:semiHidden="0" w:uiPriority="72" w:unhideWhenUsed="0"/>
-    <w:lsdException w:name="Colorful Grid Accent 5" w:semiHidden="0" w:uiPriority="73" w:unhideWhenUsed="0"/>
-    <w:lsdException w:name="Light Shading Accent 6" w:semiHidden="0" w:uiPriority="60" w:unhideWhenUsed="0"/>
-    <w:lsdException w:name="Light List Accent 6" w:semiHidden="0" w:uiPriority="61" w:unhideWhenUsed="0"/>
-    <w:lsdException w:name="Light Grid Accent 6" w:semiHidden="0" w:uiPriority="62" w:unhideWhenUsed="0"/>
-    <w:lsdException w:name="Medium Shading 1 Accent 6" w:semiHidden="0" w:uiPriority="63" w:unhideWhenUsed="0"/>
-    <w:lsdException w:name="Medium Shading 2 Accent 6" w:semiHidden="0" w:uiPriority="64" w:unhideWhenUsed="0"/>
-    <w:lsdException w:name="Medium List 1 Accent 6" w:semiHidden="0" w:uiPriority="65" w:unhideWhenUsed="0"/>
-    <w:lsdException w:name="Medium List 2 Accent 6" w:semiHidden="0" w:uiPriority="66" w:unhideWhenUsed="0"/>
-    <w:lsdException w:name="Medium Grid 1 Accent 6" w:semiHidden="0" w:uiPriority="67" w:unhideWhenUsed="0"/>
-    <w:lsdException w:name="Medium Grid 2 Accent 6" w:semiHidden="0" w:uiPriority="68" w:unhideWhenUsed="0"/>
-    <w:lsdException w:name="Medium Grid 3 Accent 6" w:semiHidden="0" w:uiPriority="69" w:unhideWhenUsed="0"/>
-    <w:lsdException w:name="Dark List Accent 6" w:semiHidden="0" w:uiPriority="70" w:unhideWhenUsed="0"/>
-    <w:lsdException w:name="Colorful Shading Accent 6" w:semiHidden="0" w:uiPriority="71" w:unhideWhenUsed="0"/>
-    <w:lsdException w:name="Colorful List Accent 6" w:semiHidden="0" w:uiPriority="72" w:unhideWhenUsed="0"/>
-    <w:lsdException w:name="Colorful Grid Accent 6" w:semiHidden="0" w:uiPriority="73" w:unhideWhenUsed="0"/>
-    <w:lsdException w:name="Subtle Emphasis" w:semiHidden="0" w:uiPriority="19" w:unhideWhenUsed="0" w:qFormat="1"/>
-    <w:lsdException w:name="Intense Emphasis" w:semiHidden="0" w:uiPriority="21" w:unhideWhenUsed="0" w:qFormat="1"/>
-    <w:lsdException w:name="Subtle Reference" w:semiHidden="0" w:uiPriority="31" w:unhideWhenUsed="0" w:qFormat="1"/>
-    <w:lsdException w:name="Intense Reference" w:semiHidden="0" w:uiPriority="32" w:unhideWhenUsed="0" w:qFormat="1"/>
-    <w:lsdException w:name="Book Title" w:semiHidden="0" w:uiPriority="33" w:unhideWhenUsed="0" w:qFormat="1"/>
-    <w:lsdException w:name="Bibliography" w:uiPriority="37"/>
-    <w:lsdException w:name="TOC Heading" w:uiPriority="39" w:qFormat="1"/>
-  </w:latentStyles>
-  <w:style w:type="paragraph" w:default="1" w:styleId="Normal">
-    <w:name w:val="Normal"/>
-    <w:qFormat/>
-  </w:style>
-  <w:style w:type="character" w:default="1" w:styleId="DefaultParagraphFont">
-    <w:name w:val="Default Paragraph Font"/>
-    <w:uiPriority w:val="1"/>
-    <w:semiHidden/>
-    <w:unhideWhenUsed/>
-  </w:style>
-  <w:style w:type="table" w:default="1" w:styleId="TableNormal">
-    <w:name w:val="Normal Table"/>
-    <w:uiPriority w:val="99"/>
-    <w:semiHidden/>
-    <w:unhideWhenUsed/>
-    <w:tblPr>
-      <w:tblInd w:w="0" w:type="dxa"/>
-      <w:tblCellMar>
-        <w:top w:w="0" w:type="dxa"/>
-        <w:left w:w="108" w:type="dxa"/>
-        <w:bottom w:w="0" w:type="dxa"/>
-        <w:right w:w="108" w:type="dxa"/>
-      </w:tblCellMar>
-    </w:tblPr>
-  </w:style>
-  <w:style w:type="numbering" w:default="1" w:styleId="NoList">
-    <w:name w:val="No List"/>
-    <w:uiPriority w:val="99"/>
-    <w:semiHidden/>
-    <w:unhideWhenUsed/>
-  </w:style>
-  <w:style w:type="character" w:styleId="PlaceholderText">
-    <w:name w:val="Placeholder Text"/>
-    <w:basedOn w:val="DefaultParagraphFont"/>
-    <w:uiPriority w:val="99"/>
-    <w:semiHidden/>
-    <w:rsid w:val="00D73A79"/>
-    <w:rPr>
-      <w:color w:val="808080"/>
-    </w:rPr>
-  </w:style>
-</w:styles>
-</file>
-
-<file path=word/glossary/stylesWithEffects.xml><?xml version="1.0" encoding="utf-8"?>
-<w:styles xmlns:wpc="http://schemas.microsoft.com/office/word/2010/wordprocessingCanvas" xmlns:mc="http://schemas.openxmlformats.org/markup-compatibility/2006" xmlns:o="urn:schemas-microsoft-com:office:office" xmlns:r="http://schemas.openxmlformats.org/officeDocument/2006/relationships" xmlns:m="http://schemas.openxmlformats.org/officeDocument/2006/math" xmlns:v="urn:schemas-microsoft-com:vml" xmlns:wp14="http://schemas.microsoft.com/office/word/2010/wordprocessingDrawing" xmlns:wp="http://schemas.openxmlformats.org/drawingml/2006/wordprocessingDrawing" xmlns:w10="urn:schemas-microsoft-com:office:word" xmlns:w="http://schemas.openxmlformats.org/wordprocessingml/2006/main" xmlns:w14="http://schemas.microsoft.com/office/word/2010/wordml" xmlns:wpg="http://schemas.microsoft.com/office/word/2010/wordprocessingGroup" xmlns:wpi="http://schemas.microsoft.com/office/word/2010/wordprocessingInk" xmlns:wne="http://schemas.microsoft.com/office/word/2006/wordml" xmlns:wps="http://schemas.microsoft.com/office/word/2010/wordprocessingShape" mc:Ignorable="w14 wp14">
-  <w:docDefaults>
-    <w:rPrDefault>
-      <w:rPr>
-        <w:rFonts w:asciiTheme="minorHAnsi" w:eastAsiaTheme="minorEastAsia" w:hAnsiTheme="minorHAnsi" w:cstheme="minorBidi"/>
-        <w:sz w:val="22"/>
-        <w:szCs w:val="22"/>
-        <w:lang w:val="en-US" w:eastAsia="en-US" w:bidi="ar-SA"/>
-      </w:rPr>
-    </w:rPrDefault>
-    <w:pPrDefault>
-      <w:pPr>
-        <w:spacing w:after="200" w:line="276" w:lineRule="auto"/>
-      </w:pPr>
-    </w:pPrDefault>
-  </w:docDefaults>
-  <w:latentStyles w:defLockedState="0" w:defUIPriority="99" w:defSemiHidden="1" w:defUnhideWhenUsed="1" w:defQFormat="0" w:count="267">
-    <w:lsdException w:name="Normal" w:semiHidden="0" w:uiPriority="0" w:unhideWhenUsed="0" w:qFormat="1"/>
-    <w:lsdException w:name="heading 1" w:semiHidden="0" w:uiPriority="9" w:unhideWhenUsed="0" w:qFormat="1"/>
-    <w:lsdException w:name="heading 2" w:uiPriority="9" w:qFormat="1"/>
-    <w:lsdException w:name="heading 3" w:uiPriority="9" w:qFormat="1"/>
-    <w:lsdException w:name="heading 4" w:uiPriority="9" w:qFormat="1"/>
-    <w:lsdException w:name="heading 5" w:uiPriority="9" w:qFormat="1"/>
-    <w:lsdException w:name="heading 6" w:uiPriority="9" w:qFormat="1"/>
-    <w:lsdException w:name="heading 7" w:uiPriority="9" w:qFormat="1"/>
-    <w:lsdException w:name="heading 8" w:uiPriority="9" w:qFormat="1"/>
-    <w:lsdException w:name="heading 9" w:uiPriority="9" w:qFormat="1"/>
-    <w:lsdException w:name="toc 1" w:uiPriority="39"/>
-    <w:lsdException w:name="toc 2" w:uiPriority="39"/>
-    <w:lsdException w:name="toc 3" w:uiPriority="39"/>
-    <w:lsdException w:name="toc 4" w:uiPriority="39"/>
-    <w:lsdException w:name="toc 5" w:uiPriority="39"/>
-    <w:lsdException w:name="toc 6" w:uiPriority="39"/>
-    <w:lsdException w:name="toc 7" w:uiPriority="39"/>
-    <w:lsdException w:name="toc 8" w:uiPriority="39"/>
-    <w:lsdException w:name="toc 9" w:uiPriority="39"/>
-    <w:lsdException w:name="caption" w:uiPriority="35" w:qFormat="1"/>
-    <w:lsdException w:name="Title" w:semiHidden="0" w:uiPriority="10" w:unhideWhenUsed="0" w:qFormat="1"/>
-    <w:lsdException w:name="Default Paragraph Font" w:uiPriority="1"/>
-    <w:lsdException w:name="Subtitle" w:semiHidden="0" w:uiPriority="11" w:unhideWhenUsed="0" w:qFormat="1"/>
-    <w:lsdException w:name="Strong" w:semiHidden="0" w:uiPriority="22" w:unhideWhenUsed="0" w:qFormat="1"/>
-    <w:lsdException w:name="Emphasis" w:semiHidden="0" w:uiPriority="20" w:unhideWhenUsed="0" w:qFormat="1"/>
-    <w:lsdException w:name="Table Grid" w:semiHidden="0" w:uiPriority="59" w:unhideWhenUsed="0"/>
-    <w:lsdException w:name="Placeholder Text" w:unhideWhenUsed="0"/>
-    <w:lsdException w:name="No Spacing" w:semiHidden="0" w:uiPriority="1" w:unhideWhenUsed="0" w:qFormat="1"/>
-    <w:lsdException w:name="Light Shading" w:semiHidden="0" w:uiPriority="60" w:unhideWhenUsed="0"/>
-    <w:lsdException w:name="Light List" w:semiHidden="0" w:uiPriority="61" w:unhideWhenUsed="0"/>
-    <w:lsdException w:name="Light Grid" w:semiHidden="0" w:uiPriority="62" w:unhideWhenUsed="0"/>
-    <w:lsdException w:name="Medium Shading 1" w:semiHidden="0" w:uiPriority="63" w:unhideWhenUsed="0"/>
-    <w:lsdException w:name="Medium Shading 2" w:semiHidden="0" w:uiPriority="64" w:unhideWhenUsed="0"/>
-    <w:lsdException w:name="Medium List 1" w:semiHidden="0" w:uiPriority="65" w:unhideWhenUsed="0"/>
-    <w:lsdException w:name="Medium List 2" w:semiHidden="0" w:uiPriority="66" w:unhideWhenUsed="0"/>
-    <w:lsdException w:name="Medium Grid 1" w:semiHidden="0" w:uiPriority="67" w:unhideWhenUsed="0"/>
-    <w:lsdException w:name="Medium Grid 2" w:semiHidden="0" w:uiPriority="68" w:unhideWhenUsed="0"/>
-    <w:lsdException w:name="Medium Grid 3" w:semiHidden="0" w:uiPriority="69" w:unhideWhenUsed="0"/>
-    <w:lsdException w:name="Dark List" w:semiHidden="0" w:uiPriority="70" w:unhideWhenUsed="0"/>
-    <w:lsdException w:name="Colorful Shading" w:semiHidden="0" w:uiPriority="71" w:unhideWhenUsed="0"/>
-    <w:lsdException w:name="Colorful List" w:semiHidden="0" w:uiPriority="72" w:unhideWhenUsed="0"/>
-    <w:lsdException w:name="Colorful Grid" w:semiHidden="0" w:uiPriority="73" w:unhideWhenUsed="0"/>
-    <w:lsdException w:name="Light Shading Accent 1" w:semiHidden="0" w:uiPriority="60" w:unhideWhenUsed="0"/>
-    <w:lsdException w:name="Light List Accent 1" w:semiHidden="0" w:uiPriority="61" w:unhideWhenUsed="0"/>
-    <w:lsdException w:name="Light Grid Accent 1" w:semiHidden="0" w:uiPriority="62" w:unhideWhenUsed="0"/>
-    <w:lsdException w:name="Medium Shading 1 Accent 1" w:semiHidden="0" w:uiPriority="63" w:unhideWhenUsed="0"/>
-    <w:lsdException w:name="Medium Shading 2 Accent 1" w:semiHidden="0" w:uiPriority="64" w:unhideWhenUsed="0"/>
-    <w:lsdException w:name="Medium List 1 Accent 1" w:semiHidden="0" w:uiPriority="65" w:unhideWhenUsed="0"/>
-    <w:lsdException w:name="Revision" w:unhideWhenUsed="0"/>
-    <w:lsdException w:name="List Paragraph" w:semiHidden="0" w:uiPriority="34" w:unhideWhenUsed="0" w:qFormat="1"/>
-    <w:lsdException w:name="Quote" w:semiHidden="0" w:uiPriority="29" w:unhideWhenUsed="0" w:qFormat="1"/>
-    <w:lsdException w:name="Intense Quote" w:semiHidden="0" w:uiPriority="30" w:unhideWhenUsed="0" w:qFormat="1"/>
-    <w:lsdException w:name="Medium List 2 Accent 1" w:semiHidden="0" w:uiPriority="66" w:unhideWhenUsed="0"/>
-    <w:lsdException w:name="Medium Grid 1 Accent 1" w:semiHidden="0" w:uiPriority="67" w:unhideWhenUsed="0"/>
-    <w:lsdException w:name="Medium Grid 2 Accent 1" w:semiHidden="0" w:uiPriority="68" w:unhideWhenUsed="0"/>
-    <w:lsdException w:name="Medium Grid 3 Accent 1" w:semiHidden="0" w:uiPriority="69" w:unhideWhenUsed="0"/>
-    <w:lsdException w:name="Dark List Accent 1" w:semiHidden="0" w:uiPriority="70" w:unhideWhenUsed="0"/>
-    <w:lsdException w:name="Colorful Shading Accent 1" w:semiHidden="0" w:uiPriority="71" w:unhideWhenUsed="0"/>
-    <w:lsdException w:name="Colorful List Accent 1" w:semiHidden="0" w:uiPriority="72" w:unhideWhenUsed="0"/>
-    <w:lsdException w:name="Colorful Grid Accent 1" w:semiHidden="0" w:uiPriority="73" w:unhideWhenUsed="0"/>
-    <w:lsdException w:name="Light Shading Accent 2" w:semiHidden="0" w:uiPriority="60" w:unhideWhenUsed="0"/>
-    <w:lsdException w:name="Light List Accent 2" w:semiHidden="0" w:uiPriority="61" w:unhideWhenUsed="0"/>
-    <w:lsdException w:name="Light Grid Accent 2" w:semiHidden="0" w:uiPriority="62" w:unhideWhenUsed="0"/>
-    <w:lsdException w:name="Medium Shading 1 Accent 2" w:semiHidden="0" w:uiPriority="63" w:unhideWhenUsed="0"/>
-    <w:lsdException w:name="Medium Shading 2 Accent 2" w:semiHidden="0" w:uiPriority="64" w:unhideWhenUsed="0"/>
-    <w:lsdException w:name="Medium List 1 Accent 2" w:semiHidden="0" w:uiPriority="65" w:unhideWhenUsed="0"/>
-    <w:lsdException w:name="Medium List 2 Accent 2" w:semiHidden="0" w:uiPriority="66" w:unhideWhenUsed="0"/>
-    <w:lsdException w:name="Medium Grid 1 Accent 2" w:semiHidden="0" w:uiPriority="67" w:unhideWhenUsed="0"/>
-    <w:lsdException w:name="Medium Grid 2 Accent 2" w:semiHidden="0" w:uiPriority="68" w:unhideWhenUsed="0"/>
-    <w:lsdException w:name="Medium Grid 3 Accent 2" w:semiHidden="0" w:uiPriority="69" w:unhideWhenUsed="0"/>
-    <w:lsdException w:name="Dark List Accent 2" w:semiHidden="0" w:uiPriority="70" w:unhideWhenUsed="0"/>
-    <w:lsdException w:name="Colorful Shading Accent 2" w:semiHidden="0" w:uiPriority="71" w:unhideWhenUsed="0"/>
-    <w:lsdException w:name="Colorful List Accent 2" w:semiHidden="0" w:uiPriority="72" w:unhideWhenUsed="0"/>
-    <w:lsdException w:name="Colorful Grid Accent 2" w:semiHidden="0" w:uiPriority="73" w:unhideWhenUsed="0"/>
-    <w:lsdException w:name="Light Shading Accent 3" w:semiHidden="0" w:uiPriority="60" w:unhideWhenUsed="0"/>
-    <w:lsdException w:name="Light List Accent 3" w:semiHidden="0" w:uiPriority="61" w:unhideWhenUsed="0"/>
-    <w:lsdException w:name="Light Grid Accent 3" w:semiHidden="0" w:uiPriority="62" w:unhideWhenUsed="0"/>
-    <w:lsdException w:name="Medium Shading 1 Accent 3" w:semiHidden="0" w:uiPriority="63" w:unhideWhenUsed="0"/>
-    <w:lsdException w:name="Medium Shading 2 Accent 3" w:semiHidden="0" w:uiPriority="64" w:unhideWhenUsed="0"/>
-    <w:lsdException w:name="Medium List 1 Accent 3" w:semiHidden="0" w:uiPriority="65" w:unhideWhenUsed="0"/>
-    <w:lsdException w:name="Medium List 2 Accent 3" w:semiHidden="0" w:uiPriority="66" w:unhideWhenUsed="0"/>
-    <w:lsdException w:name="Medium Grid 1 Accent 3" w:semiHidden="0" w:uiPriority="67" w:unhideWhenUsed="0"/>
-    <w:lsdException w:name="Medium Grid 2 Accent 3" w:semiHidden="0" w:uiPriority="68" w:unhideWhenUsed="0"/>
-    <w:lsdException w:name="Medium Grid 3 Accent 3" w:semiHidden="0" w:uiPriority="69" w:unhideWhenUsed="0"/>
-    <w:lsdException w:name="Dark List Accent 3" w:semiHidden="0" w:uiPriority="70" w:unhideWhenUsed="0"/>
-    <w:lsdException w:name="Colorful Shading Accent 3" w:semiHidden="0" w:uiPriority="71" w:unhideWhenUsed="0"/>
-    <w:lsdException w:name="Colorful List Accent 3" w:semiHidden="0" w:uiPriority="72" w:unhideWhenUsed="0"/>
-    <w:lsdException w:name="Colorful Grid Accent 3" w:semiHidden="0" w:uiPriority="73" w:unhideWhenUsed="0"/>
-    <w:lsdException w:name="Light Shading Accent 4" w:semiHidden="0" w:uiPriority="60" w:unhideWhenUsed="0"/>
-    <w:lsdException w:name="Light List Accent 4" w:semiHidden="0" w:uiPriority="61" w:unhideWhenUsed="0"/>
-    <w:lsdException w:name="Light Grid Accent 4" w:semiHidden="0" w:uiPriority="62" w:unhideWhenUsed="0"/>
-    <w:lsdException w:name="Medium Shading 1 Accent 4" w:semiHidden="0" w:uiPriority="63" w:unhideWhenUsed="0"/>
-    <w:lsdException w:name="Medium Shading 2 Accent 4" w:semiHidden="0" w:uiPriority="64" w:unhideWhenUsed="0"/>
-    <w:lsdException w:name="Medium List 1 Accent 4" w:semiHidden="0" w:uiPriority="65" w:unhideWhenUsed="0"/>
-    <w:lsdException w:name="Medium List 2 Accent 4" w:semiHidden="0" w:uiPriority="66" w:unhideWhenUsed="0"/>
-    <w:lsdException w:name="Medium Grid 1 Accent 4" w:semiHidden="0" w:uiPriority="67" w:unhideWhenUsed="0"/>
-    <w:lsdException w:name="Medium Grid 2 Accent 4" w:semiHidden="0" w:uiPriority="68" w:unhideWhenUsed="0"/>
-    <w:lsdException w:name="Medium Grid 3 Accent 4" w:semiHidden="0" w:uiPriority="69" w:unhideWhenUsed="0"/>
-    <w:lsdException w:name="Dark List Accent 4" w:semiHidden="0" w:uiPriority="70" w:unhideWhenUsed="0"/>
-    <w:lsdException w:name="Colorful Shading Accent 4" w:semiHidden="0" w:uiPriority="71" w:unhideWhenUsed="0"/>
-    <w:lsdException w:name="Colorful List Accent 4" w:semiHidden="0" w:uiPriority="72" w:unhideWhenUsed="0"/>
-    <w:lsdException w:name="Colorful Grid Accent 4" w:semiHidden="0" w:uiPriority="73" w:unhideWhenUsed="0"/>
-    <w:lsdException w:name="Light Shading Accent 5" w:semiHidden="0" w:uiPriority="60" w:unhideWhenUsed="0"/>
-    <w:lsdException w:name="Light List Accent 5" w:semiHidden="0" w:uiPriority="61" w:unhideWhenUsed="0"/>
-    <w:lsdException w:name="Light Grid Accent 5" w:semiHidden="0" w:uiPriority="62" w:unhideWhenUsed="0"/>
-    <w:lsdException w:name="Medium Shading 1 Accent 5" w:semiHidden="0" w:uiPriority="63" w:unhideWhenUsed="0"/>
-    <w:lsdException w:name="Medium Shading 2 Accent 5" w:semiHidden="0" w:uiPriority="64" w:unhideWhenUsed="0"/>
-    <w:lsdException w:name="Medium List 1 Accent 5" w:semiHidden="0" w:uiPriority="65" w:unhideWhenUsed="0"/>
-    <w:lsdException w:name="Medium List 2 Accent 5" w:semiHidden="0" w:uiPriority="66" w:unhideWhenUsed="0"/>
-    <w:lsdException w:name="Medium Grid 1 Accent 5" w:semiHidden="0" w:uiPriority="67" w:unhideWhenUsed="0"/>
-    <w:lsdException w:name="Medium Grid 2 Accent 5" w:semiHidden="0" w:uiPriority="68" w:unhideWhenUsed="0"/>
-    <w:lsdException w:name="Medium Grid 3 Accent 5" w:semiHidden="0" w:uiPriority="69" w:unhideWhenUsed="0"/>
-    <w:lsdException w:name="Dark List Accent 5" w:semiHidden="0" w:uiPriority="70" w:unhideWhenUsed="0"/>
-    <w:lsdException w:name="Colorful Shading Accent 5" w:semiHidden="0" w:uiPriority="71" w:unhideWhenUsed="0"/>
-    <w:lsdException w:name="Colorful List Accent 5" w:semiHidden="0" w:uiPriority="72" w:unhideWhenUsed="0"/>
-    <w:lsdException w:name="Colorful Grid Accent 5" w:semiHidden="0" w:uiPriority="73" w:unhideWhenUsed="0"/>
-    <w:lsdException w:name="Light Shading Accent 6" w:semiHidden="0" w:uiPriority="60" w:unhideWhenUsed="0"/>
-    <w:lsdException w:name="Light List Accent 6" w:semiHidden="0" w:uiPriority="61" w:unhideWhenUsed="0"/>
-    <w:lsdException w:name="Light Grid Accent 6" w:semiHidden="0" w:uiPriority="62" w:unhideWhenUsed="0"/>
-    <w:lsdException w:name="Medium Shading 1 Accent 6" w:semiHidden="0" w:uiPriority="63" w:unhideWhenUsed="0"/>
-    <w:lsdException w:name="Medium Shading 2 Accent 6" w:semiHidden="0" w:uiPriority="64" w:unhideWhenUsed="0"/>
-    <w:lsdException w:name="Medium List 1 Accent 6" w:semiHidden="0" w:uiPriority="65" w:unhideWhenUsed="0"/>
-    <w:lsdException w:name="Medium List 2 Accent 6" w:semiHidden="0" w:uiPriority="66" w:unhideWhenUsed="0"/>
-    <w:lsdException w:name="Medium Grid 1 Accent 6" w:semiHidden="0" w:uiPriority="67" w:unhideWhenUsed="0"/>
-    <w:lsdException w:name="Medium Grid 2 Accent 6" w:semiHidden="0" w:uiPriority="68" w:unhideWhenUsed="0"/>
-    <w:lsdException w:name="Medium Grid 3 Accent 6" w:semiHidden="0" w:uiPriority="69" w:unhideWhenUsed="0"/>
-    <w:lsdException w:name="Dark List Accent 6" w:semiHidden="0" w:uiPriority="70" w:unhideWhenUsed="0"/>
-    <w:lsdException w:name="Colorful Shading Accent 6" w:semiHidden="0" w:uiPriority="71" w:unhideWhenUsed="0"/>
-    <w:lsdException w:name="Colorful List Accent 6" w:semiHidden="0" w:uiPriority="72" w:unhideWhenUsed="0"/>
-    <w:lsdException w:name="Colorful Grid Accent 6" w:semiHidden="0" w:uiPriority="73" w:unhideWhenUsed="0"/>
-    <w:lsdException w:name="Subtle Emphasis" w:semiHidden="0" w:uiPriority="19" w:unhideWhenUsed="0" w:qFormat="1"/>
-    <w:lsdException w:name="Intense Emphasis" w:semiHidden="0" w:uiPriority="21" w:unhideWhenUsed="0" w:qFormat="1"/>
-    <w:lsdException w:name="Subtle Reference" w:semiHidden="0" w:uiPriority="31" w:unhideWhenUsed="0" w:qFormat="1"/>
-    <w:lsdException w:name="Intense Reference" w:semiHidden="0" w:uiPriority="32" w:unhideWhenUsed="0" w:qFormat="1"/>
-    <w:lsdException w:name="Book Title" w:semiHidden="0" w:uiPriority="33" w:unhideWhenUsed="0" w:qFormat="1"/>
-    <w:lsdException w:name="Bibliography" w:uiPriority="37"/>
-    <w:lsdException w:name="TOC Heading" w:uiPriority="39" w:qFormat="1"/>
-  </w:latentStyles>
-  <w:style w:type="paragraph" w:default="1" w:styleId="Normal">
-    <w:name w:val="Normal"/>
-    <w:qFormat/>
-  </w:style>
-  <w:style w:type="character" w:default="1" w:styleId="DefaultParagraphFont">
-    <w:name w:val="Default Paragraph Font"/>
-    <w:uiPriority w:val="1"/>
-    <w:semiHidden/>
-    <w:unhideWhenUsed/>
-  </w:style>
-  <w:style w:type="table" w:default="1" w:styleId="TableNormal">
-    <w:name w:val="Normal Table"/>
-    <w:uiPriority w:val="99"/>
-    <w:semiHidden/>
-    <w:unhideWhenUsed/>
-    <w:tblPr>
-      <w:tblInd w:w="0" w:type="dxa"/>
-      <w:tblCellMar>
-        <w:top w:w="0" w:type="dxa"/>
-        <w:left w:w="108" w:type="dxa"/>
-        <w:bottom w:w="0" w:type="dxa"/>
-        <w:right w:w="108" w:type="dxa"/>
-      </w:tblCellMar>
-    </w:tblPr>
-  </w:style>
-  <w:style w:type="numbering" w:default="1" w:styleId="NoList">
-    <w:name w:val="No List"/>
-    <w:uiPriority w:val="99"/>
-    <w:semiHidden/>
-    <w:unhideWhenUsed/>
-  </w:style>
-  <w:style w:type="character" w:styleId="PlaceholderText">
-    <w:name w:val="Placeholder Text"/>
-    <w:basedOn w:val="DefaultParagraphFont"/>
-    <w:uiPriority w:val="99"/>
-    <w:semiHidden/>
-    <w:rsid w:val="00D73A79"/>
-    <w:rPr>
-      <w:color w:val="808080"/>
-    </w:rPr>
-  </w:style>
-</w:styles>
-</file>
-
-<file path=word/glossary/webSettings.xml><?xml version="1.0" encoding="utf-8"?>
-<w:webSettings xmlns:mc="http://schemas.openxmlformats.org/markup-compatibility/2006" xmlns:r="http://schemas.openxmlformats.org/officeDocument/2006/relationships" xmlns:w="http://schemas.openxmlformats.org/wordprocessingml/2006/main" xmlns:w14="http://schemas.microsoft.com/office/word/2010/wordml" mc:Ignorable="w14">
-  <w:optimizeForBrowser/>
-  <w:allowPNG/>
-</w:webSettings>
 </file>
 
 <file path=word/theme/theme1.xml><?xml version="1.0" encoding="utf-8"?>
@@ -21597,7 +22282,7 @@
 </file>
 
 <file path=customXml/itemProps1.xml><?xml version="1.0" encoding="utf-8"?>
-<ds:datastoreItem xmlns:ds="http://schemas.openxmlformats.org/officeDocument/2006/customXml" ds:itemID="{94A46CE2-DF21-4B75-B3ED-1A8FD546B1C5}">
+<ds:datastoreItem xmlns:ds="http://schemas.openxmlformats.org/officeDocument/2006/customXml" ds:itemID="{935A2A24-F4AF-4BEE-9BDB-E0FA86F0B7A3}">
   <ds:schemaRefs>
     <ds:schemaRef ds:uri="http://schemas.openxmlformats.org/officeDocument/2006/bibliography"/>
   </ds:schemaRefs>

</xml_diff>